<commit_message>
add user need statements
</commit_message>
<xml_diff>
--- a/Documents/research_design.docx
+++ b/Documents/research_design.docx
@@ -168,6 +168,19 @@
         </w:rPr>
         <w:t xml:space="preserve">Project Name: </w:t>
       </w:r>
+      <w:proofErr w:type="spellStart"/>
+      <w:r>
+        <w:rPr>
+          <w:rFonts w:ascii="Roboto" w:eastAsia="Roboto" w:hAnsi="Roboto" w:cs="Roboto"/>
+          <w:b/>
+          <w:bCs/>
+          <w:color w:val="1D2125"/>
+          <w:sz w:val="24"/>
+          <w:szCs w:val="24"/>
+        </w:rPr>
+        <w:t>EasyTech</w:t>
+      </w:r>
+      <w:proofErr w:type="spellEnd"/>
     </w:p>
     <w:p>
       <w:pPr>
@@ -190,8 +203,34 @@
           <w:sz w:val="24"/>
           <w:szCs w:val="24"/>
         </w:rPr>
-        <w:t>Team Name:</w:t>
+        <w:t xml:space="preserve">Team </w:t>
       </w:r>
+      <w:proofErr w:type="spellStart"/>
+      <w:proofErr w:type="gramStart"/>
+      <w:r>
+        <w:rPr>
+          <w:rFonts w:ascii="Roboto" w:eastAsia="Roboto" w:hAnsi="Roboto" w:cs="Roboto"/>
+          <w:b/>
+          <w:bCs/>
+          <w:color w:val="1D2125"/>
+          <w:sz w:val="24"/>
+          <w:szCs w:val="24"/>
+        </w:rPr>
+        <w:t>Name:</w:t>
+      </w:r>
+      <w:r>
+        <w:rPr>
+          <w:rFonts w:ascii="Roboto" w:eastAsia="Roboto" w:hAnsi="Roboto" w:cs="Roboto"/>
+          <w:b/>
+          <w:bCs/>
+          <w:color w:val="1D2125"/>
+          <w:sz w:val="24"/>
+          <w:szCs w:val="24"/>
+        </w:rPr>
+        <w:t>Falcons</w:t>
+      </w:r>
+      <w:proofErr w:type="spellEnd"/>
+      <w:proofErr w:type="gramEnd"/>
     </w:p>
     <w:p>
       <w:pPr>
@@ -217,6 +256,30 @@
           <w:lang w:val="en-US"/>
         </w:rPr>
         <w:t>Trello board URL:</w:t>
+      </w:r>
+      <w:r>
+        <w:rPr>
+          <w:rFonts w:ascii="Roboto" w:eastAsia="Roboto" w:hAnsi="Roboto" w:cs="Roboto"/>
+          <w:b/>
+          <w:bCs/>
+          <w:color w:val="1D2125"/>
+          <w:sz w:val="24"/>
+          <w:szCs w:val="24"/>
+          <w:lang w:val="en-US"/>
+        </w:rPr>
+        <w:t xml:space="preserve"> </w:t>
+      </w:r>
+      <w:r>
+        <w:rPr>
+          <w:rFonts w:ascii="Roboto" w:eastAsia="Roboto" w:hAnsi="Roboto" w:cs="Roboto"/>
+          <w:b/>
+          <w:bCs/>
+          <w:color w:val="1D2125"/>
+          <w:sz w:val="24"/>
+          <w:szCs w:val="24"/>
+          <w:lang w:val="en-US"/>
+        </w:rPr>
+        <w:t>https://trello.com/b/Dmg9RKmi/team-falcon-user-centric-project</w:t>
       </w:r>
     </w:p>
     <w:p>
@@ -258,6 +321,18 @@
         </w:rPr>
         <w:t xml:space="preserve"> repo URL: </w:t>
       </w:r>
+      <w:r>
+        <w:rPr>
+          <w:rFonts w:ascii="Roboto" w:eastAsia="Roboto" w:hAnsi="Roboto" w:cs="Roboto"/>
+          <w:b/>
+          <w:bCs/>
+          <w:color w:val="1D2125"/>
+          <w:sz w:val="24"/>
+          <w:szCs w:val="24"/>
+          <w:lang w:val="en-US"/>
+        </w:rPr>
+        <w:t>https://github.com/nginn1/COMP4600_TeamProject</w:t>
+      </w:r>
     </w:p>
     <w:p>
       <w:pPr>
@@ -546,7 +621,7 @@
                 <w:szCs w:val="24"/>
                 <w:lang w:val="en-US"/>
               </w:rPr>
-              <w:t>Member 1 name here</w:t>
+              <w:t>Zachary Mills</w:t>
             </w:r>
           </w:p>
         </w:tc>
@@ -590,27 +665,92 @@
           </w:tcPr>
           <w:p>
             <w:pPr>
-              <w:rPr>
-                <w:rFonts w:ascii="Roboto" w:eastAsia="Roboto" w:hAnsi="Roboto" w:cs="Roboto"/>
-                <w:i/>
-                <w:iCs/>
-                <w:color w:val="1D2125"/>
-                <w:sz w:val="24"/>
-                <w:szCs w:val="24"/>
-                <w:lang w:val="en-US"/>
-              </w:rPr>
-            </w:pPr>
-            <w:r>
-              <w:rPr>
-                <w:rFonts w:ascii="Roboto" w:eastAsia="Roboto" w:hAnsi="Roboto" w:cs="Roboto"/>
-                <w:i/>
-                <w:iCs/>
-                <w:color w:val="1D2125"/>
-                <w:sz w:val="24"/>
-                <w:szCs w:val="24"/>
-                <w:lang w:val="en-US"/>
-              </w:rPr>
-              <w:t>Insert the prompt you used to generate the survey at SurveyMonkey website</w:t>
+              <w:pStyle w:val="NormalWeb"/>
+              <w:spacing w:before="0" w:beforeAutospacing="0" w:after="0" w:afterAutospacing="0"/>
+              <w:rPr>
+                <w:color w:val="000000"/>
+              </w:rPr>
+            </w:pPr>
+            <w:r>
+              <w:rPr>
+                <w:rFonts w:ascii="Roboto" w:hAnsi="Roboto"/>
+                <w:color w:val="1D2125"/>
+                <w:sz w:val="18"/>
+                <w:szCs w:val="18"/>
+              </w:rPr>
+              <w:t>Create a survey to help understand the needs, preferences, and concerns of</w:t>
+            </w:r>
+          </w:p>
+          <w:p>
+            <w:pPr>
+              <w:pStyle w:val="NormalWeb"/>
+              <w:spacing w:before="0" w:beforeAutospacing="0" w:after="0" w:afterAutospacing="0"/>
+              <w:rPr>
+                <w:color w:val="000000"/>
+              </w:rPr>
+            </w:pPr>
+            <w:r>
+              <w:rPr>
+                <w:rFonts w:ascii="Roboto" w:hAnsi="Roboto"/>
+                <w:color w:val="1D2125"/>
+                <w:sz w:val="18"/>
+                <w:szCs w:val="18"/>
+              </w:rPr>
+              <w:t>individuals aged 50-65 regarding a website that provides tutorials on everyday</w:t>
+            </w:r>
+          </w:p>
+          <w:p>
+            <w:pPr>
+              <w:pStyle w:val="NormalWeb"/>
+              <w:spacing w:before="0" w:beforeAutospacing="0" w:after="0" w:afterAutospacing="0"/>
+              <w:rPr>
+                <w:color w:val="000000"/>
+              </w:rPr>
+            </w:pPr>
+            <w:r>
+              <w:rPr>
+                <w:rFonts w:ascii="Roboto" w:hAnsi="Roboto"/>
+                <w:color w:val="1D2125"/>
+                <w:sz w:val="18"/>
+                <w:szCs w:val="18"/>
+              </w:rPr>
+              <w:t>technology use. The goal is to design a user-friendly site that offers clear, concise</w:t>
+            </w:r>
+          </w:p>
+          <w:p>
+            <w:pPr>
+              <w:pStyle w:val="NormalWeb"/>
+              <w:spacing w:before="0" w:beforeAutospacing="0" w:after="0" w:afterAutospacing="0"/>
+              <w:rPr>
+                <w:color w:val="000000"/>
+              </w:rPr>
+            </w:pPr>
+            <w:r>
+              <w:rPr>
+                <w:rFonts w:ascii="Roboto" w:hAnsi="Roboto"/>
+                <w:color w:val="1D2125"/>
+                <w:sz w:val="18"/>
+                <w:szCs w:val="18"/>
+              </w:rPr>
+              <w:t>guides on topics such as smartphone functions, basic computer skills, internet safety,</w:t>
+            </w:r>
+          </w:p>
+          <w:p>
+            <w:pPr>
+              <w:pStyle w:val="NormalWeb"/>
+              <w:spacing w:before="0" w:beforeAutospacing="0" w:after="0" w:afterAutospacing="0"/>
+              <w:rPr>
+                <w:color w:val="000000"/>
+              </w:rPr>
+            </w:pPr>
+            <w:r>
+              <w:rPr>
+                <w:rFonts w:ascii="Roboto" w:hAnsi="Roboto"/>
+                <w:color w:val="1D2125"/>
+                <w:sz w:val="18"/>
+                <w:szCs w:val="18"/>
+              </w:rPr>
+              <w:t>and common tech tools.</w:t>
             </w:r>
           </w:p>
         </w:tc>
@@ -636,18 +776,18 @@
                 <w:lang w:val="en-US"/>
               </w:rPr>
             </w:pPr>
-            <w:r>
-              <w:rPr>
-                <w:rFonts w:ascii="Roboto" w:eastAsia="Roboto" w:hAnsi="Roboto" w:cs="Roboto"/>
-                <w:i/>
-                <w:iCs/>
-                <w:color w:val="1D2125"/>
-                <w:sz w:val="24"/>
-                <w:szCs w:val="24"/>
-                <w:lang w:val="en-US"/>
-              </w:rPr>
-              <w:t>Insert the link to the survey here</w:t>
-            </w:r>
+            <w:hyperlink r:id="rId5" w:history="1">
+              <w:r>
+                <w:rPr>
+                  <w:rStyle w:val="Hyperlink"/>
+                  <w:rFonts w:ascii="Roboto" w:hAnsi="Roboto"/>
+                  <w:i/>
+                  <w:iCs/>
+                  <w:color w:val="1155CC"/>
+                </w:rPr>
+                <w:t>https://www.surveymonkey.com/r/PZP8CXD</w:t>
+              </w:r>
+            </w:hyperlink>
           </w:p>
         </w:tc>
       </w:tr>
@@ -728,27 +868,42 @@
           </w:tcPr>
           <w:p>
             <w:pPr>
-              <w:rPr>
-                <w:rFonts w:ascii="Roboto" w:eastAsia="Roboto" w:hAnsi="Roboto" w:cs="Roboto"/>
-                <w:i/>
-                <w:iCs/>
-                <w:color w:val="1D2125"/>
-                <w:sz w:val="24"/>
-                <w:szCs w:val="24"/>
-                <w:lang w:val="en-US"/>
-              </w:rPr>
-            </w:pPr>
-            <w:r>
-              <w:rPr>
-                <w:rFonts w:ascii="Roboto" w:eastAsia="Roboto" w:hAnsi="Roboto" w:cs="Roboto"/>
-                <w:i/>
-                <w:iCs/>
-                <w:color w:val="1D2125"/>
-                <w:sz w:val="24"/>
-                <w:szCs w:val="24"/>
-                <w:lang w:val="en-US"/>
-              </w:rPr>
-              <w:t>Insert the age here</w:t>
+              <w:tabs>
+                <w:tab w:val="center" w:pos="2584"/>
+              </w:tabs>
+              <w:rPr>
+                <w:rFonts w:ascii="Roboto" w:eastAsia="Roboto" w:hAnsi="Roboto" w:cs="Roboto"/>
+                <w:i/>
+                <w:iCs/>
+                <w:color w:val="1D2125"/>
+                <w:sz w:val="24"/>
+                <w:szCs w:val="24"/>
+                <w:lang w:val="en-US"/>
+              </w:rPr>
+            </w:pPr>
+            <w:r>
+              <w:rPr>
+                <w:rFonts w:ascii="Roboto" w:eastAsia="Roboto" w:hAnsi="Roboto" w:cs="Roboto"/>
+                <w:i/>
+                <w:iCs/>
+                <w:color w:val="1D2125"/>
+                <w:sz w:val="24"/>
+                <w:szCs w:val="24"/>
+                <w:lang w:val="en-US"/>
+              </w:rPr>
+              <w:t>62</w:t>
+            </w:r>
+            <w:r>
+              <w:rPr>
+                <w:rFonts w:ascii="Roboto" w:eastAsia="Roboto" w:hAnsi="Roboto" w:cs="Roboto"/>
+                <w:i/>
+                <w:iCs/>
+                <w:color w:val="1D2125"/>
+                <w:sz w:val="24"/>
+                <w:szCs w:val="24"/>
+                <w:lang w:val="en-US"/>
+              </w:rPr>
+              <w:tab/>
             </w:r>
           </w:p>
         </w:tc>
@@ -813,7 +968,7 @@
                 <w:szCs w:val="24"/>
                 <w:lang w:val="en-US"/>
               </w:rPr>
-              <w:t>Insert the age of the individual</w:t>
+              <w:t>Female</w:t>
             </w:r>
           </w:p>
         </w:tc>
@@ -865,28 +1020,70 @@
           </w:tcPr>
           <w:p>
             <w:pPr>
-              <w:rPr>
-                <w:rFonts w:ascii="Roboto" w:eastAsia="Roboto" w:hAnsi="Roboto" w:cs="Roboto"/>
-                <w:i/>
-                <w:iCs/>
-                <w:color w:val="1D2125"/>
-                <w:sz w:val="24"/>
-                <w:szCs w:val="24"/>
-                <w:lang w:val="en-US"/>
-              </w:rPr>
-            </w:pPr>
-            <w:r>
-              <w:rPr>
-                <w:rFonts w:ascii="Roboto" w:eastAsia="Roboto" w:hAnsi="Roboto" w:cs="Roboto"/>
-                <w:i/>
-                <w:iCs/>
-                <w:color w:val="1D2125"/>
-                <w:sz w:val="24"/>
-                <w:szCs w:val="24"/>
-                <w:lang w:val="en-US"/>
-              </w:rPr>
-              <w:t>Insert question 1 here</w:t>
-            </w:r>
+              <w:pStyle w:val="NormalWeb"/>
+              <w:spacing w:before="0" w:beforeAutospacing="0" w:after="0" w:afterAutospacing="0"/>
+              <w:rPr>
+                <w:color w:val="000000"/>
+              </w:rPr>
+            </w:pPr>
+            <w:r>
+              <w:rPr>
+                <w:rFonts w:ascii="Roboto" w:hAnsi="Roboto"/>
+                <w:color w:val="1D2125"/>
+                <w:sz w:val="20"/>
+                <w:szCs w:val="20"/>
+              </w:rPr>
+              <w:t>What are some of the biggest</w:t>
+            </w:r>
+          </w:p>
+          <w:p>
+            <w:pPr>
+              <w:pStyle w:val="NormalWeb"/>
+              <w:spacing w:before="0" w:beforeAutospacing="0" w:after="0" w:afterAutospacing="0"/>
+              <w:rPr>
+                <w:color w:val="000000"/>
+              </w:rPr>
+            </w:pPr>
+            <w:r>
+              <w:rPr>
+                <w:rFonts w:ascii="Roboto" w:hAnsi="Roboto"/>
+                <w:color w:val="1D2125"/>
+                <w:sz w:val="20"/>
+                <w:szCs w:val="20"/>
+              </w:rPr>
+              <w:t>challenges that you face when</w:t>
+            </w:r>
+          </w:p>
+          <w:p>
+            <w:pPr>
+              <w:pStyle w:val="NormalWeb"/>
+              <w:spacing w:before="0" w:beforeAutospacing="0" w:after="0" w:afterAutospacing="0"/>
+              <w:rPr>
+                <w:color w:val="000000"/>
+              </w:rPr>
+            </w:pPr>
+            <w:r>
+              <w:rPr>
+                <w:rFonts w:ascii="Roboto" w:hAnsi="Roboto"/>
+                <w:color w:val="1D2125"/>
+                <w:sz w:val="20"/>
+                <w:szCs w:val="20"/>
+              </w:rPr>
+              <w:t>using technology?</w:t>
+            </w:r>
+          </w:p>
+          <w:p>
+            <w:pPr>
+              <w:rPr>
+                <w:rFonts w:ascii="Roboto" w:eastAsia="Roboto" w:hAnsi="Roboto" w:cs="Roboto"/>
+                <w:i/>
+                <w:iCs/>
+                <w:color w:val="1D2125"/>
+                <w:sz w:val="24"/>
+                <w:szCs w:val="24"/>
+                <w:lang w:val="en-US"/>
+              </w:rPr>
+            </w:pPr>
           </w:p>
         </w:tc>
         <w:tc>
@@ -895,28 +1092,58 @@
           </w:tcPr>
           <w:p>
             <w:pPr>
-              <w:rPr>
-                <w:rFonts w:ascii="Roboto" w:eastAsia="Roboto" w:hAnsi="Roboto" w:cs="Roboto"/>
-                <w:i/>
-                <w:iCs/>
-                <w:color w:val="1D2125"/>
-                <w:sz w:val="24"/>
-                <w:szCs w:val="24"/>
-                <w:lang w:val="en-US"/>
-              </w:rPr>
-            </w:pPr>
-            <w:r>
-              <w:rPr>
-                <w:rFonts w:ascii="Roboto" w:eastAsia="Roboto" w:hAnsi="Roboto" w:cs="Roboto"/>
-                <w:i/>
-                <w:iCs/>
-                <w:color w:val="1D2125"/>
-                <w:sz w:val="24"/>
-                <w:szCs w:val="24"/>
-                <w:lang w:val="en-US"/>
-              </w:rPr>
-              <w:t>Insert answer to question 1 here</w:t>
-            </w:r>
+              <w:pStyle w:val="NormalWeb"/>
+              <w:spacing w:before="0" w:beforeAutospacing="0" w:after="0" w:afterAutospacing="0"/>
+              <w:rPr>
+                <w:color w:val="000000"/>
+              </w:rPr>
+            </w:pPr>
+            <w:r>
+              <w:rPr>
+                <w:rFonts w:ascii="Roboto" w:hAnsi="Roboto"/>
+                <w:color w:val="1D2125"/>
+                <w:sz w:val="20"/>
+                <w:szCs w:val="20"/>
+              </w:rPr>
+              <w:t>Constant updates, remembering passwords,</w:t>
+            </w:r>
+          </w:p>
+          <w:p>
+            <w:pPr>
+              <w:pStyle w:val="NormalWeb"/>
+              <w:spacing w:before="0" w:beforeAutospacing="0" w:after="0" w:afterAutospacing="0"/>
+              <w:rPr>
+                <w:color w:val="000000"/>
+              </w:rPr>
+            </w:pPr>
+            <w:r>
+              <w:rPr>
+                <w:rFonts w:ascii="Roboto" w:hAnsi="Roboto"/>
+                <w:color w:val="1D2125"/>
+                <w:sz w:val="20"/>
+                <w:szCs w:val="20"/>
+              </w:rPr>
+              <w:t>and fear of clicking the wrong thing</w:t>
+            </w:r>
+          </w:p>
+          <w:p>
+            <w:pPr>
+              <w:spacing w:after="240"/>
+            </w:pPr>
+          </w:p>
+          <w:p/>
+          <w:p>
+            <w:pPr>
+              <w:rPr>
+                <w:rFonts w:ascii="Roboto" w:eastAsia="Roboto" w:hAnsi="Roboto" w:cs="Roboto"/>
+                <w:i/>
+                <w:iCs/>
+                <w:color w:val="1D2125"/>
+                <w:sz w:val="24"/>
+                <w:szCs w:val="24"/>
+                <w:lang w:val="en-US"/>
+              </w:rPr>
+            </w:pPr>
           </w:p>
         </w:tc>
       </w:tr>
@@ -930,51 +1157,38 @@
           </w:tcPr>
           <w:p>
             <w:pPr>
-              <w:rPr>
-                <w:rFonts w:ascii="Roboto" w:eastAsia="Roboto" w:hAnsi="Roboto" w:cs="Roboto"/>
-                <w:i/>
-                <w:iCs/>
-                <w:color w:val="1D2125"/>
-                <w:sz w:val="24"/>
-                <w:szCs w:val="24"/>
-                <w:lang w:val="en-US"/>
-              </w:rPr>
-            </w:pPr>
-            <w:r>
-              <w:rPr>
-                <w:rFonts w:ascii="Roboto" w:eastAsia="Roboto" w:hAnsi="Roboto" w:cs="Roboto"/>
-                <w:i/>
-                <w:iCs/>
-                <w:color w:val="1D2125"/>
-                <w:sz w:val="24"/>
-                <w:szCs w:val="24"/>
-                <w:lang w:val="en-US"/>
-              </w:rPr>
-              <w:t xml:space="preserve">Insert question </w:t>
-            </w:r>
-            <w:r>
-              <w:rPr>
-                <w:rFonts w:ascii="Roboto" w:eastAsia="Roboto" w:hAnsi="Roboto" w:cs="Roboto"/>
-                <w:i/>
-                <w:iCs/>
-                <w:color w:val="1D2125"/>
-                <w:sz w:val="24"/>
-                <w:szCs w:val="24"/>
-                <w:lang w:val="en-US"/>
-              </w:rPr>
-              <w:t>2</w:t>
-            </w:r>
-            <w:r>
-              <w:rPr>
-                <w:rFonts w:ascii="Roboto" w:eastAsia="Roboto" w:hAnsi="Roboto" w:cs="Roboto"/>
-                <w:i/>
-                <w:iCs/>
-                <w:color w:val="1D2125"/>
-                <w:sz w:val="24"/>
-                <w:szCs w:val="24"/>
-                <w:lang w:val="en-US"/>
-              </w:rPr>
-              <w:t xml:space="preserve"> here</w:t>
+              <w:pStyle w:val="NormalWeb"/>
+              <w:spacing w:before="0" w:beforeAutospacing="0" w:after="0" w:afterAutospacing="0"/>
+              <w:rPr>
+                <w:color w:val="000000"/>
+              </w:rPr>
+            </w:pPr>
+            <w:r>
+              <w:rPr>
+                <w:rFonts w:ascii="Roboto" w:hAnsi="Roboto"/>
+                <w:color w:val="1D2125"/>
+                <w:sz w:val="20"/>
+                <w:szCs w:val="20"/>
+              </w:rPr>
+              <w:t>What is the easiest way for you</w:t>
+            </w:r>
+          </w:p>
+          <w:p>
+            <w:pPr>
+              <w:pStyle w:val="NormalWeb"/>
+              <w:spacing w:before="0" w:beforeAutospacing="0" w:after="0" w:afterAutospacing="0"/>
+              <w:rPr>
+                <w:color w:val="000000"/>
+              </w:rPr>
+            </w:pPr>
+            <w:r>
+              <w:rPr>
+                <w:rFonts w:ascii="Roboto" w:hAnsi="Roboto"/>
+                <w:color w:val="1D2125"/>
+                <w:sz w:val="20"/>
+                <w:szCs w:val="20"/>
+              </w:rPr>
+              <w:t>to learn difficult technical skills?</w:t>
             </w:r>
           </w:p>
         </w:tc>
@@ -984,51 +1198,39 @@
           </w:tcPr>
           <w:p>
             <w:pPr>
-              <w:rPr>
-                <w:rFonts w:ascii="Roboto" w:eastAsia="Roboto" w:hAnsi="Roboto" w:cs="Roboto"/>
-                <w:i/>
-                <w:iCs/>
-                <w:color w:val="1D2125"/>
-                <w:sz w:val="24"/>
-                <w:szCs w:val="24"/>
-                <w:lang w:val="en-US"/>
-              </w:rPr>
-            </w:pPr>
-            <w:r>
-              <w:rPr>
-                <w:rFonts w:ascii="Roboto" w:eastAsia="Roboto" w:hAnsi="Roboto" w:cs="Roboto"/>
-                <w:i/>
-                <w:iCs/>
-                <w:color w:val="1D2125"/>
-                <w:sz w:val="24"/>
-                <w:szCs w:val="24"/>
-                <w:lang w:val="en-US"/>
-              </w:rPr>
-              <w:t xml:space="preserve">Insert answer to question </w:t>
-            </w:r>
-            <w:r>
-              <w:rPr>
-                <w:rFonts w:ascii="Roboto" w:eastAsia="Roboto" w:hAnsi="Roboto" w:cs="Roboto"/>
-                <w:i/>
-                <w:iCs/>
-                <w:color w:val="1D2125"/>
-                <w:sz w:val="24"/>
-                <w:szCs w:val="24"/>
-                <w:lang w:val="en-US"/>
-              </w:rPr>
-              <w:t>2</w:t>
-            </w:r>
-            <w:r>
-              <w:rPr>
-                <w:rFonts w:ascii="Roboto" w:eastAsia="Roboto" w:hAnsi="Roboto" w:cs="Roboto"/>
-                <w:i/>
-                <w:iCs/>
-                <w:color w:val="1D2125"/>
-                <w:sz w:val="24"/>
-                <w:szCs w:val="24"/>
-                <w:lang w:val="en-US"/>
-              </w:rPr>
-              <w:t xml:space="preserve"> here</w:t>
+              <w:pStyle w:val="NormalWeb"/>
+              <w:spacing w:before="0" w:beforeAutospacing="0" w:after="0" w:afterAutospacing="0"/>
+            </w:pPr>
+            <w:r>
+              <w:rPr>
+                <w:rFonts w:ascii="Roboto" w:hAnsi="Roboto"/>
+                <w:color w:val="1D2125"/>
+                <w:sz w:val="20"/>
+                <w:szCs w:val="20"/>
+              </w:rPr>
+              <w:t>Clear, step-by-step instructions with</w:t>
+            </w:r>
+          </w:p>
+          <w:p>
+            <w:pPr>
+              <w:rPr>
+                <w:rFonts w:ascii="Roboto" w:eastAsia="Roboto" w:hAnsi="Roboto" w:cs="Roboto"/>
+                <w:i/>
+                <w:iCs/>
+                <w:color w:val="1D2125"/>
+                <w:sz w:val="24"/>
+                <w:szCs w:val="24"/>
+                <w:lang w:val="en-US"/>
+              </w:rPr>
+            </w:pPr>
+            <w:r>
+              <w:rPr>
+                <w:rFonts w:ascii="Roboto" w:hAnsi="Roboto"/>
+                <w:color w:val="1D2125"/>
+                <w:sz w:val="20"/>
+                <w:szCs w:val="20"/>
+              </w:rPr>
+              <w:t>pictures or videos I can pause.</w:t>
             </w:r>
           </w:p>
         </w:tc>
@@ -1043,51 +1245,56 @@
           </w:tcPr>
           <w:p>
             <w:pPr>
-              <w:rPr>
-                <w:rFonts w:ascii="Roboto" w:eastAsia="Roboto" w:hAnsi="Roboto" w:cs="Roboto"/>
-                <w:i/>
-                <w:iCs/>
-                <w:color w:val="1D2125"/>
-                <w:sz w:val="24"/>
-                <w:szCs w:val="24"/>
-                <w:lang w:val="en-US"/>
-              </w:rPr>
-            </w:pPr>
-            <w:r>
-              <w:rPr>
-                <w:rFonts w:ascii="Roboto" w:eastAsia="Roboto" w:hAnsi="Roboto" w:cs="Roboto"/>
-                <w:i/>
-                <w:iCs/>
-                <w:color w:val="1D2125"/>
-                <w:sz w:val="24"/>
-                <w:szCs w:val="24"/>
-                <w:lang w:val="en-US"/>
-              </w:rPr>
-              <w:t xml:space="preserve">Insert question </w:t>
-            </w:r>
-            <w:r>
-              <w:rPr>
-                <w:rFonts w:ascii="Roboto" w:eastAsia="Roboto" w:hAnsi="Roboto" w:cs="Roboto"/>
-                <w:i/>
-                <w:iCs/>
-                <w:color w:val="1D2125"/>
-                <w:sz w:val="24"/>
-                <w:szCs w:val="24"/>
-                <w:lang w:val="en-US"/>
-              </w:rPr>
-              <w:t>3</w:t>
-            </w:r>
-            <w:r>
-              <w:rPr>
-                <w:rFonts w:ascii="Roboto" w:eastAsia="Roboto" w:hAnsi="Roboto" w:cs="Roboto"/>
-                <w:i/>
-                <w:iCs/>
-                <w:color w:val="1D2125"/>
-                <w:sz w:val="24"/>
-                <w:szCs w:val="24"/>
-                <w:lang w:val="en-US"/>
-              </w:rPr>
-              <w:t xml:space="preserve"> here</w:t>
+              <w:pStyle w:val="NormalWeb"/>
+              <w:spacing w:before="0" w:beforeAutospacing="0" w:after="0" w:afterAutospacing="0"/>
+              <w:rPr>
+                <w:color w:val="000000"/>
+              </w:rPr>
+            </w:pPr>
+            <w:r>
+              <w:rPr>
+                <w:rFonts w:ascii="Roboto" w:hAnsi="Roboto"/>
+                <w:color w:val="1D2125"/>
+                <w:sz w:val="20"/>
+                <w:szCs w:val="20"/>
+              </w:rPr>
+              <w:t>Have you felt overwhelmed by a</w:t>
+            </w:r>
+          </w:p>
+          <w:p>
+            <w:pPr>
+              <w:pStyle w:val="NormalWeb"/>
+              <w:spacing w:before="0" w:beforeAutospacing="0" w:after="0" w:afterAutospacing="0"/>
+              <w:rPr>
+                <w:color w:val="000000"/>
+              </w:rPr>
+            </w:pPr>
+            <w:r>
+              <w:rPr>
+                <w:rFonts w:ascii="Roboto" w:hAnsi="Roboto"/>
+                <w:color w:val="1D2125"/>
+                <w:sz w:val="20"/>
+                <w:szCs w:val="20"/>
+              </w:rPr>
+              <w:t>website or app because of the</w:t>
+            </w:r>
+          </w:p>
+          <w:p>
+            <w:pPr>
+              <w:pStyle w:val="NormalWeb"/>
+              <w:spacing w:before="0" w:beforeAutospacing="0" w:after="0" w:afterAutospacing="0"/>
+              <w:rPr>
+                <w:color w:val="000000"/>
+              </w:rPr>
+            </w:pPr>
+            <w:r>
+              <w:rPr>
+                <w:rFonts w:ascii="Roboto" w:hAnsi="Roboto"/>
+                <w:color w:val="1D2125"/>
+                <w:sz w:val="20"/>
+                <w:szCs w:val="20"/>
+              </w:rPr>
+              <w:t>complexity?</w:t>
             </w:r>
           </w:p>
         </w:tc>
@@ -1097,51 +1304,35 @@
           </w:tcPr>
           <w:p>
             <w:pPr>
-              <w:rPr>
-                <w:rFonts w:ascii="Roboto" w:eastAsia="Roboto" w:hAnsi="Roboto" w:cs="Roboto"/>
-                <w:i/>
-                <w:iCs/>
-                <w:color w:val="1D2125"/>
-                <w:sz w:val="24"/>
-                <w:szCs w:val="24"/>
-                <w:lang w:val="en-US"/>
-              </w:rPr>
-            </w:pPr>
-            <w:r>
-              <w:rPr>
-                <w:rFonts w:ascii="Roboto" w:eastAsia="Roboto" w:hAnsi="Roboto" w:cs="Roboto"/>
-                <w:i/>
-                <w:iCs/>
-                <w:color w:val="1D2125"/>
-                <w:sz w:val="24"/>
-                <w:szCs w:val="24"/>
-                <w:lang w:val="en-US"/>
-              </w:rPr>
-              <w:t xml:space="preserve">Insert answer to question </w:t>
-            </w:r>
-            <w:r>
-              <w:rPr>
-                <w:rFonts w:ascii="Roboto" w:eastAsia="Roboto" w:hAnsi="Roboto" w:cs="Roboto"/>
-                <w:i/>
-                <w:iCs/>
-                <w:color w:val="1D2125"/>
-                <w:sz w:val="24"/>
-                <w:szCs w:val="24"/>
-                <w:lang w:val="en-US"/>
-              </w:rPr>
-              <w:t>3</w:t>
-            </w:r>
-            <w:r>
-              <w:rPr>
-                <w:rFonts w:ascii="Roboto" w:eastAsia="Roboto" w:hAnsi="Roboto" w:cs="Roboto"/>
-                <w:i/>
-                <w:iCs/>
-                <w:color w:val="1D2125"/>
-                <w:sz w:val="24"/>
-                <w:szCs w:val="24"/>
-                <w:lang w:val="en-US"/>
-              </w:rPr>
-              <w:t xml:space="preserve"> here</w:t>
+              <w:pStyle w:val="NormalWeb"/>
+              <w:spacing w:before="0" w:beforeAutospacing="0" w:after="0" w:afterAutospacing="0"/>
+            </w:pPr>
+            <w:r>
+              <w:rPr>
+                <w:rFonts w:ascii="Roboto" w:hAnsi="Roboto"/>
+                <w:color w:val="1D2125"/>
+                <w:sz w:val="20"/>
+                <w:szCs w:val="20"/>
+              </w:rPr>
+              <w:t>Yes, especially banking sites because of too</w:t>
+            </w:r>
+          </w:p>
+          <w:p>
+            <w:pPr>
+              <w:pStyle w:val="NormalWeb"/>
+              <w:spacing w:before="0" w:beforeAutospacing="0" w:after="0" w:afterAutospacing="0"/>
+              <w:rPr>
+                <w:color w:val="000000"/>
+              </w:rPr>
+            </w:pPr>
+            <w:r>
+              <w:rPr>
+                <w:rFonts w:ascii="Roboto" w:hAnsi="Roboto"/>
+                <w:color w:val="1D2125"/>
+                <w:sz w:val="20"/>
+                <w:szCs w:val="20"/>
+              </w:rPr>
+              <w:t>many options and unclear navigation.</w:t>
             </w:r>
           </w:p>
         </w:tc>
@@ -1156,51 +1347,38 @@
           </w:tcPr>
           <w:p>
             <w:pPr>
-              <w:rPr>
-                <w:rFonts w:ascii="Roboto" w:eastAsia="Roboto" w:hAnsi="Roboto" w:cs="Roboto"/>
-                <w:i/>
-                <w:iCs/>
-                <w:color w:val="1D2125"/>
-                <w:sz w:val="24"/>
-                <w:szCs w:val="24"/>
-                <w:lang w:val="en-US"/>
-              </w:rPr>
-            </w:pPr>
-            <w:r>
-              <w:rPr>
-                <w:rFonts w:ascii="Roboto" w:eastAsia="Roboto" w:hAnsi="Roboto" w:cs="Roboto"/>
-                <w:i/>
-                <w:iCs/>
-                <w:color w:val="1D2125"/>
-                <w:sz w:val="24"/>
-                <w:szCs w:val="24"/>
-                <w:lang w:val="en-US"/>
-              </w:rPr>
-              <w:t xml:space="preserve">Insert question </w:t>
-            </w:r>
-            <w:r>
-              <w:rPr>
-                <w:rFonts w:ascii="Roboto" w:eastAsia="Roboto" w:hAnsi="Roboto" w:cs="Roboto"/>
-                <w:i/>
-                <w:iCs/>
-                <w:color w:val="1D2125"/>
-                <w:sz w:val="24"/>
-                <w:szCs w:val="24"/>
-                <w:lang w:val="en-US"/>
-              </w:rPr>
-              <w:t>4</w:t>
-            </w:r>
-            <w:r>
-              <w:rPr>
-                <w:rFonts w:ascii="Roboto" w:eastAsia="Roboto" w:hAnsi="Roboto" w:cs="Roboto"/>
-                <w:i/>
-                <w:iCs/>
-                <w:color w:val="1D2125"/>
-                <w:sz w:val="24"/>
-                <w:szCs w:val="24"/>
-                <w:lang w:val="en-US"/>
-              </w:rPr>
-              <w:t xml:space="preserve"> here</w:t>
+              <w:pStyle w:val="NormalWeb"/>
+              <w:spacing w:before="0" w:beforeAutospacing="0" w:after="0" w:afterAutospacing="0"/>
+              <w:rPr>
+                <w:color w:val="000000"/>
+              </w:rPr>
+            </w:pPr>
+            <w:r>
+              <w:rPr>
+                <w:rFonts w:ascii="Roboto" w:hAnsi="Roboto"/>
+                <w:color w:val="1D2125"/>
+                <w:sz w:val="20"/>
+                <w:szCs w:val="20"/>
+              </w:rPr>
+              <w:t>Have you used any sites that</w:t>
+            </w:r>
+          </w:p>
+          <w:p>
+            <w:pPr>
+              <w:pStyle w:val="NormalWeb"/>
+              <w:spacing w:before="0" w:beforeAutospacing="0" w:after="0" w:afterAutospacing="0"/>
+              <w:rPr>
+                <w:color w:val="000000"/>
+              </w:rPr>
+            </w:pPr>
+            <w:r>
+              <w:rPr>
+                <w:rFonts w:ascii="Roboto" w:hAnsi="Roboto"/>
+                <w:color w:val="1D2125"/>
+                <w:sz w:val="20"/>
+                <w:szCs w:val="20"/>
+              </w:rPr>
+              <w:t>offer any kind of tech tutorials?</w:t>
             </w:r>
           </w:p>
         </w:tc>
@@ -1210,58 +1388,46 @@
           </w:tcPr>
           <w:p>
             <w:pPr>
-              <w:rPr>
-                <w:rFonts w:ascii="Roboto" w:eastAsia="Roboto" w:hAnsi="Roboto" w:cs="Roboto"/>
-                <w:i/>
-                <w:iCs/>
-                <w:color w:val="1D2125"/>
-                <w:sz w:val="24"/>
-                <w:szCs w:val="24"/>
-                <w:lang w:val="en-US"/>
-              </w:rPr>
-            </w:pPr>
-            <w:r>
-              <w:rPr>
-                <w:rFonts w:ascii="Roboto" w:eastAsia="Roboto" w:hAnsi="Roboto" w:cs="Roboto"/>
-                <w:i/>
-                <w:iCs/>
-                <w:color w:val="1D2125"/>
-                <w:sz w:val="24"/>
-                <w:szCs w:val="24"/>
-                <w:lang w:val="en-US"/>
-              </w:rPr>
-              <w:t xml:space="preserve">Insert answer to question </w:t>
-            </w:r>
-            <w:r>
-              <w:rPr>
-                <w:rFonts w:ascii="Roboto" w:eastAsia="Roboto" w:hAnsi="Roboto" w:cs="Roboto"/>
-                <w:i/>
-                <w:iCs/>
-                <w:color w:val="1D2125"/>
-                <w:sz w:val="24"/>
-                <w:szCs w:val="24"/>
-                <w:lang w:val="en-US"/>
-              </w:rPr>
-              <w:t>4</w:t>
-            </w:r>
-            <w:r>
-              <w:rPr>
-                <w:rFonts w:ascii="Roboto" w:eastAsia="Roboto" w:hAnsi="Roboto" w:cs="Roboto"/>
-                <w:i/>
-                <w:iCs/>
-                <w:color w:val="1D2125"/>
-                <w:sz w:val="24"/>
-                <w:szCs w:val="24"/>
-                <w:lang w:val="en-US"/>
-              </w:rPr>
-              <w:t xml:space="preserve"> here</w:t>
-            </w:r>
-          </w:p>
-        </w:tc>
-      </w:tr>
-      <w:tr>
-        <w:trPr>
-          <w:trHeight w:val="300"/>
+              <w:pStyle w:val="NormalWeb"/>
+              <w:spacing w:before="0" w:beforeAutospacing="0" w:after="0" w:afterAutospacing="0"/>
+            </w:pPr>
+            <w:r>
+              <w:rPr>
+                <w:rFonts w:ascii="Roboto" w:hAnsi="Roboto"/>
+                <w:color w:val="1D2125"/>
+                <w:sz w:val="20"/>
+                <w:szCs w:val="20"/>
+              </w:rPr>
+              <w:t>I’ve tried YouTube and Google, but they</w:t>
+            </w:r>
+          </w:p>
+          <w:p>
+            <w:pPr>
+              <w:rPr>
+                <w:rFonts w:ascii="Roboto" w:eastAsia="Roboto" w:hAnsi="Roboto" w:cs="Roboto"/>
+                <w:i/>
+                <w:iCs/>
+                <w:color w:val="1D2125"/>
+                <w:sz w:val="24"/>
+                <w:szCs w:val="24"/>
+                <w:lang w:val="en-US"/>
+              </w:rPr>
+            </w:pPr>
+            <w:r>
+              <w:rPr>
+                <w:rFonts w:ascii="Roboto" w:hAnsi="Roboto"/>
+                <w:color w:val="1D2125"/>
+                <w:sz w:val="20"/>
+                <w:szCs w:val="20"/>
+              </w:rPr>
+              <w:t>assume I know more than I do.</w:t>
+            </w:r>
+          </w:p>
+        </w:tc>
+      </w:tr>
+      <w:tr>
+        <w:trPr>
+          <w:trHeight w:val="74"/>
         </w:trPr>
         <w:tc>
           <w:tcPr>
@@ -1269,52 +1435,89 @@
           </w:tcPr>
           <w:p>
             <w:pPr>
-              <w:rPr>
-                <w:rFonts w:ascii="Roboto" w:eastAsia="Roboto" w:hAnsi="Roboto" w:cs="Roboto"/>
-                <w:i/>
-                <w:iCs/>
-                <w:color w:val="1D2125"/>
-                <w:sz w:val="24"/>
-                <w:szCs w:val="24"/>
-                <w:lang w:val="en-US"/>
-              </w:rPr>
-            </w:pPr>
-            <w:r>
-              <w:rPr>
-                <w:rFonts w:ascii="Roboto" w:eastAsia="Roboto" w:hAnsi="Roboto" w:cs="Roboto"/>
-                <w:i/>
-                <w:iCs/>
-                <w:color w:val="1D2125"/>
-                <w:sz w:val="24"/>
-                <w:szCs w:val="24"/>
-                <w:lang w:val="en-US"/>
-              </w:rPr>
-              <w:t xml:space="preserve">Insert question </w:t>
-            </w:r>
-            <w:r>
-              <w:rPr>
-                <w:rFonts w:ascii="Roboto" w:eastAsia="Roboto" w:hAnsi="Roboto" w:cs="Roboto"/>
-                <w:i/>
-                <w:iCs/>
-                <w:color w:val="1D2125"/>
-                <w:sz w:val="24"/>
-                <w:szCs w:val="24"/>
-                <w:lang w:val="en-US"/>
-              </w:rPr>
-              <w:t>5</w:t>
-            </w:r>
-            <w:r>
-              <w:rPr>
-                <w:rFonts w:ascii="Roboto" w:eastAsia="Roboto" w:hAnsi="Roboto" w:cs="Roboto"/>
-                <w:i/>
-                <w:iCs/>
-                <w:color w:val="1D2125"/>
-                <w:sz w:val="24"/>
-                <w:szCs w:val="24"/>
-                <w:lang w:val="en-US"/>
-              </w:rPr>
-              <w:t xml:space="preserve"> here</w:t>
-            </w:r>
+              <w:pStyle w:val="NormalWeb"/>
+              <w:spacing w:before="0" w:beforeAutospacing="0" w:after="0" w:afterAutospacing="0"/>
+              <w:rPr>
+                <w:color w:val="000000"/>
+              </w:rPr>
+            </w:pPr>
+            <w:r>
+              <w:rPr>
+                <w:rFonts w:ascii="Roboto" w:hAnsi="Roboto"/>
+                <w:color w:val="1D2125"/>
+                <w:sz w:val="20"/>
+                <w:szCs w:val="20"/>
+              </w:rPr>
+              <w:t>Have you used any sites that</w:t>
+            </w:r>
+          </w:p>
+          <w:p>
+            <w:pPr>
+              <w:pStyle w:val="NormalWeb"/>
+              <w:spacing w:before="0" w:beforeAutospacing="0" w:after="0" w:afterAutospacing="0"/>
+              <w:rPr>
+                <w:color w:val="000000"/>
+              </w:rPr>
+            </w:pPr>
+            <w:r>
+              <w:rPr>
+                <w:rFonts w:ascii="Roboto" w:hAnsi="Roboto"/>
+                <w:color w:val="1D2125"/>
+                <w:sz w:val="20"/>
+                <w:szCs w:val="20"/>
+              </w:rPr>
+              <w:t>offer any kind of tech tutorials?</w:t>
+            </w:r>
+          </w:p>
+          <w:p>
+            <w:pPr>
+              <w:pStyle w:val="NormalWeb"/>
+              <w:spacing w:before="0" w:beforeAutospacing="0" w:after="0" w:afterAutospacing="0"/>
+              <w:rPr>
+                <w:color w:val="000000"/>
+              </w:rPr>
+            </w:pPr>
+            <w:r>
+              <w:rPr>
+                <w:rFonts w:ascii="Roboto" w:hAnsi="Roboto"/>
+                <w:color w:val="1D2125"/>
+                <w:sz w:val="20"/>
+                <w:szCs w:val="20"/>
+              </w:rPr>
+              <w:t>technological issue that you</w:t>
+            </w:r>
+          </w:p>
+          <w:p>
+            <w:pPr>
+              <w:pStyle w:val="NormalWeb"/>
+              <w:spacing w:before="0" w:beforeAutospacing="0" w:after="0" w:afterAutospacing="0"/>
+              <w:rPr>
+                <w:color w:val="000000"/>
+              </w:rPr>
+            </w:pPr>
+            <w:r>
+              <w:rPr>
+                <w:rFonts w:ascii="Roboto" w:hAnsi="Roboto"/>
+                <w:color w:val="1D2125"/>
+                <w:sz w:val="20"/>
+                <w:szCs w:val="20"/>
+              </w:rPr>
+              <w:t>have encountered?</w:t>
+            </w:r>
+          </w:p>
+          <w:p/>
+          <w:p>
+            <w:pPr>
+              <w:rPr>
+                <w:rFonts w:ascii="Roboto" w:eastAsia="Roboto" w:hAnsi="Roboto" w:cs="Roboto"/>
+                <w:i/>
+                <w:iCs/>
+                <w:color w:val="1D2125"/>
+                <w:sz w:val="24"/>
+                <w:szCs w:val="24"/>
+                <w:lang w:val="en-US"/>
+              </w:rPr>
+            </w:pPr>
           </w:p>
         </w:tc>
         <w:tc>
@@ -1323,52 +1526,59 @@
           </w:tcPr>
           <w:p>
             <w:pPr>
-              <w:rPr>
-                <w:rFonts w:ascii="Roboto" w:eastAsia="Roboto" w:hAnsi="Roboto" w:cs="Roboto"/>
-                <w:i/>
-                <w:iCs/>
-                <w:color w:val="1D2125"/>
-                <w:sz w:val="24"/>
-                <w:szCs w:val="24"/>
-                <w:lang w:val="en-US"/>
-              </w:rPr>
-            </w:pPr>
-            <w:r>
-              <w:rPr>
-                <w:rFonts w:ascii="Roboto" w:eastAsia="Roboto" w:hAnsi="Roboto" w:cs="Roboto"/>
-                <w:i/>
-                <w:iCs/>
-                <w:color w:val="1D2125"/>
-                <w:sz w:val="24"/>
-                <w:szCs w:val="24"/>
-                <w:lang w:val="en-US"/>
-              </w:rPr>
-              <w:t xml:space="preserve">Insert answer to question </w:t>
-            </w:r>
-            <w:r>
-              <w:rPr>
-                <w:rFonts w:ascii="Roboto" w:eastAsia="Roboto" w:hAnsi="Roboto" w:cs="Roboto"/>
-                <w:i/>
-                <w:iCs/>
-                <w:color w:val="1D2125"/>
-                <w:sz w:val="24"/>
-                <w:szCs w:val="24"/>
-                <w:lang w:val="en-US"/>
-              </w:rPr>
-              <w:t>5</w:t>
-            </w:r>
-            <w:r>
-              <w:rPr>
-                <w:rFonts w:ascii="Roboto" w:eastAsia="Roboto" w:hAnsi="Roboto" w:cs="Roboto"/>
-                <w:i/>
-                <w:iCs/>
-                <w:color w:val="1D2125"/>
-                <w:sz w:val="24"/>
-                <w:szCs w:val="24"/>
-                <w:lang w:val="en-US"/>
-              </w:rPr>
-              <w:t xml:space="preserve"> here</w:t>
-            </w:r>
+              <w:pStyle w:val="NormalWeb"/>
+              <w:spacing w:before="0" w:beforeAutospacing="0" w:after="0" w:afterAutospacing="0"/>
+              <w:rPr>
+                <w:color w:val="000000"/>
+              </w:rPr>
+            </w:pPr>
+            <w:r>
+              <w:rPr>
+                <w:rFonts w:ascii="Roboto" w:hAnsi="Roboto"/>
+                <w:color w:val="1D2125"/>
+                <w:sz w:val="20"/>
+                <w:szCs w:val="20"/>
+              </w:rPr>
+              <w:lastRenderedPageBreak/>
+              <w:t>Getting locked out of accounts and not</w:t>
+            </w:r>
+          </w:p>
+          <w:p>
+            <w:pPr>
+              <w:pStyle w:val="NormalWeb"/>
+              <w:spacing w:before="0" w:beforeAutospacing="0" w:after="0" w:afterAutospacing="0"/>
+              <w:rPr>
+                <w:color w:val="000000"/>
+              </w:rPr>
+            </w:pPr>
+            <w:r>
+              <w:rPr>
+                <w:rFonts w:ascii="Roboto" w:hAnsi="Roboto"/>
+                <w:color w:val="1D2125"/>
+                <w:sz w:val="20"/>
+                <w:szCs w:val="20"/>
+              </w:rPr>
+              <w:t>knowing which notifications to trust.</w:t>
+            </w:r>
+          </w:p>
+          <w:p>
+            <w:pPr>
+              <w:spacing w:after="240"/>
+            </w:pPr>
+          </w:p>
+          <w:p/>
+          <w:p>
+            <w:pPr>
+              <w:rPr>
+                <w:rFonts w:ascii="Roboto" w:eastAsia="Roboto" w:hAnsi="Roboto" w:cs="Roboto"/>
+                <w:i/>
+                <w:iCs/>
+                <w:color w:val="1D2125"/>
+                <w:sz w:val="24"/>
+                <w:szCs w:val="24"/>
+                <w:lang w:val="en-US"/>
+              </w:rPr>
+            </w:pPr>
           </w:p>
         </w:tc>
       </w:tr>
@@ -1404,6 +1614,7 @@
                 <w:szCs w:val="24"/>
                 <w:lang w:val="en-US"/>
               </w:rPr>
+              <w:lastRenderedPageBreak/>
               <w:t>User Need Statements (list 5 statements)</w:t>
             </w:r>
             <w:r>
@@ -1432,27 +1643,56 @@
           </w:tcPr>
           <w:p>
             <w:pPr>
-              <w:rPr>
-                <w:rFonts w:ascii="Roboto" w:eastAsia="Roboto" w:hAnsi="Roboto" w:cs="Roboto"/>
-                <w:i/>
-                <w:iCs/>
-                <w:color w:val="1D2125"/>
-                <w:sz w:val="24"/>
-                <w:szCs w:val="24"/>
-                <w:lang w:val="en-US"/>
-              </w:rPr>
-            </w:pPr>
-            <w:r>
-              <w:rPr>
-                <w:rFonts w:ascii="Roboto" w:eastAsia="Roboto" w:hAnsi="Roboto" w:cs="Roboto"/>
-                <w:i/>
-                <w:iCs/>
-                <w:color w:val="1D2125"/>
-                <w:sz w:val="24"/>
-                <w:szCs w:val="24"/>
-                <w:lang w:val="en-US"/>
-              </w:rPr>
-              <w:t>Insert statement 1 here</w:t>
+              <w:pStyle w:val="NormalWeb"/>
+              <w:spacing w:before="0" w:beforeAutospacing="0" w:after="0" w:afterAutospacing="0"/>
+              <w:rPr>
+                <w:color w:val="000000"/>
+              </w:rPr>
+            </w:pPr>
+            <w:r>
+              <w:rPr>
+                <w:rFonts w:ascii="Roboto" w:hAnsi="Roboto"/>
+                <w:color w:val="1D2125"/>
+                <w:sz w:val="20"/>
+                <w:szCs w:val="20"/>
+              </w:rPr>
+              <w:t>As a technology learner in my 60s, I need step-by-step tutorials with clear</w:t>
+            </w:r>
+          </w:p>
+          <w:p>
+            <w:pPr>
+              <w:pStyle w:val="NormalWeb"/>
+              <w:spacing w:before="0" w:beforeAutospacing="0" w:after="0" w:afterAutospacing="0"/>
+              <w:rPr>
+                <w:color w:val="000000"/>
+              </w:rPr>
+            </w:pPr>
+            <w:r>
+              <w:rPr>
+                <w:rFonts w:ascii="Roboto" w:hAnsi="Roboto"/>
+                <w:color w:val="1D2125"/>
+                <w:sz w:val="20"/>
+                <w:szCs w:val="20"/>
+              </w:rPr>
+              <w:t>explanations and visuals so that I can follow along without feeling</w:t>
+            </w:r>
+          </w:p>
+          <w:p>
+            <w:pPr>
+              <w:pStyle w:val="NormalWeb"/>
+              <w:spacing w:before="0" w:beforeAutospacing="0" w:after="0" w:afterAutospacing="0"/>
+              <w:rPr>
+                <w:color w:val="000000"/>
+              </w:rPr>
+            </w:pPr>
+            <w:r>
+              <w:rPr>
+                <w:rFonts w:ascii="Roboto" w:hAnsi="Roboto"/>
+                <w:color w:val="1D2125"/>
+                <w:sz w:val="20"/>
+                <w:szCs w:val="20"/>
+              </w:rPr>
+              <w:t>overwhelmed.</w:t>
             </w:r>
           </w:p>
         </w:tc>
@@ -1468,27 +1708,38 @@
           </w:tcPr>
           <w:p>
             <w:pPr>
-              <w:rPr>
-                <w:rFonts w:ascii="Roboto" w:eastAsia="Roboto" w:hAnsi="Roboto" w:cs="Roboto"/>
-                <w:i/>
-                <w:iCs/>
-                <w:color w:val="1D2125"/>
-                <w:sz w:val="24"/>
-                <w:szCs w:val="24"/>
-                <w:lang w:val="en-US"/>
-              </w:rPr>
-            </w:pPr>
-            <w:r>
-              <w:rPr>
-                <w:rFonts w:ascii="Roboto" w:eastAsia="Roboto" w:hAnsi="Roboto" w:cs="Roboto"/>
-                <w:i/>
-                <w:iCs/>
-                <w:color w:val="1D2125"/>
-                <w:sz w:val="24"/>
-                <w:szCs w:val="24"/>
-                <w:lang w:val="en-US"/>
-              </w:rPr>
-              <w:t>Insert statement 2 here</w:t>
+              <w:pStyle w:val="NormalWeb"/>
+              <w:spacing w:before="0" w:beforeAutospacing="0" w:after="0" w:afterAutospacing="0"/>
+              <w:rPr>
+                <w:color w:val="000000"/>
+              </w:rPr>
+            </w:pPr>
+            <w:r>
+              <w:rPr>
+                <w:rFonts w:ascii="Roboto" w:hAnsi="Roboto"/>
+                <w:color w:val="1D2125"/>
+                <w:sz w:val="20"/>
+                <w:szCs w:val="20"/>
+              </w:rPr>
+              <w:t>As someone who isn’t tech-savvy, I need instructions that use plain language</w:t>
+            </w:r>
+          </w:p>
+          <w:p>
+            <w:pPr>
+              <w:pStyle w:val="NormalWeb"/>
+              <w:spacing w:before="0" w:beforeAutospacing="0" w:after="0" w:afterAutospacing="0"/>
+              <w:rPr>
+                <w:color w:val="000000"/>
+              </w:rPr>
+            </w:pPr>
+            <w:r>
+              <w:rPr>
+                <w:rFonts w:ascii="Roboto" w:hAnsi="Roboto"/>
+                <w:color w:val="1D2125"/>
+                <w:sz w:val="20"/>
+                <w:szCs w:val="20"/>
+              </w:rPr>
+              <w:t>instead of technical terms so that I can easily understand the information.</w:t>
             </w:r>
           </w:p>
         </w:tc>
@@ -1504,27 +1755,56 @@
           </w:tcPr>
           <w:p>
             <w:pPr>
-              <w:rPr>
-                <w:rFonts w:ascii="Roboto" w:eastAsia="Roboto" w:hAnsi="Roboto" w:cs="Roboto"/>
-                <w:i/>
-                <w:iCs/>
-                <w:color w:val="1D2125"/>
-                <w:sz w:val="24"/>
-                <w:szCs w:val="24"/>
-                <w:lang w:val="en-US"/>
-              </w:rPr>
-            </w:pPr>
-            <w:r>
-              <w:rPr>
-                <w:rFonts w:ascii="Roboto" w:eastAsia="Roboto" w:hAnsi="Roboto" w:cs="Roboto"/>
-                <w:i/>
-                <w:iCs/>
-                <w:color w:val="1D2125"/>
-                <w:sz w:val="24"/>
-                <w:szCs w:val="24"/>
-                <w:lang w:val="en-US"/>
-              </w:rPr>
-              <w:t>Insert statement 3 here</w:t>
+              <w:pStyle w:val="NormalWeb"/>
+              <w:spacing w:before="0" w:beforeAutospacing="0" w:after="0" w:afterAutospacing="0"/>
+              <w:rPr>
+                <w:color w:val="000000"/>
+              </w:rPr>
+            </w:pPr>
+            <w:r>
+              <w:rPr>
+                <w:rFonts w:ascii="Roboto" w:hAnsi="Roboto"/>
+                <w:color w:val="1D2125"/>
+                <w:sz w:val="20"/>
+                <w:szCs w:val="20"/>
+              </w:rPr>
+              <w:t>As a user who gets stuck easily, I need simple troubleshooting steps and</w:t>
+            </w:r>
+          </w:p>
+          <w:p>
+            <w:pPr>
+              <w:pStyle w:val="NormalWeb"/>
+              <w:spacing w:before="0" w:beforeAutospacing="0" w:after="0" w:afterAutospacing="0"/>
+              <w:rPr>
+                <w:color w:val="000000"/>
+              </w:rPr>
+            </w:pPr>
+            <w:r>
+              <w:rPr>
+                <w:rFonts w:ascii="Roboto" w:hAnsi="Roboto"/>
+                <w:color w:val="1D2125"/>
+                <w:sz w:val="20"/>
+                <w:szCs w:val="20"/>
+              </w:rPr>
+              <w:t>common issue explanations so that I can solve problems without relying on</w:t>
+            </w:r>
+          </w:p>
+          <w:p>
+            <w:pPr>
+              <w:pStyle w:val="NormalWeb"/>
+              <w:spacing w:before="0" w:beforeAutospacing="0" w:after="0" w:afterAutospacing="0"/>
+              <w:rPr>
+                <w:color w:val="000000"/>
+              </w:rPr>
+            </w:pPr>
+            <w:r>
+              <w:rPr>
+                <w:rFonts w:ascii="Roboto" w:hAnsi="Roboto"/>
+                <w:color w:val="1D2125"/>
+                <w:sz w:val="20"/>
+                <w:szCs w:val="20"/>
+              </w:rPr>
+              <w:t>others.</w:t>
             </w:r>
           </w:p>
         </w:tc>
@@ -1540,27 +1820,38 @@
           </w:tcPr>
           <w:p>
             <w:pPr>
-              <w:rPr>
-                <w:rFonts w:ascii="Roboto" w:eastAsia="Roboto" w:hAnsi="Roboto" w:cs="Roboto"/>
-                <w:i/>
-                <w:iCs/>
-                <w:color w:val="1D2125"/>
-                <w:sz w:val="24"/>
-                <w:szCs w:val="24"/>
-                <w:lang w:val="en-US"/>
-              </w:rPr>
-            </w:pPr>
-            <w:r>
-              <w:rPr>
-                <w:rFonts w:ascii="Roboto" w:eastAsia="Roboto" w:hAnsi="Roboto" w:cs="Roboto"/>
-                <w:i/>
-                <w:iCs/>
-                <w:color w:val="1D2125"/>
-                <w:sz w:val="24"/>
-                <w:szCs w:val="24"/>
-                <w:lang w:val="en-US"/>
-              </w:rPr>
-              <w:t>Insert statement 4 here</w:t>
+              <w:pStyle w:val="NormalWeb"/>
+              <w:spacing w:before="0" w:beforeAutospacing="0" w:after="0" w:afterAutospacing="0"/>
+              <w:rPr>
+                <w:color w:val="000000"/>
+              </w:rPr>
+            </w:pPr>
+            <w:r>
+              <w:rPr>
+                <w:rFonts w:ascii="Roboto" w:hAnsi="Roboto"/>
+                <w:color w:val="1D2125"/>
+                <w:sz w:val="20"/>
+                <w:szCs w:val="20"/>
+              </w:rPr>
+              <w:t>As someone with aging eyesight, I need clear fonts, large text, and a high-</w:t>
+            </w:r>
+          </w:p>
+          <w:p>
+            <w:pPr>
+              <w:pStyle w:val="NormalWeb"/>
+              <w:spacing w:before="0" w:beforeAutospacing="0" w:after="0" w:afterAutospacing="0"/>
+              <w:rPr>
+                <w:color w:val="000000"/>
+              </w:rPr>
+            </w:pPr>
+            <w:r>
+              <w:rPr>
+                <w:rFonts w:ascii="Roboto" w:hAnsi="Roboto"/>
+                <w:color w:val="1D2125"/>
+                <w:sz w:val="20"/>
+                <w:szCs w:val="20"/>
+              </w:rPr>
+              <w:t>contrast design so that I can read and navigate the site easily.</w:t>
             </w:r>
           </w:p>
         </w:tc>
@@ -1576,27 +1867,38 @@
           </w:tcPr>
           <w:p>
             <w:pPr>
-              <w:rPr>
-                <w:rFonts w:ascii="Roboto" w:eastAsia="Roboto" w:hAnsi="Roboto" w:cs="Roboto"/>
-                <w:i/>
-                <w:iCs/>
-                <w:color w:val="1D2125"/>
-                <w:sz w:val="24"/>
-                <w:szCs w:val="24"/>
-                <w:lang w:val="en-US"/>
-              </w:rPr>
-            </w:pPr>
-            <w:r>
-              <w:rPr>
-                <w:rFonts w:ascii="Roboto" w:eastAsia="Roboto" w:hAnsi="Roboto" w:cs="Roboto"/>
-                <w:i/>
-                <w:iCs/>
-                <w:color w:val="1D2125"/>
-                <w:sz w:val="24"/>
-                <w:szCs w:val="24"/>
-                <w:lang w:val="en-US"/>
-              </w:rPr>
-              <w:t>Insert statement 5 here</w:t>
+              <w:pStyle w:val="NormalWeb"/>
+              <w:spacing w:before="0" w:beforeAutospacing="0" w:after="0" w:afterAutospacing="0"/>
+              <w:rPr>
+                <w:color w:val="000000"/>
+              </w:rPr>
+            </w:pPr>
+            <w:r>
+              <w:rPr>
+                <w:rFonts w:ascii="Roboto" w:hAnsi="Roboto"/>
+                <w:color w:val="1D2125"/>
+                <w:sz w:val="20"/>
+                <w:szCs w:val="20"/>
+              </w:rPr>
+              <w:t>As someone who finds technology intimidating, I need a judgment-free space</w:t>
+            </w:r>
+          </w:p>
+          <w:p>
+            <w:pPr>
+              <w:pStyle w:val="NormalWeb"/>
+              <w:spacing w:before="0" w:beforeAutospacing="0" w:after="0" w:afterAutospacing="0"/>
+              <w:rPr>
+                <w:color w:val="000000"/>
+              </w:rPr>
+            </w:pPr>
+            <w:r>
+              <w:rPr>
+                <w:rFonts w:ascii="Roboto" w:hAnsi="Roboto"/>
+                <w:color w:val="1D2125"/>
+                <w:sz w:val="20"/>
+                <w:szCs w:val="20"/>
+              </w:rPr>
+              <w:t>with patient guidance so that I can learn without feeling embarrassed.</w:t>
             </w:r>
           </w:p>
         </w:tc>
@@ -1795,7 +2097,6 @@
                 <w:szCs w:val="24"/>
                 <w:lang w:val="en-US"/>
               </w:rPr>
-              <w:lastRenderedPageBreak/>
               <w:t>Interview users</w:t>
             </w:r>
           </w:p>
@@ -2873,6 +3174,7 @@
           <w:bCs/>
           <w:lang w:val="en-US"/>
         </w:rPr>
+        <w:lastRenderedPageBreak/>
         <w:t>User Personas</w:t>
       </w:r>
     </w:p>
@@ -5100,6 +5402,22 @@
       </w:tblBorders>
     </w:tblPr>
   </w:style>
+  <w:style w:type="paragraph" w:styleId="NormalWeb">
+    <w:name w:val="Normal (Web)"/>
+    <w:basedOn w:val="Normal"/>
+    <w:uiPriority w:val="99"/>
+    <w:unhideWhenUsed/>
+    <w:rsid w:val="004E78E0"/>
+    <w:pPr>
+      <w:spacing w:before="100" w:beforeAutospacing="1" w:after="100" w:afterAutospacing="1" w:line="240" w:lineRule="auto"/>
+    </w:pPr>
+    <w:rPr>
+      <w:rFonts w:ascii="Times New Roman" w:eastAsia="Times New Roman" w:hAnsi="Times New Roman" w:cs="Times New Roman"/>
+      <w:sz w:val="24"/>
+      <w:szCs w:val="24"/>
+      <w:lang w:val="en-US" w:eastAsia="en-US"/>
+    </w:rPr>
+  </w:style>
 </w:styles>
 </file>
 

</xml_diff>

<commit_message>
Add My Tables To The Research Document
</commit_message>
<xml_diff>
--- a/Documents/research_design.docx
+++ b/Documents/research_design.docx
@@ -481,7 +481,11 @@
               <w:right w:w="105" w:type="dxa"/>
             </w:tcMar>
           </w:tcPr>
-          <w:p/>
+          <w:p>
+            <w:r>
+              <w:t>Nathan Ginn</w:t>
+            </w:r>
+          </w:p>
         </w:tc>
       </w:tr>
       <w:tr>
@@ -1925,6 +1929,1058 @@
         <w:tblLook w:val="06A0" w:firstRow="1" w:lastRow="0" w:firstColumn="1" w:lastColumn="0" w:noHBand="1" w:noVBand="1"/>
       </w:tblPr>
       <w:tblGrid>
+        <w:gridCol w:w="4160"/>
+        <w:gridCol w:w="5190"/>
+      </w:tblGrid>
+      <w:tr>
+        <w:trPr>
+          <w:trHeight w:val="300"/>
+        </w:trPr>
+        <w:tc>
+          <w:tcPr>
+            <w:tcW w:w="9360" w:type="dxa"/>
+            <w:gridSpan w:val="2"/>
+          </w:tcPr>
+          <w:p>
+            <w:pPr>
+              <w:jc w:val="center"/>
+              <w:rPr>
+                <w:rFonts w:ascii="Roboto" w:eastAsia="Roboto" w:hAnsi="Roboto" w:cs="Roboto"/>
+                <w:b/>
+                <w:bCs/>
+                <w:color w:val="1D2125"/>
+                <w:sz w:val="24"/>
+                <w:szCs w:val="24"/>
+                <w:lang w:val="en-US"/>
+              </w:rPr>
+            </w:pPr>
+            <w:r>
+              <w:rPr>
+                <w:rFonts w:ascii="Roboto" w:eastAsia="Roboto" w:hAnsi="Roboto" w:cs="Roboto"/>
+                <w:b/>
+                <w:bCs/>
+                <w:color w:val="1D2125"/>
+                <w:sz w:val="24"/>
+                <w:szCs w:val="24"/>
+                <w:lang w:val="en-US"/>
+              </w:rPr>
+              <w:t>Nathan Ginn</w:t>
+            </w:r>
+          </w:p>
+        </w:tc>
+      </w:tr>
+      <w:tr>
+        <w:trPr>
+          <w:trHeight w:val="300"/>
+        </w:trPr>
+        <w:tc>
+          <w:tcPr>
+            <w:tcW w:w="9360" w:type="dxa"/>
+            <w:gridSpan w:val="2"/>
+          </w:tcPr>
+          <w:p>
+            <w:pPr>
+              <w:jc w:val="center"/>
+            </w:pPr>
+            <w:r>
+              <w:rPr>
+                <w:rFonts w:ascii="Roboto" w:eastAsia="Roboto" w:hAnsi="Roboto" w:cs="Roboto"/>
+                <w:b/>
+                <w:bCs/>
+                <w:color w:val="1D2125"/>
+                <w:sz w:val="24"/>
+                <w:szCs w:val="24"/>
+                <w:lang w:val="en-US"/>
+              </w:rPr>
+              <w:t>Survey Monkey Survey</w:t>
+            </w:r>
+          </w:p>
+        </w:tc>
+      </w:tr>
+      <w:tr>
+        <w:trPr>
+          <w:trHeight w:val="300"/>
+        </w:trPr>
+        <w:tc>
+          <w:tcPr>
+            <w:tcW w:w="9360" w:type="dxa"/>
+            <w:gridSpan w:val="2"/>
+          </w:tcPr>
+          <w:p>
+            <w:pPr>
+              <w:rPr>
+                <w:rFonts w:ascii="Roboto" w:eastAsia="Roboto" w:hAnsi="Roboto" w:cs="Roboto"/>
+                <w:i/>
+                <w:iCs/>
+                <w:color w:val="1D2125"/>
+                <w:sz w:val="24"/>
+                <w:szCs w:val="24"/>
+                <w:lang w:val="en-US"/>
+              </w:rPr>
+            </w:pPr>
+            <w:r>
+              <w:rPr>
+                <w:rFonts w:ascii="Roboto" w:eastAsia="Roboto" w:hAnsi="Roboto" w:cs="Roboto"/>
+                <w:i/>
+                <w:iCs/>
+                <w:color w:val="1D2125"/>
+                <w:sz w:val="24"/>
+                <w:szCs w:val="24"/>
+              </w:rPr>
+              <w:t xml:space="preserve">Create a survey I can use to understand the needs and concerns someone might have for a website that hosts a variety of tutorials on how to use technology, such </w:t>
+            </w:r>
+            <w:proofErr w:type="gramStart"/>
+            <w:r>
+              <w:rPr>
+                <w:rFonts w:ascii="Roboto" w:eastAsia="Roboto" w:hAnsi="Roboto" w:cs="Roboto"/>
+                <w:i/>
+                <w:iCs/>
+                <w:color w:val="1D2125"/>
+                <w:sz w:val="24"/>
+                <w:szCs w:val="24"/>
+              </w:rPr>
+              <w:t>as;</w:t>
+            </w:r>
+            <w:proofErr w:type="gramEnd"/>
+            <w:r>
+              <w:rPr>
+                <w:rFonts w:ascii="Roboto" w:eastAsia="Roboto" w:hAnsi="Roboto" w:cs="Roboto"/>
+                <w:i/>
+                <w:iCs/>
+                <w:color w:val="1D2125"/>
+                <w:sz w:val="24"/>
+                <w:szCs w:val="24"/>
+              </w:rPr>
+              <w:t xml:space="preserve"> using different camera functions on your phone or using something like airdrop on an </w:t>
+            </w:r>
+            <w:proofErr w:type="spellStart"/>
+            <w:r>
+              <w:rPr>
+                <w:rFonts w:ascii="Roboto" w:eastAsia="Roboto" w:hAnsi="Roboto" w:cs="Roboto"/>
+                <w:i/>
+                <w:iCs/>
+                <w:color w:val="1D2125"/>
+                <w:sz w:val="24"/>
+                <w:szCs w:val="24"/>
+              </w:rPr>
+              <w:t>IPhone</w:t>
+            </w:r>
+            <w:proofErr w:type="spellEnd"/>
+            <w:r>
+              <w:rPr>
+                <w:rFonts w:ascii="Roboto" w:eastAsia="Roboto" w:hAnsi="Roboto" w:cs="Roboto"/>
+                <w:i/>
+                <w:iCs/>
+                <w:color w:val="1D2125"/>
+                <w:sz w:val="24"/>
+                <w:szCs w:val="24"/>
+              </w:rPr>
+              <w:t>. The site is geared towards people in the 50-60 age range</w:t>
+            </w:r>
+          </w:p>
+        </w:tc>
+      </w:tr>
+      <w:tr>
+        <w:trPr>
+          <w:trHeight w:val="300"/>
+        </w:trPr>
+        <w:tc>
+          <w:tcPr>
+            <w:tcW w:w="9360" w:type="dxa"/>
+            <w:gridSpan w:val="2"/>
+          </w:tcPr>
+          <w:p>
+            <w:pPr>
+              <w:rPr>
+                <w:rFonts w:ascii="Roboto" w:eastAsia="Roboto" w:hAnsi="Roboto" w:cs="Roboto"/>
+                <w:i/>
+                <w:iCs/>
+                <w:color w:val="1D2125"/>
+                <w:sz w:val="24"/>
+                <w:szCs w:val="24"/>
+                <w:lang w:val="en-US"/>
+              </w:rPr>
+            </w:pPr>
+            <w:r>
+              <w:rPr>
+                <w:rFonts w:ascii="Roboto" w:eastAsia="Roboto" w:hAnsi="Roboto" w:cs="Roboto"/>
+                <w:i/>
+                <w:iCs/>
+                <w:color w:val="1D2125"/>
+                <w:sz w:val="24"/>
+                <w:szCs w:val="24"/>
+              </w:rPr>
+              <w:t>https://trello.com/invite/b/678c2971529c2e7cd5a8741d/ATTIfa0e81a15d676bdd1c363 39ac7f1565865DBC044/team-falcon-user-centric-project</w:t>
+            </w:r>
+          </w:p>
+        </w:tc>
+      </w:tr>
+      <w:tr>
+        <w:trPr>
+          <w:trHeight w:val="300"/>
+        </w:trPr>
+        <w:tc>
+          <w:tcPr>
+            <w:tcW w:w="9360" w:type="dxa"/>
+            <w:gridSpan w:val="2"/>
+          </w:tcPr>
+          <w:p>
+            <w:pPr>
+              <w:jc w:val="center"/>
+              <w:rPr>
+                <w:rFonts w:ascii="Roboto" w:eastAsia="Roboto" w:hAnsi="Roboto" w:cs="Roboto"/>
+                <w:b/>
+                <w:bCs/>
+                <w:color w:val="1D2125"/>
+                <w:sz w:val="24"/>
+                <w:szCs w:val="24"/>
+                <w:lang w:val="en-US"/>
+              </w:rPr>
+            </w:pPr>
+            <w:r>
+              <w:rPr>
+                <w:rFonts w:ascii="Roboto" w:eastAsia="Roboto" w:hAnsi="Roboto" w:cs="Roboto"/>
+                <w:b/>
+                <w:bCs/>
+                <w:color w:val="1D2125"/>
+                <w:sz w:val="24"/>
+                <w:szCs w:val="24"/>
+                <w:lang w:val="en-US"/>
+              </w:rPr>
+              <w:t>Interview users</w:t>
+            </w:r>
+          </w:p>
+        </w:tc>
+      </w:tr>
+      <w:tr>
+        <w:trPr>
+          <w:trHeight w:val="300"/>
+        </w:trPr>
+        <w:tc>
+          <w:tcPr>
+            <w:tcW w:w="3975" w:type="dxa"/>
+          </w:tcPr>
+          <w:p>
+            <w:pPr>
+              <w:rPr>
+                <w:rFonts w:ascii="Roboto" w:eastAsia="Roboto" w:hAnsi="Roboto" w:cs="Roboto"/>
+                <w:b/>
+                <w:bCs/>
+                <w:color w:val="1D2125"/>
+                <w:sz w:val="24"/>
+                <w:szCs w:val="24"/>
+                <w:lang w:val="en-US"/>
+              </w:rPr>
+            </w:pPr>
+            <w:r>
+              <w:rPr>
+                <w:rFonts w:ascii="Roboto" w:eastAsia="Roboto" w:hAnsi="Roboto" w:cs="Roboto"/>
+                <w:b/>
+                <w:bCs/>
+                <w:color w:val="1D2125"/>
+                <w:sz w:val="24"/>
+                <w:szCs w:val="24"/>
+                <w:lang w:val="en-US"/>
+              </w:rPr>
+              <w:t>Age of the individual</w:t>
+            </w:r>
+          </w:p>
+        </w:tc>
+        <w:tc>
+          <w:tcPr>
+            <w:tcW w:w="5385" w:type="dxa"/>
+          </w:tcPr>
+          <w:p>
+            <w:pPr>
+              <w:rPr>
+                <w:rFonts w:ascii="Roboto" w:eastAsia="Roboto" w:hAnsi="Roboto" w:cs="Roboto"/>
+                <w:i/>
+                <w:iCs/>
+                <w:color w:val="1D2125"/>
+                <w:sz w:val="24"/>
+                <w:szCs w:val="24"/>
+                <w:lang w:val="en-US"/>
+              </w:rPr>
+            </w:pPr>
+            <w:r>
+              <w:rPr>
+                <w:rFonts w:ascii="Roboto" w:eastAsia="Roboto" w:hAnsi="Roboto" w:cs="Roboto"/>
+                <w:i/>
+                <w:iCs/>
+                <w:color w:val="1D2125"/>
+                <w:sz w:val="24"/>
+                <w:szCs w:val="24"/>
+              </w:rPr>
+              <w:t>51</w:t>
+            </w:r>
+          </w:p>
+        </w:tc>
+      </w:tr>
+      <w:tr>
+        <w:trPr>
+          <w:trHeight w:val="300"/>
+        </w:trPr>
+        <w:tc>
+          <w:tcPr>
+            <w:tcW w:w="3975" w:type="dxa"/>
+          </w:tcPr>
+          <w:p>
+            <w:pPr>
+              <w:rPr>
+                <w:rFonts w:ascii="Roboto" w:eastAsia="Roboto" w:hAnsi="Roboto" w:cs="Roboto"/>
+                <w:b/>
+                <w:bCs/>
+                <w:color w:val="1D2125"/>
+                <w:sz w:val="24"/>
+                <w:szCs w:val="24"/>
+                <w:lang w:val="en-US"/>
+              </w:rPr>
+            </w:pPr>
+            <w:r>
+              <w:rPr>
+                <w:rFonts w:ascii="Roboto" w:eastAsia="Roboto" w:hAnsi="Roboto" w:cs="Roboto"/>
+                <w:b/>
+                <w:bCs/>
+                <w:color w:val="1D2125"/>
+                <w:sz w:val="24"/>
+                <w:szCs w:val="24"/>
+                <w:lang w:val="en-US"/>
+              </w:rPr>
+              <w:t>Gender of the individual</w:t>
+            </w:r>
+          </w:p>
+        </w:tc>
+        <w:tc>
+          <w:tcPr>
+            <w:tcW w:w="5385" w:type="dxa"/>
+          </w:tcPr>
+          <w:p>
+            <w:pPr>
+              <w:rPr>
+                <w:rFonts w:ascii="Roboto" w:eastAsia="Roboto" w:hAnsi="Roboto" w:cs="Roboto"/>
+                <w:i/>
+                <w:iCs/>
+                <w:color w:val="1D2125"/>
+                <w:sz w:val="24"/>
+                <w:szCs w:val="24"/>
+                <w:lang w:val="en-US"/>
+              </w:rPr>
+            </w:pPr>
+            <w:r>
+              <w:rPr>
+                <w:rFonts w:ascii="Roboto" w:eastAsia="Roboto" w:hAnsi="Roboto" w:cs="Roboto"/>
+                <w:i/>
+                <w:iCs/>
+                <w:color w:val="1D2125"/>
+                <w:sz w:val="24"/>
+                <w:szCs w:val="24"/>
+              </w:rPr>
+              <w:t>Male</w:t>
+            </w:r>
+          </w:p>
+        </w:tc>
+      </w:tr>
+      <w:tr>
+        <w:trPr>
+          <w:trHeight w:val="300"/>
+        </w:trPr>
+        <w:tc>
+          <w:tcPr>
+            <w:tcW w:w="9360" w:type="dxa"/>
+            <w:gridSpan w:val="2"/>
+          </w:tcPr>
+          <w:p>
+            <w:pPr>
+              <w:jc w:val="center"/>
+              <w:rPr>
+                <w:rFonts w:ascii="Roboto" w:eastAsia="Roboto" w:hAnsi="Roboto" w:cs="Roboto"/>
+                <w:b/>
+                <w:bCs/>
+                <w:color w:val="1D2125"/>
+                <w:sz w:val="24"/>
+                <w:szCs w:val="24"/>
+                <w:lang w:val="en-US"/>
+              </w:rPr>
+            </w:pPr>
+            <w:r>
+              <w:rPr>
+                <w:rFonts w:ascii="Roboto" w:eastAsia="Roboto" w:hAnsi="Roboto" w:cs="Roboto"/>
+                <w:b/>
+                <w:bCs/>
+                <w:color w:val="1D2125"/>
+                <w:sz w:val="24"/>
+                <w:szCs w:val="24"/>
+                <w:lang w:val="en-US"/>
+              </w:rPr>
+              <w:t xml:space="preserve">Interview questions and answers </w:t>
+            </w:r>
+          </w:p>
+        </w:tc>
+      </w:tr>
+      <w:tr>
+        <w:trPr>
+          <w:trHeight w:val="300"/>
+        </w:trPr>
+        <w:tc>
+          <w:tcPr>
+            <w:tcW w:w="3975" w:type="dxa"/>
+          </w:tcPr>
+          <w:p>
+            <w:pPr>
+              <w:rPr>
+                <w:rFonts w:ascii="Roboto" w:eastAsia="Roboto" w:hAnsi="Roboto" w:cs="Roboto"/>
+                <w:i/>
+                <w:iCs/>
+                <w:color w:val="1D2125"/>
+                <w:sz w:val="24"/>
+                <w:szCs w:val="24"/>
+                <w:lang w:val="en-US"/>
+              </w:rPr>
+            </w:pPr>
+            <w:r>
+              <w:rPr>
+                <w:rFonts w:ascii="Roboto" w:eastAsia="Roboto" w:hAnsi="Roboto" w:cs="Roboto"/>
+                <w:i/>
+                <w:iCs/>
+                <w:color w:val="1D2125"/>
+                <w:sz w:val="24"/>
+                <w:szCs w:val="24"/>
+              </w:rPr>
+              <w:t>Have you used any sites that offer any kind of tech tutorials?</w:t>
+            </w:r>
+          </w:p>
+        </w:tc>
+        <w:tc>
+          <w:tcPr>
+            <w:tcW w:w="5385" w:type="dxa"/>
+          </w:tcPr>
+          <w:p>
+            <w:pPr>
+              <w:rPr>
+                <w:rFonts w:ascii="Roboto" w:eastAsia="Roboto" w:hAnsi="Roboto" w:cs="Roboto"/>
+                <w:i/>
+                <w:iCs/>
+                <w:color w:val="1D2125"/>
+                <w:sz w:val="24"/>
+                <w:szCs w:val="24"/>
+                <w:lang w:val="en-US"/>
+              </w:rPr>
+            </w:pPr>
+            <w:r>
+              <w:rPr>
+                <w:rFonts w:ascii="Roboto" w:eastAsia="Roboto" w:hAnsi="Roboto" w:cs="Roboto"/>
+                <w:i/>
+                <w:iCs/>
+                <w:color w:val="1D2125"/>
+                <w:sz w:val="24"/>
+                <w:szCs w:val="24"/>
+              </w:rPr>
+              <w:t>No</w:t>
+            </w:r>
+          </w:p>
+        </w:tc>
+      </w:tr>
+      <w:tr>
+        <w:trPr>
+          <w:trHeight w:val="300"/>
+        </w:trPr>
+        <w:tc>
+          <w:tcPr>
+            <w:tcW w:w="3975" w:type="dxa"/>
+          </w:tcPr>
+          <w:p>
+            <w:pPr>
+              <w:rPr>
+                <w:rFonts w:ascii="Roboto" w:eastAsia="Roboto" w:hAnsi="Roboto" w:cs="Roboto"/>
+                <w:i/>
+                <w:iCs/>
+                <w:color w:val="1D2125"/>
+                <w:sz w:val="24"/>
+                <w:szCs w:val="24"/>
+                <w:lang w:val="en-US"/>
+              </w:rPr>
+            </w:pPr>
+            <w:r>
+              <w:rPr>
+                <w:rFonts w:ascii="Roboto" w:eastAsia="Roboto" w:hAnsi="Roboto" w:cs="Roboto"/>
+                <w:i/>
+                <w:iCs/>
+                <w:color w:val="1D2125"/>
+                <w:sz w:val="24"/>
+                <w:szCs w:val="24"/>
+              </w:rPr>
+              <w:t>If you wanted to learn how something on your phone works, who would you typically ask?</w:t>
+            </w:r>
+          </w:p>
+        </w:tc>
+        <w:tc>
+          <w:tcPr>
+            <w:tcW w:w="5385" w:type="dxa"/>
+          </w:tcPr>
+          <w:p>
+            <w:pPr>
+              <w:rPr>
+                <w:rFonts w:ascii="Roboto" w:eastAsia="Roboto" w:hAnsi="Roboto" w:cs="Roboto"/>
+                <w:i/>
+                <w:iCs/>
+                <w:color w:val="1D2125"/>
+                <w:sz w:val="24"/>
+                <w:szCs w:val="24"/>
+                <w:lang w:val="en-US"/>
+              </w:rPr>
+            </w:pPr>
+            <w:r>
+              <w:rPr>
+                <w:rFonts w:ascii="Roboto" w:eastAsia="Roboto" w:hAnsi="Roboto" w:cs="Roboto"/>
+                <w:i/>
+                <w:iCs/>
+                <w:color w:val="1D2125"/>
+                <w:sz w:val="24"/>
+                <w:szCs w:val="24"/>
+              </w:rPr>
+              <w:t>My daughter</w:t>
+            </w:r>
+          </w:p>
+        </w:tc>
+      </w:tr>
+      <w:tr>
+        <w:trPr>
+          <w:trHeight w:val="300"/>
+        </w:trPr>
+        <w:tc>
+          <w:tcPr>
+            <w:tcW w:w="3975" w:type="dxa"/>
+          </w:tcPr>
+          <w:p>
+            <w:pPr>
+              <w:rPr>
+                <w:rFonts w:ascii="Roboto" w:eastAsia="Roboto" w:hAnsi="Roboto" w:cs="Roboto"/>
+                <w:i/>
+                <w:iCs/>
+                <w:color w:val="1D2125"/>
+                <w:sz w:val="24"/>
+                <w:szCs w:val="24"/>
+                <w:lang w:val="en-US"/>
+              </w:rPr>
+            </w:pPr>
+            <w:r>
+              <w:rPr>
+                <w:rFonts w:ascii="Roboto" w:eastAsia="Roboto" w:hAnsi="Roboto" w:cs="Roboto"/>
+                <w:i/>
+                <w:iCs/>
+                <w:color w:val="1D2125"/>
+                <w:sz w:val="24"/>
+                <w:szCs w:val="24"/>
+                <w:lang w:val="en-US"/>
+              </w:rPr>
+              <w:t>What are some of the biggest challenges that</w:t>
+            </w:r>
+          </w:p>
+          <w:p>
+            <w:pPr>
+              <w:rPr>
+                <w:rFonts w:ascii="Roboto" w:eastAsia="Roboto" w:hAnsi="Roboto" w:cs="Roboto"/>
+                <w:i/>
+                <w:iCs/>
+                <w:color w:val="1D2125"/>
+                <w:sz w:val="24"/>
+                <w:szCs w:val="24"/>
+                <w:lang w:val="en-US"/>
+              </w:rPr>
+            </w:pPr>
+            <w:proofErr w:type="gramStart"/>
+            <w:r>
+              <w:rPr>
+                <w:rFonts w:ascii="Roboto" w:eastAsia="Roboto" w:hAnsi="Roboto" w:cs="Roboto"/>
+                <w:i/>
+                <w:iCs/>
+                <w:color w:val="1D2125"/>
+                <w:sz w:val="24"/>
+                <w:szCs w:val="24"/>
+                <w:lang w:val="en-US"/>
+              </w:rPr>
+              <w:t>you</w:t>
+            </w:r>
+            <w:proofErr w:type="gramEnd"/>
+            <w:r>
+              <w:rPr>
+                <w:rFonts w:ascii="Roboto" w:eastAsia="Roboto" w:hAnsi="Roboto" w:cs="Roboto"/>
+                <w:i/>
+                <w:iCs/>
+                <w:color w:val="1D2125"/>
+                <w:sz w:val="24"/>
+                <w:szCs w:val="24"/>
+                <w:lang w:val="en-US"/>
+              </w:rPr>
+              <w:t xml:space="preserve"> face when using technology?</w:t>
+            </w:r>
+          </w:p>
+        </w:tc>
+        <w:tc>
+          <w:tcPr>
+            <w:tcW w:w="5385" w:type="dxa"/>
+          </w:tcPr>
+          <w:p>
+            <w:pPr>
+              <w:rPr>
+                <w:rFonts w:ascii="Roboto" w:eastAsia="Roboto" w:hAnsi="Roboto" w:cs="Roboto"/>
+                <w:i/>
+                <w:iCs/>
+                <w:color w:val="1D2125"/>
+                <w:sz w:val="24"/>
+                <w:szCs w:val="24"/>
+                <w:lang w:val="en-US"/>
+              </w:rPr>
+            </w:pPr>
+            <w:r>
+              <w:rPr>
+                <w:rFonts w:ascii="Roboto" w:eastAsia="Roboto" w:hAnsi="Roboto" w:cs="Roboto"/>
+                <w:i/>
+                <w:iCs/>
+                <w:color w:val="1D2125"/>
+                <w:sz w:val="24"/>
+                <w:szCs w:val="24"/>
+              </w:rPr>
+              <w:t>Finding apps on my phone and remembering passwords</w:t>
+            </w:r>
+          </w:p>
+        </w:tc>
+      </w:tr>
+      <w:tr>
+        <w:trPr>
+          <w:trHeight w:val="300"/>
+        </w:trPr>
+        <w:tc>
+          <w:tcPr>
+            <w:tcW w:w="3975" w:type="dxa"/>
+          </w:tcPr>
+          <w:p>
+            <w:pPr>
+              <w:rPr>
+                <w:rFonts w:ascii="Roboto" w:eastAsia="Roboto" w:hAnsi="Roboto" w:cs="Roboto"/>
+                <w:i/>
+                <w:iCs/>
+                <w:color w:val="1D2125"/>
+                <w:sz w:val="24"/>
+                <w:szCs w:val="24"/>
+                <w:lang w:val="en-US"/>
+              </w:rPr>
+            </w:pPr>
+            <w:r>
+              <w:rPr>
+                <w:rFonts w:ascii="Roboto" w:eastAsia="Roboto" w:hAnsi="Roboto" w:cs="Roboto"/>
+                <w:i/>
+                <w:iCs/>
+                <w:color w:val="1D2125"/>
+                <w:sz w:val="24"/>
+                <w:szCs w:val="24"/>
+              </w:rPr>
+              <w:t>What is the easiest way for you to learn difficult technical skills?</w:t>
+            </w:r>
+          </w:p>
+        </w:tc>
+        <w:tc>
+          <w:tcPr>
+            <w:tcW w:w="5385" w:type="dxa"/>
+          </w:tcPr>
+          <w:p>
+            <w:pPr>
+              <w:rPr>
+                <w:rFonts w:ascii="Roboto" w:eastAsia="Roboto" w:hAnsi="Roboto" w:cs="Roboto"/>
+                <w:i/>
+                <w:iCs/>
+                <w:color w:val="1D2125"/>
+                <w:sz w:val="24"/>
+                <w:szCs w:val="24"/>
+                <w:lang w:val="en-US"/>
+              </w:rPr>
+            </w:pPr>
+            <w:r>
+              <w:rPr>
+                <w:rFonts w:ascii="Roboto" w:eastAsia="Roboto" w:hAnsi="Roboto" w:cs="Roboto"/>
+                <w:i/>
+                <w:iCs/>
+                <w:color w:val="1D2125"/>
+                <w:sz w:val="24"/>
+                <w:szCs w:val="24"/>
+              </w:rPr>
+              <w:t>Watch someone else do it and then do it myself</w:t>
+            </w:r>
+          </w:p>
+        </w:tc>
+      </w:tr>
+      <w:tr>
+        <w:trPr>
+          <w:trHeight w:val="300"/>
+        </w:trPr>
+        <w:tc>
+          <w:tcPr>
+            <w:tcW w:w="3975" w:type="dxa"/>
+          </w:tcPr>
+          <w:p>
+            <w:pPr>
+              <w:rPr>
+                <w:rFonts w:ascii="Roboto" w:eastAsia="Roboto" w:hAnsi="Roboto" w:cs="Roboto"/>
+                <w:i/>
+                <w:iCs/>
+                <w:color w:val="1D2125"/>
+                <w:sz w:val="24"/>
+                <w:szCs w:val="24"/>
+                <w:lang w:val="en-US"/>
+              </w:rPr>
+            </w:pPr>
+            <w:r>
+              <w:rPr>
+                <w:rFonts w:ascii="Roboto" w:eastAsia="Roboto" w:hAnsi="Roboto" w:cs="Roboto"/>
+                <w:i/>
+                <w:iCs/>
+                <w:color w:val="1D2125"/>
+                <w:sz w:val="24"/>
+                <w:szCs w:val="24"/>
+              </w:rPr>
+              <w:t>What is the most frustrating technological issue that you have encountered?</w:t>
+            </w:r>
+          </w:p>
+        </w:tc>
+        <w:tc>
+          <w:tcPr>
+            <w:tcW w:w="5385" w:type="dxa"/>
+          </w:tcPr>
+          <w:p>
+            <w:pPr>
+              <w:rPr>
+                <w:rFonts w:ascii="Roboto" w:eastAsia="Roboto" w:hAnsi="Roboto" w:cs="Roboto"/>
+                <w:i/>
+                <w:iCs/>
+                <w:color w:val="1D2125"/>
+                <w:sz w:val="24"/>
+                <w:szCs w:val="24"/>
+                <w:lang w:val="en-US"/>
+              </w:rPr>
+            </w:pPr>
+            <w:r>
+              <w:rPr>
+                <w:rFonts w:ascii="Roboto" w:eastAsia="Roboto" w:hAnsi="Roboto" w:cs="Roboto"/>
+                <w:i/>
+                <w:iCs/>
+                <w:color w:val="1D2125"/>
+                <w:sz w:val="24"/>
+                <w:szCs w:val="24"/>
+              </w:rPr>
+              <w:t xml:space="preserve">Yes, I can’t </w:t>
+            </w:r>
+            <w:proofErr w:type="gramStart"/>
+            <w:r>
+              <w:rPr>
+                <w:rFonts w:ascii="Roboto" w:eastAsia="Roboto" w:hAnsi="Roboto" w:cs="Roboto"/>
+                <w:i/>
+                <w:iCs/>
+                <w:color w:val="1D2125"/>
+                <w:sz w:val="24"/>
+                <w:szCs w:val="24"/>
+              </w:rPr>
+              <w:t>stand</w:t>
+            </w:r>
+            <w:proofErr w:type="gramEnd"/>
+            <w:r>
+              <w:rPr>
+                <w:rFonts w:ascii="Roboto" w:eastAsia="Roboto" w:hAnsi="Roboto" w:cs="Roboto"/>
+                <w:i/>
+                <w:iCs/>
+                <w:color w:val="1D2125"/>
+                <w:sz w:val="24"/>
+                <w:szCs w:val="24"/>
+              </w:rPr>
+              <w:t xml:space="preserve"> when websites have too many ads and popups on the screen.</w:t>
+            </w:r>
+          </w:p>
+        </w:tc>
+      </w:tr>
+      <w:tr>
+        <w:trPr>
+          <w:trHeight w:val="300"/>
+        </w:trPr>
+        <w:tc>
+          <w:tcPr>
+            <w:tcW w:w="3975" w:type="dxa"/>
+          </w:tcPr>
+          <w:p>
+            <w:pPr>
+              <w:rPr>
+                <w:rFonts w:ascii="Roboto" w:eastAsia="Roboto" w:hAnsi="Roboto" w:cs="Roboto"/>
+                <w:i/>
+                <w:iCs/>
+                <w:color w:val="1D2125"/>
+                <w:sz w:val="24"/>
+                <w:szCs w:val="24"/>
+              </w:rPr>
+            </w:pPr>
+          </w:p>
+        </w:tc>
+        <w:tc>
+          <w:tcPr>
+            <w:tcW w:w="5385" w:type="dxa"/>
+          </w:tcPr>
+          <w:p>
+            <w:pPr>
+              <w:rPr>
+                <w:rFonts w:ascii="Roboto" w:eastAsia="Roboto" w:hAnsi="Roboto" w:cs="Roboto"/>
+                <w:i/>
+                <w:iCs/>
+                <w:color w:val="1D2125"/>
+                <w:sz w:val="24"/>
+                <w:szCs w:val="24"/>
+              </w:rPr>
+            </w:pPr>
+          </w:p>
+        </w:tc>
+      </w:tr>
+      <w:tr>
+        <w:trPr>
+          <w:trHeight w:val="300"/>
+        </w:trPr>
+        <w:tc>
+          <w:tcPr>
+            <w:tcW w:w="9360" w:type="dxa"/>
+            <w:gridSpan w:val="2"/>
+          </w:tcPr>
+          <w:p>
+            <w:pPr>
+              <w:jc w:val="center"/>
+              <w:rPr>
+                <w:rFonts w:ascii="Roboto" w:eastAsia="Roboto" w:hAnsi="Roboto" w:cs="Roboto"/>
+                <w:b/>
+                <w:bCs/>
+                <w:color w:val="1D2125"/>
+                <w:sz w:val="24"/>
+                <w:szCs w:val="24"/>
+                <w:lang w:val="en-US"/>
+              </w:rPr>
+            </w:pPr>
+            <w:r>
+              <w:rPr>
+                <w:rFonts w:ascii="Roboto" w:eastAsia="Roboto" w:hAnsi="Roboto" w:cs="Roboto"/>
+                <w:b/>
+                <w:bCs/>
+                <w:color w:val="1D2125"/>
+                <w:sz w:val="24"/>
+                <w:szCs w:val="24"/>
+                <w:lang w:val="en-US"/>
+              </w:rPr>
+              <w:t xml:space="preserve">User Need Statements (list 5 statements) </w:t>
+            </w:r>
+          </w:p>
+        </w:tc>
+      </w:tr>
+      <w:tr>
+        <w:trPr>
+          <w:trHeight w:val="300"/>
+        </w:trPr>
+        <w:tc>
+          <w:tcPr>
+            <w:tcW w:w="9360" w:type="dxa"/>
+            <w:gridSpan w:val="2"/>
+          </w:tcPr>
+          <w:p>
+            <w:pPr>
+              <w:rPr>
+                <w:rFonts w:ascii="Roboto" w:eastAsia="Roboto" w:hAnsi="Roboto" w:cs="Roboto"/>
+                <w:i/>
+                <w:iCs/>
+                <w:color w:val="1D2125"/>
+                <w:sz w:val="24"/>
+                <w:szCs w:val="24"/>
+                <w:lang w:val="en-US"/>
+              </w:rPr>
+            </w:pPr>
+            <w:r>
+              <w:rPr>
+                <w:rFonts w:ascii="Roboto" w:eastAsia="Roboto" w:hAnsi="Roboto" w:cs="Roboto"/>
+                <w:i/>
+                <w:iCs/>
+                <w:color w:val="1D2125"/>
+                <w:sz w:val="24"/>
+                <w:szCs w:val="24"/>
+              </w:rPr>
+              <w:t>Mary, a 60 y/o retired teacher, needs step-by-step guidance on how to use her email, so that she can beat the frustration she normally feels when trying to figure these things out on her own.</w:t>
+            </w:r>
+          </w:p>
+        </w:tc>
+      </w:tr>
+      <w:tr>
+        <w:trPr>
+          <w:trHeight w:val="300"/>
+        </w:trPr>
+        <w:tc>
+          <w:tcPr>
+            <w:tcW w:w="9360" w:type="dxa"/>
+            <w:gridSpan w:val="2"/>
+          </w:tcPr>
+          <w:p>
+            <w:pPr>
+              <w:rPr>
+                <w:rFonts w:ascii="Roboto" w:eastAsia="Roboto" w:hAnsi="Roboto" w:cs="Roboto"/>
+                <w:i/>
+                <w:iCs/>
+                <w:color w:val="1D2125"/>
+                <w:sz w:val="24"/>
+                <w:szCs w:val="24"/>
+                <w:lang w:val="en-US"/>
+              </w:rPr>
+            </w:pPr>
+            <w:r>
+              <w:rPr>
+                <w:rFonts w:ascii="Roboto" w:eastAsia="Roboto" w:hAnsi="Roboto" w:cs="Roboto"/>
+                <w:i/>
+                <w:iCs/>
+                <w:color w:val="1D2125"/>
+                <w:sz w:val="24"/>
+                <w:szCs w:val="24"/>
+              </w:rPr>
+              <w:lastRenderedPageBreak/>
+              <w:t>John, a 63 y/o retired accountant, needs easy tutorials that she him how to use his phone camera, so that he can use his phone more for photography.</w:t>
+            </w:r>
+          </w:p>
+        </w:tc>
+      </w:tr>
+      <w:tr>
+        <w:trPr>
+          <w:trHeight w:val="300"/>
+        </w:trPr>
+        <w:tc>
+          <w:tcPr>
+            <w:tcW w:w="9360" w:type="dxa"/>
+            <w:gridSpan w:val="2"/>
+          </w:tcPr>
+          <w:p>
+            <w:pPr>
+              <w:rPr>
+                <w:rFonts w:ascii="Roboto" w:eastAsia="Roboto" w:hAnsi="Roboto" w:cs="Roboto"/>
+                <w:i/>
+                <w:iCs/>
+                <w:color w:val="1D2125"/>
+                <w:sz w:val="24"/>
+                <w:szCs w:val="24"/>
+                <w:lang w:val="en-US"/>
+              </w:rPr>
+            </w:pPr>
+            <w:r>
+              <w:rPr>
+                <w:rFonts w:ascii="Roboto" w:eastAsia="Roboto" w:hAnsi="Roboto" w:cs="Roboto"/>
+                <w:i/>
+                <w:iCs/>
+                <w:color w:val="1D2125"/>
+                <w:sz w:val="24"/>
+                <w:szCs w:val="24"/>
+              </w:rPr>
+              <w:t>Linda, a 58 y/o small business owner, needs video tutorials on how to set up and organize her email so that she can be more efficient and organized.</w:t>
+            </w:r>
+          </w:p>
+        </w:tc>
+      </w:tr>
+      <w:tr>
+        <w:trPr>
+          <w:trHeight w:val="300"/>
+        </w:trPr>
+        <w:tc>
+          <w:tcPr>
+            <w:tcW w:w="9360" w:type="dxa"/>
+            <w:gridSpan w:val="2"/>
+          </w:tcPr>
+          <w:p>
+            <w:pPr>
+              <w:rPr>
+                <w:rFonts w:ascii="Roboto" w:eastAsia="Roboto" w:hAnsi="Roboto" w:cs="Roboto"/>
+                <w:i/>
+                <w:iCs/>
+                <w:color w:val="1D2125"/>
+                <w:sz w:val="24"/>
+                <w:szCs w:val="24"/>
+                <w:lang w:val="en-US"/>
+              </w:rPr>
+            </w:pPr>
+            <w:r>
+              <w:rPr>
+                <w:rFonts w:ascii="Roboto" w:eastAsia="Roboto" w:hAnsi="Roboto" w:cs="Roboto"/>
+                <w:i/>
+                <w:iCs/>
+                <w:color w:val="1D2125"/>
+                <w:sz w:val="24"/>
+                <w:szCs w:val="24"/>
+              </w:rPr>
+              <w:t xml:space="preserve">Greg, a </w:t>
+            </w:r>
+            <w:proofErr w:type="gramStart"/>
+            <w:r>
+              <w:rPr>
+                <w:rFonts w:ascii="Roboto" w:eastAsia="Roboto" w:hAnsi="Roboto" w:cs="Roboto"/>
+                <w:i/>
+                <w:iCs/>
+                <w:color w:val="1D2125"/>
+                <w:sz w:val="24"/>
+                <w:szCs w:val="24"/>
+              </w:rPr>
+              <w:t>65 y/o retiree</w:t>
+            </w:r>
+            <w:proofErr w:type="gramEnd"/>
+            <w:r>
+              <w:rPr>
+                <w:rFonts w:ascii="Roboto" w:eastAsia="Roboto" w:hAnsi="Roboto" w:cs="Roboto"/>
+                <w:i/>
+                <w:iCs/>
+                <w:color w:val="1D2125"/>
+                <w:sz w:val="24"/>
+                <w:szCs w:val="24"/>
+              </w:rPr>
+              <w:t>, needs a straightforward interface with large text and clear sections so that it’s easier for him to find and read tutorials.</w:t>
+            </w:r>
+          </w:p>
+        </w:tc>
+      </w:tr>
+      <w:tr>
+        <w:trPr>
+          <w:trHeight w:val="300"/>
+        </w:trPr>
+        <w:tc>
+          <w:tcPr>
+            <w:tcW w:w="9360" w:type="dxa"/>
+            <w:gridSpan w:val="2"/>
+          </w:tcPr>
+          <w:p>
+            <w:pPr>
+              <w:rPr>
+                <w:rFonts w:ascii="Roboto" w:eastAsia="Roboto" w:hAnsi="Roboto" w:cs="Roboto"/>
+                <w:i/>
+                <w:iCs/>
+                <w:color w:val="1D2125"/>
+                <w:sz w:val="24"/>
+                <w:szCs w:val="24"/>
+                <w:lang w:val="en-US"/>
+              </w:rPr>
+            </w:pPr>
+            <w:r>
+              <w:rPr>
+                <w:rFonts w:ascii="Roboto" w:eastAsia="Roboto" w:hAnsi="Roboto" w:cs="Roboto"/>
+                <w:i/>
+                <w:iCs/>
+                <w:color w:val="1D2125"/>
+                <w:sz w:val="24"/>
+                <w:szCs w:val="24"/>
+              </w:rPr>
+              <w:t>Susan, a 62 y/o grandmother, needs tutorials that teach tech concepts in simple terms and with clear examples so that she can enjoy using her phone without frustration or embarrassment.</w:t>
+            </w:r>
+          </w:p>
+        </w:tc>
+      </w:tr>
+    </w:tbl>
+    <w:p/>
+    <w:tbl>
+      <w:tblPr>
+        <w:tblStyle w:val="TableGrid"/>
+        <w:tblW w:w="0" w:type="auto"/>
+        <w:tblLook w:val="06A0" w:firstRow="1" w:lastRow="0" w:firstColumn="1" w:lastColumn="0" w:noHBand="1" w:noVBand="1"/>
+      </w:tblPr>
+      <w:tblGrid>
         <w:gridCol w:w="3971"/>
         <w:gridCol w:w="5379"/>
       </w:tblGrid>
@@ -1960,7 +3016,31 @@
                 <w:szCs w:val="24"/>
                 <w:lang w:val="en-US"/>
               </w:rPr>
-              <w:t>Member 2 name here</w:t>
+              <w:t xml:space="preserve">Member </w:t>
+            </w:r>
+            <w:r>
+              <w:rPr>
+                <w:rFonts w:ascii="Roboto" w:eastAsia="Roboto" w:hAnsi="Roboto" w:cs="Roboto"/>
+                <w:b/>
+                <w:bCs/>
+                <w:color w:val="1D2125"/>
+                <w:sz w:val="24"/>
+                <w:szCs w:val="24"/>
+                <w:lang w:val="en-US"/>
+              </w:rPr>
+              <w:t>3</w:t>
+            </w:r>
+            <w:r>
+              <w:rPr>
+                <w:rFonts w:ascii="Roboto" w:eastAsia="Roboto" w:hAnsi="Roboto" w:cs="Roboto"/>
+                <w:b/>
+                <w:bCs/>
+                <w:color w:val="1D2125"/>
+                <w:sz w:val="24"/>
+                <w:szCs w:val="24"/>
+                <w:lang w:val="en-US"/>
+              </w:rPr>
+              <w:t xml:space="preserve"> name here</w:t>
             </w:r>
           </w:p>
         </w:tc>
@@ -2812,6 +3892,7 @@
         </w:tc>
       </w:tr>
     </w:tbl>
+    <w:p/>
     <w:p/>
     <w:p>
       <w:pPr>
@@ -3174,7 +4255,6 @@
           <w:bCs/>
           <w:lang w:val="en-US"/>
         </w:rPr>
-        <w:lastRenderedPageBreak/>
         <w:t>User Personas</w:t>
       </w:r>
     </w:p>
@@ -3265,6 +4345,7 @@
                 <w:szCs w:val="24"/>
                 <w:lang w:val="en-US"/>
               </w:rPr>
+              <w:lastRenderedPageBreak/>
               <w:t xml:space="preserve">Insert </w:t>
             </w:r>
             <w:r>
@@ -5304,7 +6385,6 @@
   <w:style w:type="character" w:default="1" w:styleId="DefaultParagraphFont">
     <w:name w:val="Default Paragraph Font"/>
     <w:uiPriority w:val="1"/>
-    <w:semiHidden/>
     <w:unhideWhenUsed/>
   </w:style>
   <w:style w:type="table" w:default="1" w:styleId="TableNormal">

</xml_diff>

<commit_message>
Add User Flow to research_document.docx
</commit_message>
<xml_diff>
--- a/Documents/research_design.docx
+++ b/Documents/research_design.docx
@@ -5445,7 +5445,7 @@
         </w:trPr>
         <w:tc>
           <w:tcPr>
-            <w:tcW w:w="9360" w:type="dxa"/>
+            <w:tcW w:w="9350" w:type="dxa"/>
           </w:tcPr>
           <w:p>
             <w:pPr>
@@ -5505,7 +5505,7 @@
         </w:trPr>
         <w:tc>
           <w:tcPr>
-            <w:tcW w:w="9360" w:type="dxa"/>
+            <w:tcW w:w="9350" w:type="dxa"/>
           </w:tcPr>
           <w:p>
             <w:pPr>
@@ -5540,7 +5540,7 @@
         </w:trPr>
         <w:tc>
           <w:tcPr>
-            <w:tcW w:w="9360" w:type="dxa"/>
+            <w:tcW w:w="9350" w:type="dxa"/>
           </w:tcPr>
           <w:p>
             <w:pPr>
@@ -5575,7 +5575,7 @@
         </w:trPr>
         <w:tc>
           <w:tcPr>
-            <w:tcW w:w="9360" w:type="dxa"/>
+            <w:tcW w:w="9350" w:type="dxa"/>
           </w:tcPr>
           <w:p>
             <w:pPr>
@@ -5635,67 +5635,160 @@
         </w:trPr>
         <w:tc>
           <w:tcPr>
-            <w:tcW w:w="9360" w:type="dxa"/>
-          </w:tcPr>
-          <w:p>
-            <w:pPr>
-              <w:rPr>
-                <w:rFonts w:ascii="Roboto" w:eastAsia="Roboto" w:hAnsi="Roboto" w:cs="Roboto"/>
-                <w:i/>
-                <w:iCs/>
-                <w:color w:val="1D2125"/>
-                <w:sz w:val="24"/>
-                <w:szCs w:val="24"/>
-                <w:lang w:val="en-US"/>
-              </w:rPr>
-            </w:pPr>
-            <w:r>
-              <w:rPr>
-                <w:rFonts w:ascii="Roboto" w:eastAsia="Roboto" w:hAnsi="Roboto" w:cs="Roboto"/>
-                <w:i/>
-                <w:iCs/>
-                <w:color w:val="1D2125"/>
-                <w:sz w:val="24"/>
-                <w:szCs w:val="24"/>
-                <w:lang w:val="en-US"/>
+            <w:tcW w:w="9350" w:type="dxa"/>
+          </w:tcPr>
+          <w:p>
+            <w:pPr>
+              <w:rPr>
+                <w:rFonts w:ascii="Roboto" w:eastAsia="Roboto" w:hAnsi="Roboto" w:cs="Roboto"/>
+                <w:i/>
+                <w:iCs/>
+                <w:color w:val="1D2125"/>
+                <w:sz w:val="24"/>
+                <w:szCs w:val="24"/>
+                <w:lang w:val="en-US"/>
+              </w:rPr>
+            </w:pPr>
+            <w:r>
+              <w:rPr>
+                <w:rFonts w:ascii="Roboto" w:eastAsia="Roboto" w:hAnsi="Roboto" w:cs="Roboto"/>
+                <w:i/>
+                <w:iCs/>
+                <w:color w:val="1D2125"/>
+                <w:sz w:val="24"/>
+                <w:szCs w:val="24"/>
               </w:rPr>
               <w:lastRenderedPageBreak/>
-              <w:t>Mention the User Need statement the flow is for here</w:t>
-            </w:r>
-          </w:p>
-        </w:tc>
-      </w:tr>
-      <w:tr>
-        <w:trPr>
-          <w:trHeight w:val="300"/>
-        </w:trPr>
-        <w:tc>
-          <w:tcPr>
-            <w:tcW w:w="9360" w:type="dxa"/>
-          </w:tcPr>
-          <w:p>
-            <w:pPr>
-              <w:rPr>
-                <w:rFonts w:ascii="Roboto" w:eastAsia="Roboto" w:hAnsi="Roboto" w:cs="Roboto"/>
-                <w:i/>
-                <w:iCs/>
-                <w:color w:val="1D2125"/>
-                <w:sz w:val="24"/>
-                <w:szCs w:val="24"/>
-                <w:lang w:val="en-US"/>
-              </w:rPr>
-            </w:pPr>
-            <w:r>
-              <w:rPr>
-                <w:rFonts w:ascii="Roboto" w:eastAsia="Roboto" w:hAnsi="Roboto" w:cs="Roboto"/>
-                <w:i/>
-                <w:iCs/>
-                <w:color w:val="1D2125"/>
-                <w:sz w:val="24"/>
-                <w:szCs w:val="24"/>
-                <w:lang w:val="en-US"/>
-              </w:rPr>
-              <w:t>Insert the User flow diagram here</w:t>
+              <w:t xml:space="preserve">John, a </w:t>
+            </w:r>
+            <w:proofErr w:type="gramStart"/>
+            <w:r>
+              <w:rPr>
+                <w:rFonts w:ascii="Roboto" w:eastAsia="Roboto" w:hAnsi="Roboto" w:cs="Roboto"/>
+                <w:i/>
+                <w:iCs/>
+                <w:color w:val="1D2125"/>
+                <w:sz w:val="24"/>
+                <w:szCs w:val="24"/>
+              </w:rPr>
+              <w:t>63 y/o retired</w:t>
+            </w:r>
+            <w:proofErr w:type="gramEnd"/>
+            <w:r>
+              <w:rPr>
+                <w:rFonts w:ascii="Roboto" w:eastAsia="Roboto" w:hAnsi="Roboto" w:cs="Roboto"/>
+                <w:i/>
+                <w:iCs/>
+                <w:color w:val="1D2125"/>
+                <w:sz w:val="24"/>
+                <w:szCs w:val="24"/>
+              </w:rPr>
+              <w:t xml:space="preserve"> accountant, needs easy tutorials that sh</w:t>
+            </w:r>
+            <w:r>
+              <w:rPr>
+                <w:rFonts w:ascii="Roboto" w:eastAsia="Roboto" w:hAnsi="Roboto" w:cs="Roboto"/>
+                <w:i/>
+                <w:iCs/>
+                <w:color w:val="1D2125"/>
+                <w:sz w:val="24"/>
+                <w:szCs w:val="24"/>
+              </w:rPr>
+              <w:t>ow</w:t>
+            </w:r>
+            <w:r>
+              <w:rPr>
+                <w:rFonts w:ascii="Roboto" w:eastAsia="Roboto" w:hAnsi="Roboto" w:cs="Roboto"/>
+                <w:i/>
+                <w:iCs/>
+                <w:color w:val="1D2125"/>
+                <w:sz w:val="24"/>
+                <w:szCs w:val="24"/>
+              </w:rPr>
+              <w:t xml:space="preserve"> him how to use his phone camera, so that he can use his phone more for photography.</w:t>
+            </w:r>
+          </w:p>
+        </w:tc>
+      </w:tr>
+      <w:tr>
+        <w:trPr>
+          <w:trHeight w:val="300"/>
+        </w:trPr>
+        <w:tc>
+          <w:tcPr>
+            <w:tcW w:w="9350" w:type="dxa"/>
+          </w:tcPr>
+          <w:p>
+            <w:pPr>
+              <w:rPr>
+                <w:rFonts w:ascii="Roboto" w:eastAsia="Roboto" w:hAnsi="Roboto" w:cs="Roboto"/>
+                <w:i/>
+                <w:iCs/>
+                <w:color w:val="1D2125"/>
+                <w:sz w:val="24"/>
+                <w:szCs w:val="24"/>
+                <w:lang w:val="en-US"/>
+              </w:rPr>
+            </w:pPr>
+            <w:r>
+              <w:rPr>
+                <w:rFonts w:ascii="Roboto" w:eastAsia="Roboto" w:hAnsi="Roboto" w:cs="Roboto"/>
+                <w:i/>
+                <w:iCs/>
+                <w:noProof/>
+                <w:color w:val="1D2125"/>
+                <w:sz w:val="24"/>
+                <w:szCs w:val="24"/>
+                <w:lang w:val="en-US"/>
+              </w:rPr>
+              <w:drawing>
+                <wp:inline distT="0" distB="0" distL="0" distR="0" wp14:anchorId="637722F6" wp14:editId="6D008789">
+                  <wp:extent cx="5934075" cy="2828925"/>
+                  <wp:effectExtent l="0" t="0" r="9525" b="9525"/>
+                  <wp:docPr id="1858484653" name="Picture 1"/>
+                  <wp:cNvGraphicFramePr>
+                    <a:graphicFrameLocks xmlns:a="http://schemas.openxmlformats.org/drawingml/2006/main" noChangeAspect="1"/>
+                  </wp:cNvGraphicFramePr>
+                  <a:graphic xmlns:a="http://schemas.openxmlformats.org/drawingml/2006/main">
+                    <a:graphicData uri="http://schemas.openxmlformats.org/drawingml/2006/picture">
+                      <pic:pic xmlns:pic="http://schemas.openxmlformats.org/drawingml/2006/picture">
+                        <pic:nvPicPr>
+                          <pic:cNvPr id="0" name="Picture 1"/>
+                          <pic:cNvPicPr>
+                            <a:picLocks noChangeAspect="1" noChangeArrowheads="1"/>
+                          </pic:cNvPicPr>
+                        </pic:nvPicPr>
+                        <pic:blipFill>
+                          <a:blip r:embed="rId6" cstate="print">
+                            <a:extLst>
+                              <a:ext uri="{28A0092B-C50C-407E-A947-70E740481C1C}">
+                                <a14:useLocalDpi xmlns:a14="http://schemas.microsoft.com/office/drawing/2010/main" val="0"/>
+                              </a:ext>
+                            </a:extLst>
+                          </a:blip>
+                          <a:srcRect/>
+                          <a:stretch>
+                            <a:fillRect/>
+                          </a:stretch>
+                        </pic:blipFill>
+                        <pic:spPr bwMode="auto">
+                          <a:xfrm>
+                            <a:off x="0" y="0"/>
+                            <a:ext cx="5934075" cy="2828925"/>
+                          </a:xfrm>
+                          <a:prstGeom prst="rect">
+                            <a:avLst/>
+                          </a:prstGeom>
+                          <a:noFill/>
+                          <a:ln>
+                            <a:noFill/>
+                          </a:ln>
+                        </pic:spPr>
+                      </pic:pic>
+                    </a:graphicData>
+                  </a:graphic>
+                </wp:inline>
+              </w:drawing>
             </w:r>
           </w:p>
         </w:tc>

</xml_diff>

<commit_message>
Updated doc with research data and user persona
</commit_message>
<xml_diff>
--- a/Documents/research_design.docx
+++ b/Documents/research_design.docx
@@ -168,7 +168,6 @@
         </w:rPr>
         <w:t xml:space="preserve">Project Name: </w:t>
       </w:r>
-      <w:proofErr w:type="spellStart"/>
       <w:r>
         <w:rPr>
           <w:rFonts w:ascii="Roboto" w:eastAsia="Roboto" w:hAnsi="Roboto" w:cs="Roboto"/>
@@ -180,7 +179,6 @@
         </w:rPr>
         <w:t>EasyTech</w:t>
       </w:r>
-      <w:proofErr w:type="spellEnd"/>
     </w:p>
     <w:p>
       <w:pPr>
@@ -203,20 +201,7 @@
           <w:sz w:val="24"/>
           <w:szCs w:val="24"/>
         </w:rPr>
-        <w:t xml:space="preserve">Team </w:t>
-      </w:r>
-      <w:proofErr w:type="spellStart"/>
-      <w:proofErr w:type="gramStart"/>
-      <w:r>
-        <w:rPr>
-          <w:rFonts w:ascii="Roboto" w:eastAsia="Roboto" w:hAnsi="Roboto" w:cs="Roboto"/>
-          <w:b/>
-          <w:bCs/>
-          <w:color w:val="1D2125"/>
-          <w:sz w:val="24"/>
-          <w:szCs w:val="24"/>
-        </w:rPr>
-        <w:t>Name:</w:t>
+        <w:t>Team Name:</w:t>
       </w:r>
       <w:r>
         <w:rPr>
@@ -229,8 +214,6 @@
         </w:rPr>
         <w:t>Falcons</w:t>
       </w:r>
-      <w:proofErr w:type="spellEnd"/>
-      <w:proofErr w:type="gramEnd"/>
     </w:p>
     <w:p>
       <w:pPr>
@@ -295,7 +278,6 @@
           <w:lang w:val="en-US"/>
         </w:rPr>
       </w:pPr>
-      <w:proofErr w:type="spellStart"/>
       <w:r>
         <w:rPr>
           <w:rFonts w:ascii="Roboto" w:eastAsia="Roboto" w:hAnsi="Roboto" w:cs="Roboto"/>
@@ -306,20 +288,7 @@
           <w:szCs w:val="24"/>
           <w:lang w:val="en-US"/>
         </w:rPr>
-        <w:t>Github</w:t>
-      </w:r>
-      <w:proofErr w:type="spellEnd"/>
-      <w:r>
-        <w:rPr>
-          <w:rFonts w:ascii="Roboto" w:eastAsia="Roboto" w:hAnsi="Roboto" w:cs="Roboto"/>
-          <w:b/>
-          <w:bCs/>
-          <w:color w:val="1D2125"/>
-          <w:sz w:val="24"/>
-          <w:szCs w:val="24"/>
-          <w:lang w:val="en-US"/>
-        </w:rPr>
-        <w:t xml:space="preserve"> repo URL: </w:t>
+        <w:t xml:space="preserve">Github repo URL: </w:t>
       </w:r>
       <w:r>
         <w:rPr>
@@ -514,7 +483,11 @@
               <w:right w:w="105" w:type="dxa"/>
             </w:tcMar>
           </w:tcPr>
-          <w:p/>
+          <w:p>
+            <w:r>
+              <w:t>Bernard Bawak</w:t>
+            </w:r>
+          </w:p>
         </w:tc>
       </w:tr>
       <w:tr>
@@ -1626,6 +1599,7 @@
                 <w:sz w:val="20"/>
                 <w:szCs w:val="20"/>
               </w:rPr>
+              <w:lastRenderedPageBreak/>
               <w:t>As a technology learner in my 60s, I need step-by-step tutorials with clear</w:t>
             </w:r>
           </w:p>
@@ -1644,7 +1618,6 @@
                 <w:sz w:val="20"/>
                 <w:szCs w:val="20"/>
               </w:rPr>
-              <w:lastRenderedPageBreak/>
               <w:t>explanations and visuals so that I can follow along without feeling</w:t>
             </w:r>
           </w:p>
@@ -1692,7 +1665,6 @@
                 <w:sz w:val="20"/>
                 <w:szCs w:val="20"/>
               </w:rPr>
-              <w:lastRenderedPageBreak/>
               <w:t>As someone who isn’t tech-savvy, I need instructions that use plain language</w:t>
             </w:r>
           </w:p>
@@ -1995,55 +1967,7 @@
                 <w:sz w:val="24"/>
                 <w:szCs w:val="24"/>
               </w:rPr>
-              <w:t xml:space="preserve">Create a survey I can use to understand the needs and concerns someone might have for a website that hosts a variety of tutorials on how to use technology, such </w:t>
-            </w:r>
-            <w:proofErr w:type="gramStart"/>
-            <w:r>
-              <w:rPr>
-                <w:rFonts w:ascii="Roboto" w:eastAsia="Roboto" w:hAnsi="Roboto" w:cs="Roboto"/>
-                <w:i/>
-                <w:iCs/>
-                <w:color w:val="1D2125"/>
-                <w:sz w:val="24"/>
-                <w:szCs w:val="24"/>
-              </w:rPr>
-              <w:t>as;</w:t>
-            </w:r>
-            <w:proofErr w:type="gramEnd"/>
-            <w:r>
-              <w:rPr>
-                <w:rFonts w:ascii="Roboto" w:eastAsia="Roboto" w:hAnsi="Roboto" w:cs="Roboto"/>
-                <w:i/>
-                <w:iCs/>
-                <w:color w:val="1D2125"/>
-                <w:sz w:val="24"/>
-                <w:szCs w:val="24"/>
-              </w:rPr>
-              <w:t xml:space="preserve"> using different camera functions on your phone or using something like airdrop on an </w:t>
-            </w:r>
-            <w:proofErr w:type="spellStart"/>
-            <w:r>
-              <w:rPr>
-                <w:rFonts w:ascii="Roboto" w:eastAsia="Roboto" w:hAnsi="Roboto" w:cs="Roboto"/>
-                <w:i/>
-                <w:iCs/>
-                <w:color w:val="1D2125"/>
-                <w:sz w:val="24"/>
-                <w:szCs w:val="24"/>
-              </w:rPr>
-              <w:t>IPhone</w:t>
-            </w:r>
-            <w:proofErr w:type="spellEnd"/>
-            <w:r>
-              <w:rPr>
-                <w:rFonts w:ascii="Roboto" w:eastAsia="Roboto" w:hAnsi="Roboto" w:cs="Roboto"/>
-                <w:i/>
-                <w:iCs/>
-                <w:color w:val="1D2125"/>
-                <w:sz w:val="24"/>
-                <w:szCs w:val="24"/>
-              </w:rPr>
-              <w:t>. The site is geared towards people in the 50-60 age range</w:t>
+              <w:t>Create a survey I can use to understand the needs and concerns someone might have for a website that hosts a variety of tutorials on how to use technology, such as; using different camera functions on your phone or using something like airdrop on an IPhone. The site is geared towards people in the 50-60 age range</w:t>
             </w:r>
           </w:p>
         </w:tc>
@@ -2859,6 +2783,7 @@
                 <w:sz w:val="24"/>
                 <w:szCs w:val="24"/>
               </w:rPr>
+              <w:lastRenderedPageBreak/>
               <w:t>Greg, a 65 y/o retiree, needs a straightforward interface with large text and clear sections so that it’s easier for him to find and read tutorials.</w:t>
             </w:r>
           </w:p>
@@ -2894,7 +2819,6 @@
                 <w:sz w:val="24"/>
                 <w:szCs w:val="24"/>
               </w:rPr>
-              <w:lastRenderedPageBreak/>
               <w:t>Susan, a 62 y/o grandmother, needs tutorials that teach tech concepts in simple terms and with clear examples so that she can enjoy using her phone without frustration or embarrassment.</w:t>
             </w:r>
           </w:p>
@@ -2909,8 +2833,8 @@
         <w:tblLook w:val="06A0" w:firstRow="1" w:lastRow="0" w:firstColumn="1" w:lastColumn="0" w:noHBand="1" w:noVBand="1"/>
       </w:tblPr>
       <w:tblGrid>
-        <w:gridCol w:w="3971"/>
-        <w:gridCol w:w="5379"/>
+        <w:gridCol w:w="4077"/>
+        <w:gridCol w:w="5273"/>
       </w:tblGrid>
       <w:tr>
         <w:trPr>
@@ -2944,31 +2868,7 @@
                 <w:szCs w:val="24"/>
                 <w:lang w:val="en-US"/>
               </w:rPr>
-              <w:t xml:space="preserve">Member </w:t>
-            </w:r>
-            <w:r>
-              <w:rPr>
-                <w:rFonts w:ascii="Roboto" w:eastAsia="Roboto" w:hAnsi="Roboto" w:cs="Roboto"/>
-                <w:b/>
-                <w:bCs/>
-                <w:color w:val="1D2125"/>
-                <w:sz w:val="24"/>
-                <w:szCs w:val="24"/>
-                <w:lang w:val="en-US"/>
-              </w:rPr>
-              <w:t>3</w:t>
-            </w:r>
-            <w:r>
-              <w:rPr>
-                <w:rFonts w:ascii="Roboto" w:eastAsia="Roboto" w:hAnsi="Roboto" w:cs="Roboto"/>
-                <w:b/>
-                <w:bCs/>
-                <w:color w:val="1D2125"/>
-                <w:sz w:val="24"/>
-                <w:szCs w:val="24"/>
-                <w:lang w:val="en-US"/>
-              </w:rPr>
-              <w:t xml:space="preserve"> name here</w:t>
+              <w:t>Bernar Bawak</w:t>
             </w:r>
           </w:p>
         </w:tc>
@@ -3030,9 +2930,8 @@
                 <w:color w:val="1D2125"/>
                 <w:sz w:val="24"/>
                 <w:szCs w:val="24"/>
-                <w:lang w:val="en-US"/>
-              </w:rPr>
-              <w:t>Insert the prompt you used to generate the survey at SurveyMonkey website</w:t>
+              </w:rPr>
+              <w:t>Create a survey I can use to understand the needs and concerns someone might have for a website that hosts a variety of tutorials on how to use technology, such as; using different camera functions on your phone or using something like airdrop on an IPhone. The site is geared towards people in the 50-60 age range</w:t>
             </w:r>
           </w:p>
         </w:tc>
@@ -3068,7 +2967,7 @@
                 <w:szCs w:val="24"/>
                 <w:lang w:val="en-US"/>
               </w:rPr>
-              <w:t>Insert the link to the survey here</w:t>
+              <w:t>https://trello.com/invite/b/678c2971529c2e7cd5a8741d/ATTIfa0e81a15d676bdd1c36339ac7f1565865DBC044/team-falcon-user-centric-project</w:t>
             </w:r>
           </w:p>
         </w:tc>
@@ -3170,7 +3069,7 @@
                 <w:szCs w:val="24"/>
                 <w:lang w:val="en-US"/>
               </w:rPr>
-              <w:t>Insert the age here</w:t>
+              <w:t>55</w:t>
             </w:r>
           </w:p>
         </w:tc>
@@ -3235,7 +3134,7 @@
                 <w:szCs w:val="24"/>
                 <w:lang w:val="en-US"/>
               </w:rPr>
-              <w:t>Insert the age of the individual</w:t>
+              <w:t>Male</w:t>
             </w:r>
           </w:p>
         </w:tc>
@@ -3307,7 +3206,7 @@
                 <w:szCs w:val="24"/>
                 <w:lang w:val="en-US"/>
               </w:rPr>
-              <w:t>Insert question 1 here</w:t>
+              <w:t>How comfortable are you with using everyday technology tasks?</w:t>
             </w:r>
           </w:p>
         </w:tc>
@@ -3337,7 +3236,7 @@
                 <w:szCs w:val="24"/>
                 <w:lang w:val="en-US"/>
               </w:rPr>
-              <w:t>Insert answer to question 1 here</w:t>
+              <w:t>Somewhat uncomfortable</w:t>
             </w:r>
           </w:p>
         </w:tc>
@@ -3372,7 +3271,7 @@
                 <w:szCs w:val="24"/>
                 <w:lang w:val="en-US"/>
               </w:rPr>
-              <w:t>Insert question 2 here</w:t>
+              <w:t>Which of the following technology tasks do you find challenging? Select all that apply</w:t>
             </w:r>
           </w:p>
         </w:tc>
@@ -3402,7 +3301,7 @@
                 <w:szCs w:val="24"/>
                 <w:lang w:val="en-US"/>
               </w:rPr>
-              <w:t>Insert answer to question 2 here</w:t>
+              <w:t>Sharing files via AirDrop on iPhones</w:t>
             </w:r>
           </w:p>
         </w:tc>
@@ -3437,7 +3336,7 @@
                 <w:szCs w:val="24"/>
                 <w:lang w:val="en-US"/>
               </w:rPr>
-              <w:t>Insert question 3 here</w:t>
+              <w:t>What are some of the biggest challenges that you face when using technology?</w:t>
             </w:r>
           </w:p>
         </w:tc>
@@ -3467,7 +3366,7 @@
                 <w:szCs w:val="24"/>
                 <w:lang w:val="en-US"/>
               </w:rPr>
-              <w:t>Insert answer to question 3 here</w:t>
+              <w:t>Setting up emails</w:t>
             </w:r>
           </w:p>
         </w:tc>
@@ -3502,7 +3401,7 @@
                 <w:szCs w:val="24"/>
                 <w:lang w:val="en-US"/>
               </w:rPr>
-              <w:t>Insert question 4 here</w:t>
+              <w:t>What challenges do you face when sharing files via AirDrop on iPhones?</w:t>
             </w:r>
           </w:p>
         </w:tc>
@@ -3532,7 +3431,7 @@
                 <w:szCs w:val="24"/>
                 <w:lang w:val="en-US"/>
               </w:rPr>
-              <w:t>Insert answer to question 4 here</w:t>
+              <w:t>I often have trouble connecting with other devices, and sometimes AirDrop doesn't show up on my phone</w:t>
             </w:r>
           </w:p>
         </w:tc>
@@ -3567,7 +3466,7 @@
                 <w:szCs w:val="24"/>
                 <w:lang w:val="en-US"/>
               </w:rPr>
-              <w:t>Insert question 5 here</w:t>
+              <w:t>Is there any specific technology task you would like us to cover in future tutorials?</w:t>
             </w:r>
           </w:p>
         </w:tc>
@@ -3597,7 +3496,7 @@
                 <w:szCs w:val="24"/>
                 <w:lang w:val="en-US"/>
               </w:rPr>
-              <w:t>Insert answer to question 5 here</w:t>
+              <w:t>Connecting to wifi</w:t>
             </w:r>
           </w:p>
         </w:tc>
@@ -3670,7 +3569,7 @@
                 <w:szCs w:val="24"/>
                 <w:lang w:val="en-US"/>
               </w:rPr>
-              <w:t>Insert statement 1 here</w:t>
+              <w:t>Linda,58y, needs clear, step-by-step tutorials on everyday technology tasks in order to feel more confident using her devices.</w:t>
             </w:r>
           </w:p>
         </w:tc>
@@ -3706,7 +3605,7 @@
                 <w:szCs w:val="24"/>
                 <w:lang w:val="en-US"/>
               </w:rPr>
-              <w:t>Insert statement 2 here</w:t>
+              <w:t>Susan 55y, needs a simple, guided tutorial on email setup in order to access and manage her emails without confusion.</w:t>
             </w:r>
           </w:p>
         </w:tc>
@@ -3742,7 +3641,7 @@
                 <w:szCs w:val="24"/>
                 <w:lang w:val="en-US"/>
               </w:rPr>
-              <w:t>Insert statement 3 here</w:t>
+              <w:t>Karen 61, needs a solution that ensures stable and reliable AirDrop connections in order to successfully send and receive files without technical issues.</w:t>
             </w:r>
           </w:p>
         </w:tc>
@@ -3778,7 +3677,7 @@
                 <w:szCs w:val="24"/>
                 <w:lang w:val="en-US"/>
               </w:rPr>
-              <w:t>Insert statement 4 here</w:t>
+              <w:t>Robert 52y,needs a straightforward guide to help him connect to Wi-Fi networks in order to access the internet without complications</w:t>
             </w:r>
           </w:p>
         </w:tc>
@@ -3814,7 +3713,7 @@
                 <w:szCs w:val="24"/>
                 <w:lang w:val="en-US"/>
               </w:rPr>
-              <w:t>Insert statement 5 here</w:t>
+              <w:t>Michael 59y,needs engaging, visual learning resources like video tutorials in order to better underst and how to use technology and perform tasks on his devices.</w:t>
             </w:r>
           </w:p>
         </w:tc>
@@ -3836,6 +3735,7 @@
           <w:bCs/>
           <w:lang w:val="en-US"/>
         </w:rPr>
+        <w:lastRenderedPageBreak/>
         <w:t xml:space="preserve">Final List of User Need Statements </w:t>
       </w:r>
     </w:p>
@@ -4446,31 +4346,17 @@
                 <w:lang w:val="en-US"/>
               </w:rPr>
             </w:pPr>
-            <w:proofErr w:type="gramStart"/>
-            <w:r>
-              <w:rPr>
-                <w:rFonts w:ascii="Roboto" w:eastAsia="Roboto" w:hAnsi="Roboto" w:cs="Roboto"/>
-                <w:i/>
-                <w:iCs/>
-                <w:color w:val="1D2125"/>
-                <w:sz w:val="24"/>
-                <w:szCs w:val="24"/>
-                <w:lang w:val="en-US"/>
-              </w:rPr>
-              <w:t>Reading ,Writing</w:t>
-            </w:r>
-            <w:proofErr w:type="gramEnd"/>
-            <w:r>
-              <w:rPr>
-                <w:rFonts w:ascii="Roboto" w:eastAsia="Roboto" w:hAnsi="Roboto" w:cs="Roboto"/>
-                <w:i/>
-                <w:iCs/>
-                <w:color w:val="1D2125"/>
-                <w:sz w:val="24"/>
-                <w:szCs w:val="24"/>
-                <w:lang w:val="en-US"/>
-              </w:rPr>
-              <w:t>, Traveling, Watching Movies/Shows</w:t>
+            <w:r>
+              <w:rPr>
+                <w:rFonts w:ascii="Roboto" w:eastAsia="Roboto" w:hAnsi="Roboto" w:cs="Roboto"/>
+                <w:i/>
+                <w:iCs/>
+                <w:color w:val="1D2125"/>
+                <w:sz w:val="24"/>
+                <w:szCs w:val="24"/>
+                <w:lang w:val="en-US"/>
+              </w:rPr>
+              <w:t>Reading ,Writing, Traveling, Watching Movies/Shows</w:t>
             </w:r>
           </w:p>
           <w:p>
@@ -4560,22 +4446,8 @@
                 <w:szCs w:val="24"/>
                 <w:lang w:val="en-US"/>
               </w:rPr>
-              <w:t>Scrolling through X(Twitter)/</w:t>
-            </w:r>
-            <w:proofErr w:type="spellStart"/>
-            <w:r>
-              <w:rPr>
-                <w:rFonts w:ascii="Roboto" w:eastAsia="Roboto" w:hAnsi="Roboto" w:cs="Roboto"/>
-                <w:i/>
-                <w:iCs/>
-                <w:color w:val="1D2125"/>
-                <w:sz w:val="24"/>
-                <w:szCs w:val="24"/>
-                <w:lang w:val="en-US"/>
-              </w:rPr>
-              <w:t>facebook</w:t>
-            </w:r>
-            <w:proofErr w:type="spellEnd"/>
+              <w:t>Scrolling through X(Twitter)/facebook</w:t>
+            </w:r>
           </w:p>
           <w:p>
             <w:pPr>
@@ -4830,6 +4702,7 @@
                 <w:szCs w:val="24"/>
                 <w:lang w:val="en-US"/>
               </w:rPr>
+              <w:lastRenderedPageBreak/>
               <w:t>Finding features, intuitively figuring out how to use certain features without research</w:t>
             </w:r>
           </w:p>
@@ -4921,6 +4794,7 @@
                 <w:szCs w:val="24"/>
                 <w:lang w:val="en-US"/>
               </w:rPr>
+              <w:lastRenderedPageBreak/>
               <w:t xml:space="preserve">Member </w:t>
             </w:r>
             <w:r>
@@ -4945,9 +4819,8 @@
                 <w:szCs w:val="24"/>
                 <w:lang w:val="en-US"/>
               </w:rPr>
-              <w:t xml:space="preserve"> User </w:t>
-            </w:r>
-            <w:proofErr w:type="gramStart"/>
+              <w:t xml:space="preserve"> User Persona  </w:t>
+            </w:r>
             <w:r>
               <w:rPr>
                 <w:rFonts w:ascii="Roboto" w:eastAsia="Roboto" w:hAnsi="Roboto" w:cs="Roboto"/>
@@ -4958,32 +4831,7 @@
                 <w:szCs w:val="24"/>
                 <w:lang w:val="en-US"/>
               </w:rPr>
-              <w:t xml:space="preserve">Persona  </w:t>
-            </w:r>
-            <w:r>
-              <w:rPr>
-                <w:rFonts w:ascii="Roboto" w:eastAsia="Roboto" w:hAnsi="Roboto" w:cs="Roboto"/>
-                <w:b/>
-                <w:bCs/>
-                <w:color w:val="1D2125"/>
-                <w:sz w:val="24"/>
-                <w:szCs w:val="24"/>
-                <w:lang w:val="en-US"/>
-              </w:rPr>
-              <w:t>(</w:t>
-            </w:r>
-            <w:proofErr w:type="gramEnd"/>
-            <w:r>
-              <w:rPr>
-                <w:rFonts w:ascii="Roboto" w:eastAsia="Roboto" w:hAnsi="Roboto" w:cs="Roboto"/>
-                <w:b/>
-                <w:bCs/>
-                <w:color w:val="1D2125"/>
-                <w:sz w:val="24"/>
-                <w:szCs w:val="24"/>
-                <w:lang w:val="en-US"/>
-              </w:rPr>
-              <w:t>Nathan Ginn)</w:t>
+              <w:t>(Nathan Ginn)</w:t>
             </w:r>
           </w:p>
         </w:tc>
@@ -5344,7 +5192,6 @@
                 <w:szCs w:val="24"/>
                 <w:lang w:val="en-US"/>
               </w:rPr>
-              <w:lastRenderedPageBreak/>
               <w:t>Wants to know how to use his phone camera more effectively so he can take pictures of cars</w:t>
             </w:r>
           </w:p>
@@ -5637,8 +5484,7 @@
                 <w:szCs w:val="24"/>
                 <w:lang w:val="en-US"/>
               </w:rPr>
-              <w:lastRenderedPageBreak/>
-              <w:t>Combined User Persona</w:t>
+              <w:t xml:space="preserve">Member 3 </w:t>
             </w:r>
             <w:r>
               <w:rPr>
@@ -5650,7 +5496,31 @@
                 <w:szCs w:val="24"/>
                 <w:lang w:val="en-US"/>
               </w:rPr>
+              <w:t>User Persona</w:t>
+            </w:r>
+            <w:r>
+              <w:rPr>
+                <w:rFonts w:ascii="Roboto" w:eastAsia="Roboto" w:hAnsi="Roboto" w:cs="Roboto"/>
+                <w:b/>
+                <w:bCs/>
+                <w:color w:val="1D2125"/>
+                <w:sz w:val="24"/>
+                <w:szCs w:val="24"/>
+                <w:lang w:val="en-US"/>
+              </w:rPr>
               <w:t xml:space="preserve">  </w:t>
+            </w:r>
+            <w:r>
+              <w:rPr>
+                <w:rFonts w:ascii="Roboto" w:eastAsia="Roboto" w:hAnsi="Roboto" w:cs="Roboto"/>
+                <w:b/>
+                <w:bCs/>
+                <w:color w:val="1D2125"/>
+                <w:sz w:val="24"/>
+                <w:szCs w:val="24"/>
+                <w:lang w:val="en-US"/>
+              </w:rPr>
+              <w:t>(Bernard Bawak)</w:t>
             </w:r>
           </w:p>
         </w:tc>
@@ -5685,32 +5555,812 @@
                 <w:szCs w:val="24"/>
                 <w:lang w:val="en-US"/>
               </w:rPr>
-              <w:t xml:space="preserve">Insert </w:t>
-            </w:r>
-            <w:r>
-              <w:rPr>
-                <w:rFonts w:ascii="Roboto" w:eastAsia="Roboto" w:hAnsi="Roboto" w:cs="Roboto"/>
-                <w:i/>
-                <w:iCs/>
-                <w:color w:val="1D2125"/>
-                <w:sz w:val="24"/>
-                <w:szCs w:val="24"/>
-                <w:lang w:val="en-US"/>
-              </w:rPr>
-              <w:t xml:space="preserve">the final </w:t>
-            </w:r>
-            <w:r>
-              <w:rPr>
-                <w:rFonts w:ascii="Roboto" w:eastAsia="Roboto" w:hAnsi="Roboto" w:cs="Roboto"/>
-                <w:i/>
-                <w:iCs/>
-                <w:color w:val="1D2125"/>
-                <w:sz w:val="24"/>
-                <w:szCs w:val="24"/>
-                <w:lang w:val="en-US"/>
-              </w:rPr>
-              <w:t>user persona here</w:t>
-            </w:r>
+              <w:t xml:space="preserve">Name: </w:t>
+            </w:r>
+            <w:r>
+              <w:rPr>
+                <w:rFonts w:ascii="Roboto" w:eastAsia="Roboto" w:hAnsi="Roboto" w:cs="Roboto"/>
+                <w:i/>
+                <w:iCs/>
+                <w:color w:val="1D2125"/>
+                <w:sz w:val="24"/>
+                <w:szCs w:val="24"/>
+                <w:lang w:val="en-US"/>
+              </w:rPr>
+              <w:t>Michael</w:t>
+            </w:r>
+            <w:r>
+              <w:rPr>
+                <w:rFonts w:ascii="Roboto" w:eastAsia="Roboto" w:hAnsi="Roboto" w:cs="Roboto"/>
+                <w:i/>
+                <w:iCs/>
+                <w:color w:val="1D2125"/>
+                <w:sz w:val="24"/>
+                <w:szCs w:val="24"/>
+                <w:lang w:val="en-US"/>
+              </w:rPr>
+              <w:t xml:space="preserve"> Johnson</w:t>
+            </w:r>
+          </w:p>
+          <w:p>
+            <w:pPr>
+              <w:rPr>
+                <w:rFonts w:ascii="Roboto" w:eastAsia="Roboto" w:hAnsi="Roboto" w:cs="Roboto"/>
+                <w:i/>
+                <w:iCs/>
+                <w:color w:val="1D2125"/>
+                <w:sz w:val="24"/>
+                <w:szCs w:val="24"/>
+                <w:lang w:val="en-US"/>
+              </w:rPr>
+            </w:pPr>
+            <w:r>
+              <w:rPr>
+                <w:rFonts w:ascii="Roboto" w:eastAsia="Roboto" w:hAnsi="Roboto" w:cs="Roboto"/>
+                <w:i/>
+                <w:iCs/>
+                <w:color w:val="1D2125"/>
+                <w:sz w:val="24"/>
+                <w:szCs w:val="24"/>
+                <w:lang w:val="en-US"/>
+              </w:rPr>
+              <w:t xml:space="preserve">Age: </w:t>
+            </w:r>
+            <w:r>
+              <w:rPr>
+                <w:rFonts w:ascii="Roboto" w:eastAsia="Roboto" w:hAnsi="Roboto" w:cs="Roboto"/>
+                <w:i/>
+                <w:iCs/>
+                <w:color w:val="1D2125"/>
+                <w:sz w:val="24"/>
+                <w:szCs w:val="24"/>
+                <w:lang w:val="en-US"/>
+              </w:rPr>
+              <w:t>5</w:t>
+            </w:r>
+            <w:r>
+              <w:rPr>
+                <w:rFonts w:ascii="Roboto" w:eastAsia="Roboto" w:hAnsi="Roboto" w:cs="Roboto"/>
+                <w:i/>
+                <w:iCs/>
+                <w:color w:val="1D2125"/>
+                <w:sz w:val="24"/>
+                <w:szCs w:val="24"/>
+                <w:lang w:val="en-US"/>
+              </w:rPr>
+              <w:t>5</w:t>
+            </w:r>
+          </w:p>
+          <w:p>
+            <w:pPr>
+              <w:rPr>
+                <w:rFonts w:ascii="Roboto" w:eastAsia="Roboto" w:hAnsi="Roboto" w:cs="Roboto"/>
+                <w:i/>
+                <w:iCs/>
+                <w:color w:val="1D2125"/>
+                <w:sz w:val="24"/>
+                <w:szCs w:val="24"/>
+                <w:lang w:val="en-US"/>
+              </w:rPr>
+            </w:pPr>
+            <w:r>
+              <w:rPr>
+                <w:rFonts w:ascii="Roboto" w:eastAsia="Roboto" w:hAnsi="Roboto" w:cs="Roboto"/>
+                <w:i/>
+                <w:iCs/>
+                <w:color w:val="1D2125"/>
+                <w:sz w:val="24"/>
+                <w:szCs w:val="24"/>
+                <w:lang w:val="en-US"/>
+              </w:rPr>
+              <w:t>Occupation:</w:t>
+            </w:r>
+            <w:r>
+              <w:rPr>
+                <w:rFonts w:ascii="Roboto" w:eastAsia="Roboto" w:hAnsi="Roboto" w:cs="Roboto"/>
+                <w:i/>
+                <w:iCs/>
+                <w:color w:val="1D2125"/>
+                <w:sz w:val="24"/>
+                <w:szCs w:val="24"/>
+                <w:lang w:val="en-US"/>
+              </w:rPr>
+              <w:t xml:space="preserve"> </w:t>
+            </w:r>
+            <w:r>
+              <w:rPr>
+                <w:rFonts w:ascii="Roboto" w:eastAsia="Roboto" w:hAnsi="Roboto" w:cs="Roboto"/>
+                <w:i/>
+                <w:iCs/>
+                <w:color w:val="1D2125"/>
+                <w:sz w:val="24"/>
+                <w:szCs w:val="24"/>
+                <w:lang w:val="en-US"/>
+              </w:rPr>
+              <w:t xml:space="preserve">Retired </w:t>
+            </w:r>
+            <w:r>
+              <w:rPr>
+                <w:rFonts w:ascii="Roboto" w:eastAsia="Roboto" w:hAnsi="Roboto" w:cs="Roboto"/>
+                <w:i/>
+                <w:iCs/>
+                <w:color w:val="1D2125"/>
+                <w:sz w:val="24"/>
+                <w:szCs w:val="24"/>
+                <w:lang w:val="en-US"/>
+              </w:rPr>
+              <w:t>Chef</w:t>
+            </w:r>
+          </w:p>
+          <w:p>
+            <w:pPr>
+              <w:rPr>
+                <w:rFonts w:ascii="Roboto" w:eastAsia="Roboto" w:hAnsi="Roboto" w:cs="Roboto"/>
+                <w:i/>
+                <w:iCs/>
+                <w:color w:val="1D2125"/>
+                <w:sz w:val="24"/>
+                <w:szCs w:val="24"/>
+                <w:lang w:val="en-US"/>
+              </w:rPr>
+            </w:pPr>
+            <w:r>
+              <w:rPr>
+                <w:rFonts w:ascii="Roboto" w:eastAsia="Roboto" w:hAnsi="Roboto" w:cs="Roboto"/>
+                <w:i/>
+                <w:iCs/>
+                <w:color w:val="1D2125"/>
+                <w:sz w:val="24"/>
+                <w:szCs w:val="24"/>
+                <w:lang w:val="en-US"/>
+              </w:rPr>
+              <w:t>Location: Atlanta, Georgia</w:t>
+            </w:r>
+          </w:p>
+          <w:p>
+            <w:pPr>
+              <w:rPr>
+                <w:rFonts w:ascii="Roboto" w:eastAsia="Roboto" w:hAnsi="Roboto" w:cs="Roboto"/>
+                <w:i/>
+                <w:iCs/>
+                <w:color w:val="1D2125"/>
+                <w:sz w:val="24"/>
+                <w:szCs w:val="24"/>
+                <w:lang w:val="en-US"/>
+              </w:rPr>
+            </w:pPr>
+            <w:r>
+              <w:rPr>
+                <w:rFonts w:ascii="Roboto" w:eastAsia="Roboto" w:hAnsi="Roboto" w:cs="Roboto"/>
+                <w:i/>
+                <w:iCs/>
+                <w:color w:val="1D2125"/>
+                <w:sz w:val="24"/>
+                <w:szCs w:val="24"/>
+                <w:lang w:val="en-US"/>
+              </w:rPr>
+              <w:t>Tech Proficiency: low</w:t>
+            </w:r>
+          </w:p>
+          <w:p>
+            <w:pPr>
+              <w:rPr>
+                <w:rFonts w:ascii="Roboto" w:eastAsia="Roboto" w:hAnsi="Roboto" w:cs="Roboto"/>
+                <w:i/>
+                <w:iCs/>
+                <w:color w:val="1D2125"/>
+                <w:sz w:val="24"/>
+                <w:szCs w:val="24"/>
+                <w:lang w:val="en-US"/>
+              </w:rPr>
+            </w:pPr>
+          </w:p>
+          <w:p>
+            <w:pPr>
+              <w:rPr>
+                <w:rFonts w:ascii="Roboto" w:eastAsia="Roboto" w:hAnsi="Roboto" w:cs="Roboto"/>
+                <w:i/>
+                <w:iCs/>
+                <w:color w:val="1D2125"/>
+                <w:sz w:val="24"/>
+                <w:szCs w:val="24"/>
+                <w:lang w:val="en-US"/>
+              </w:rPr>
+            </w:pPr>
+            <w:r>
+              <w:rPr>
+                <w:rFonts w:ascii="Roboto" w:eastAsia="Roboto" w:hAnsi="Roboto" w:cs="Roboto"/>
+                <w:i/>
+                <w:iCs/>
+                <w:color w:val="1D2125"/>
+                <w:sz w:val="24"/>
+                <w:szCs w:val="24"/>
+                <w:lang w:val="en-US"/>
+              </w:rPr>
+              <w:t>Interests &amp; Hobbies:</w:t>
+            </w:r>
+          </w:p>
+          <w:p>
+            <w:pPr>
+              <w:pStyle w:val="ListParagraph"/>
+              <w:numPr>
+                <w:ilvl w:val="0"/>
+                <w:numId w:val="10"/>
+              </w:numPr>
+              <w:spacing w:line="276" w:lineRule="auto"/>
+              <w:rPr>
+                <w:rFonts w:ascii="Roboto" w:eastAsia="Roboto" w:hAnsi="Roboto" w:cs="Roboto"/>
+                <w:i/>
+                <w:iCs/>
+                <w:color w:val="1D2125"/>
+                <w:sz w:val="24"/>
+                <w:szCs w:val="24"/>
+                <w:lang w:val="en-US"/>
+              </w:rPr>
+            </w:pPr>
+            <w:r>
+              <w:rPr>
+                <w:rFonts w:ascii="Roboto" w:eastAsia="Roboto" w:hAnsi="Roboto" w:cs="Roboto"/>
+                <w:i/>
+                <w:iCs/>
+                <w:color w:val="1D2125"/>
+                <w:sz w:val="24"/>
+                <w:szCs w:val="24"/>
+                <w:lang w:val="en-US"/>
+              </w:rPr>
+              <w:t>Enjoys cultivating plants and flowers, often sharing tips with friends and family.</w:t>
+            </w:r>
+          </w:p>
+          <w:p>
+            <w:pPr>
+              <w:pStyle w:val="ListParagraph"/>
+              <w:numPr>
+                <w:ilvl w:val="0"/>
+                <w:numId w:val="10"/>
+              </w:numPr>
+              <w:spacing w:line="276" w:lineRule="auto"/>
+              <w:rPr>
+                <w:rFonts w:ascii="Roboto" w:eastAsia="Roboto" w:hAnsi="Roboto" w:cs="Roboto"/>
+                <w:i/>
+                <w:iCs/>
+                <w:color w:val="1D2125"/>
+                <w:sz w:val="24"/>
+                <w:szCs w:val="24"/>
+                <w:lang w:val="en-US"/>
+              </w:rPr>
+            </w:pPr>
+            <w:r>
+              <w:rPr>
+                <w:rFonts w:ascii="Roboto" w:eastAsia="Roboto" w:hAnsi="Roboto" w:cs="Roboto"/>
+                <w:i/>
+                <w:iCs/>
+                <w:color w:val="1D2125"/>
+                <w:sz w:val="24"/>
+                <w:szCs w:val="24"/>
+                <w:lang w:val="en-US"/>
+              </w:rPr>
+              <w:t xml:space="preserve"> Loves trying new recipes and often shares her cooking experiences on social media.</w:t>
+            </w:r>
+          </w:p>
+          <w:p>
+            <w:pPr>
+              <w:pStyle w:val="ListParagraph"/>
+              <w:numPr>
+                <w:ilvl w:val="0"/>
+                <w:numId w:val="10"/>
+              </w:numPr>
+              <w:spacing w:line="276" w:lineRule="auto"/>
+              <w:rPr>
+                <w:rFonts w:ascii="Roboto" w:eastAsia="Roboto" w:hAnsi="Roboto" w:cs="Roboto"/>
+                <w:i/>
+                <w:iCs/>
+                <w:color w:val="1D2125"/>
+                <w:sz w:val="24"/>
+                <w:szCs w:val="24"/>
+                <w:lang w:val="en-US"/>
+              </w:rPr>
+            </w:pPr>
+            <w:r>
+              <w:rPr>
+                <w:rFonts w:ascii="Roboto" w:eastAsia="Roboto" w:hAnsi="Roboto" w:cs="Roboto"/>
+                <w:i/>
+                <w:iCs/>
+                <w:color w:val="1D2125"/>
+                <w:sz w:val="24"/>
+                <w:szCs w:val="24"/>
+              </w:rPr>
+              <w:lastRenderedPageBreak/>
+              <w:t>Likes to visit national parks and explore new places with her family, documenting her travels through photos.</w:t>
+            </w:r>
+          </w:p>
+          <w:p>
+            <w:pPr>
+              <w:rPr>
+                <w:rFonts w:ascii="Roboto" w:eastAsia="Roboto" w:hAnsi="Roboto" w:cs="Roboto"/>
+                <w:i/>
+                <w:iCs/>
+                <w:color w:val="1D2125"/>
+                <w:sz w:val="24"/>
+                <w:szCs w:val="24"/>
+                <w:lang w:val="en-US"/>
+              </w:rPr>
+            </w:pPr>
+          </w:p>
+          <w:p>
+            <w:pPr>
+              <w:rPr>
+                <w:rFonts w:ascii="Roboto" w:eastAsia="Roboto" w:hAnsi="Roboto" w:cs="Roboto"/>
+                <w:i/>
+                <w:iCs/>
+                <w:color w:val="1D2125"/>
+                <w:sz w:val="24"/>
+                <w:szCs w:val="24"/>
+                <w:lang w:val="en-US"/>
+              </w:rPr>
+            </w:pPr>
+            <w:r>
+              <w:rPr>
+                <w:rFonts w:ascii="Roboto" w:eastAsia="Roboto" w:hAnsi="Roboto" w:cs="Roboto"/>
+                <w:i/>
+                <w:iCs/>
+                <w:color w:val="1D2125"/>
+                <w:sz w:val="24"/>
+                <w:szCs w:val="24"/>
+                <w:lang w:val="en-US"/>
+              </w:rPr>
+              <w:t>Goals &amp; Needs:</w:t>
+            </w:r>
+          </w:p>
+          <w:p>
+            <w:pPr>
+              <w:pStyle w:val="ListParagraph"/>
+              <w:numPr>
+                <w:ilvl w:val="0"/>
+                <w:numId w:val="11"/>
+              </w:numPr>
+              <w:spacing w:line="276" w:lineRule="auto"/>
+              <w:rPr>
+                <w:rFonts w:ascii="Roboto" w:eastAsia="Roboto" w:hAnsi="Roboto" w:cs="Roboto"/>
+                <w:i/>
+                <w:iCs/>
+                <w:color w:val="1D2125"/>
+                <w:sz w:val="24"/>
+                <w:szCs w:val="24"/>
+                <w:lang w:val="en-US"/>
+              </w:rPr>
+            </w:pPr>
+            <w:r>
+              <w:rPr>
+                <w:rFonts w:ascii="Roboto" w:eastAsia="Roboto" w:hAnsi="Roboto" w:cs="Roboto"/>
+                <w:i/>
+                <w:iCs/>
+                <w:color w:val="1D2125"/>
+                <w:sz w:val="24"/>
+                <w:szCs w:val="24"/>
+                <w:lang w:val="en-US"/>
+              </w:rPr>
+              <w:t>Improve h</w:t>
+            </w:r>
+            <w:r>
+              <w:rPr>
+                <w:rFonts w:ascii="Roboto" w:eastAsia="Roboto" w:hAnsi="Roboto" w:cs="Roboto"/>
+                <w:i/>
+                <w:iCs/>
+                <w:color w:val="1D2125"/>
+                <w:sz w:val="24"/>
+                <w:szCs w:val="24"/>
+                <w:lang w:val="en-US"/>
+              </w:rPr>
+              <w:t>is</w:t>
+            </w:r>
+            <w:r>
+              <w:rPr>
+                <w:rFonts w:ascii="Roboto" w:eastAsia="Roboto" w:hAnsi="Roboto" w:cs="Roboto"/>
+                <w:i/>
+                <w:iCs/>
+                <w:color w:val="1D2125"/>
+                <w:sz w:val="24"/>
+                <w:szCs w:val="24"/>
+                <w:lang w:val="en-US"/>
+              </w:rPr>
+              <w:t xml:space="preserve"> confidence in using technology, especially smartphones and laptops.</w:t>
+            </w:r>
+          </w:p>
+          <w:p>
+            <w:pPr>
+              <w:pStyle w:val="ListParagraph"/>
+              <w:numPr>
+                <w:ilvl w:val="0"/>
+                <w:numId w:val="11"/>
+              </w:numPr>
+              <w:spacing w:line="276" w:lineRule="auto"/>
+              <w:rPr>
+                <w:rFonts w:ascii="Roboto" w:eastAsia="Roboto" w:hAnsi="Roboto" w:cs="Roboto"/>
+                <w:i/>
+                <w:iCs/>
+                <w:color w:val="1D2125"/>
+                <w:sz w:val="24"/>
+                <w:szCs w:val="24"/>
+                <w:lang w:val="en-US"/>
+              </w:rPr>
+            </w:pPr>
+            <w:r>
+              <w:rPr>
+                <w:rFonts w:ascii="Roboto" w:eastAsia="Roboto" w:hAnsi="Roboto" w:cs="Roboto"/>
+                <w:i/>
+                <w:iCs/>
+                <w:color w:val="1D2125"/>
+                <w:sz w:val="24"/>
+                <w:szCs w:val="24"/>
+                <w:lang w:val="en-US"/>
+              </w:rPr>
+              <w:t>Access clear, step-by-step tutorials to help with tasks like email setup and file sharing.</w:t>
+            </w:r>
+          </w:p>
+          <w:p>
+            <w:pPr>
+              <w:pStyle w:val="ListParagraph"/>
+              <w:numPr>
+                <w:ilvl w:val="0"/>
+                <w:numId w:val="11"/>
+              </w:numPr>
+              <w:spacing w:line="276" w:lineRule="auto"/>
+              <w:rPr>
+                <w:rFonts w:ascii="Roboto" w:eastAsia="Roboto" w:hAnsi="Roboto" w:cs="Roboto"/>
+                <w:i/>
+                <w:iCs/>
+                <w:color w:val="1D2125"/>
+                <w:sz w:val="24"/>
+                <w:szCs w:val="24"/>
+                <w:lang w:val="en-US"/>
+              </w:rPr>
+            </w:pPr>
+            <w:r>
+              <w:rPr>
+                <w:rFonts w:ascii="Roboto" w:eastAsia="Roboto" w:hAnsi="Roboto" w:cs="Roboto"/>
+                <w:i/>
+                <w:iCs/>
+                <w:color w:val="1D2125"/>
+                <w:sz w:val="24"/>
+                <w:szCs w:val="24"/>
+                <w:lang w:val="en-US"/>
+              </w:rPr>
+              <w:t>Maintain strong relationships with family and friends through technology, such as video calls and social media</w:t>
+            </w:r>
+          </w:p>
+          <w:p>
+            <w:pPr>
+              <w:pStyle w:val="ListParagraph"/>
+              <w:numPr>
+                <w:ilvl w:val="0"/>
+                <w:numId w:val="11"/>
+              </w:numPr>
+              <w:spacing w:line="276" w:lineRule="auto"/>
+              <w:rPr>
+                <w:rFonts w:ascii="Roboto" w:eastAsia="Roboto" w:hAnsi="Roboto" w:cs="Roboto"/>
+                <w:i/>
+                <w:iCs/>
+                <w:color w:val="1D2125"/>
+                <w:sz w:val="24"/>
+                <w:szCs w:val="24"/>
+                <w:lang w:val="en-US"/>
+              </w:rPr>
+            </w:pPr>
+            <w:r>
+              <w:rPr>
+                <w:rFonts w:ascii="Roboto" w:eastAsia="Roboto" w:hAnsi="Roboto" w:cs="Roboto"/>
+                <w:i/>
+                <w:iCs/>
+                <w:color w:val="1D2125"/>
+                <w:sz w:val="24"/>
+                <w:szCs w:val="24"/>
+                <w:lang w:val="en-US"/>
+              </w:rPr>
+              <w:t>Find easy access to online resources for her hobbies, such as cooking videos and gardening forums.</w:t>
+            </w:r>
+          </w:p>
+          <w:p>
+            <w:pPr>
+              <w:rPr>
+                <w:rFonts w:ascii="Roboto" w:eastAsia="Roboto" w:hAnsi="Roboto" w:cs="Roboto"/>
+                <w:i/>
+                <w:iCs/>
+                <w:color w:val="1D2125"/>
+                <w:sz w:val="24"/>
+                <w:szCs w:val="24"/>
+                <w:lang w:val="en-US"/>
+              </w:rPr>
+            </w:pPr>
+          </w:p>
+          <w:p>
+            <w:pPr>
+              <w:rPr>
+                <w:rFonts w:ascii="Roboto" w:eastAsia="Roboto" w:hAnsi="Roboto" w:cs="Roboto"/>
+                <w:i/>
+                <w:iCs/>
+                <w:color w:val="1D2125"/>
+                <w:sz w:val="24"/>
+                <w:szCs w:val="24"/>
+                <w:lang w:val="en-US"/>
+              </w:rPr>
+            </w:pPr>
+            <w:r>
+              <w:rPr>
+                <w:rFonts w:ascii="Roboto" w:eastAsia="Roboto" w:hAnsi="Roboto" w:cs="Roboto"/>
+                <w:i/>
+                <w:iCs/>
+                <w:color w:val="1D2125"/>
+                <w:sz w:val="24"/>
+                <w:szCs w:val="24"/>
+                <w:lang w:val="en-US"/>
+              </w:rPr>
+              <w:t>Pain Points:</w:t>
+            </w:r>
+          </w:p>
+          <w:p>
+            <w:pPr>
+              <w:pStyle w:val="ListParagraph"/>
+              <w:numPr>
+                <w:ilvl w:val="0"/>
+                <w:numId w:val="12"/>
+              </w:numPr>
+              <w:spacing w:line="276" w:lineRule="auto"/>
+              <w:rPr>
+                <w:rFonts w:ascii="Roboto" w:eastAsia="Roboto" w:hAnsi="Roboto" w:cs="Roboto"/>
+                <w:i/>
+                <w:iCs/>
+                <w:color w:val="1D2125"/>
+                <w:sz w:val="24"/>
+                <w:szCs w:val="24"/>
+                <w:lang w:val="en-US"/>
+              </w:rPr>
+            </w:pPr>
+            <w:r>
+              <w:rPr>
+                <w:rFonts w:ascii="Roboto" w:eastAsia="Roboto" w:hAnsi="Roboto" w:cs="Roboto"/>
+                <w:i/>
+                <w:iCs/>
+                <w:color w:val="1D2125"/>
+                <w:sz w:val="24"/>
+                <w:szCs w:val="24"/>
+                <w:lang w:val="en-US"/>
+              </w:rPr>
+              <w:t>Struggles with understanding technical terms and jargon, which often leads to confusion.</w:t>
+            </w:r>
+          </w:p>
+          <w:p>
+            <w:pPr>
+              <w:pStyle w:val="ListParagraph"/>
+              <w:numPr>
+                <w:ilvl w:val="0"/>
+                <w:numId w:val="12"/>
+              </w:numPr>
+              <w:spacing w:line="276" w:lineRule="auto"/>
+              <w:rPr>
+                <w:rFonts w:ascii="Roboto" w:eastAsia="Roboto" w:hAnsi="Roboto" w:cs="Roboto"/>
+                <w:i/>
+                <w:iCs/>
+                <w:color w:val="1D2125"/>
+                <w:sz w:val="24"/>
+                <w:szCs w:val="24"/>
+                <w:lang w:val="en-US"/>
+              </w:rPr>
+            </w:pPr>
+            <w:r>
+              <w:rPr>
+                <w:rFonts w:ascii="Roboto" w:eastAsia="Roboto" w:hAnsi="Roboto" w:cs="Roboto"/>
+                <w:i/>
+                <w:iCs/>
+                <w:color w:val="1D2125"/>
+                <w:sz w:val="24"/>
+                <w:szCs w:val="24"/>
+              </w:rPr>
+              <w:t>Difficulty with AirDrop</w:t>
+            </w:r>
+          </w:p>
+          <w:p>
+            <w:pPr>
+              <w:pStyle w:val="ListParagraph"/>
+              <w:numPr>
+                <w:ilvl w:val="0"/>
+                <w:numId w:val="12"/>
+              </w:numPr>
+              <w:spacing w:line="276" w:lineRule="auto"/>
+              <w:rPr>
+                <w:rFonts w:ascii="Roboto" w:eastAsia="Roboto" w:hAnsi="Roboto" w:cs="Roboto"/>
+                <w:i/>
+                <w:iCs/>
+                <w:color w:val="1D2125"/>
+                <w:sz w:val="24"/>
+                <w:szCs w:val="24"/>
+                <w:lang w:val="en-US"/>
+              </w:rPr>
+            </w:pPr>
+            <w:r>
+              <w:rPr>
+                <w:rFonts w:ascii="Roboto" w:eastAsia="Roboto" w:hAnsi="Roboto" w:cs="Roboto"/>
+                <w:i/>
+                <w:iCs/>
+                <w:color w:val="1D2125"/>
+                <w:sz w:val="24"/>
+                <w:szCs w:val="24"/>
+              </w:rPr>
+              <w:t xml:space="preserve"> </w:t>
+            </w:r>
+            <w:r>
+              <w:rPr>
+                <w:rFonts w:ascii="Roboto" w:eastAsia="Roboto" w:hAnsi="Roboto" w:cs="Roboto"/>
+                <w:i/>
+                <w:iCs/>
+                <w:color w:val="1D2125"/>
+                <w:sz w:val="24"/>
+                <w:szCs w:val="24"/>
+              </w:rPr>
+              <w:t>S</w:t>
+            </w:r>
+            <w:r>
+              <w:rPr>
+                <w:rFonts w:ascii="Roboto" w:eastAsia="Roboto" w:hAnsi="Roboto" w:cs="Roboto"/>
+                <w:i/>
+                <w:iCs/>
+                <w:color w:val="1D2125"/>
+                <w:sz w:val="24"/>
+                <w:szCs w:val="24"/>
+              </w:rPr>
+              <w:t>etting up emails</w:t>
+            </w:r>
+            <w:r>
+              <w:rPr>
+                <w:rFonts w:ascii="Roboto" w:eastAsia="Roboto" w:hAnsi="Roboto" w:cs="Roboto"/>
+                <w:i/>
+                <w:iCs/>
+                <w:color w:val="1D2125"/>
+                <w:sz w:val="24"/>
+                <w:szCs w:val="24"/>
+              </w:rPr>
+              <w:t xml:space="preserve"> AND </w:t>
+            </w:r>
+            <w:r>
+              <w:rPr>
+                <w:rFonts w:ascii="Roboto" w:eastAsia="Roboto" w:hAnsi="Roboto" w:cs="Roboto"/>
+                <w:i/>
+                <w:iCs/>
+                <w:color w:val="1D2125"/>
+                <w:sz w:val="24"/>
+                <w:szCs w:val="24"/>
+              </w:rPr>
+              <w:t>connecting to Wi-Fi.</w:t>
+            </w:r>
+          </w:p>
+          <w:p>
+            <w:pPr>
+              <w:pStyle w:val="ListParagraph"/>
+              <w:numPr>
+                <w:ilvl w:val="0"/>
+                <w:numId w:val="12"/>
+              </w:numPr>
+              <w:spacing w:line="276" w:lineRule="auto"/>
+              <w:rPr>
+                <w:rFonts w:ascii="Roboto" w:eastAsia="Roboto" w:hAnsi="Roboto" w:cs="Roboto"/>
+                <w:i/>
+                <w:iCs/>
+                <w:color w:val="1D2125"/>
+                <w:sz w:val="24"/>
+                <w:szCs w:val="24"/>
+                <w:lang w:val="en-US"/>
+              </w:rPr>
+            </w:pPr>
+            <w:r>
+              <w:rPr>
+                <w:rFonts w:ascii="Roboto" w:eastAsia="Roboto" w:hAnsi="Roboto" w:cs="Roboto"/>
+                <w:i/>
+                <w:iCs/>
+                <w:color w:val="1D2125"/>
+                <w:sz w:val="24"/>
+                <w:szCs w:val="24"/>
+                <w:lang w:val="en-US"/>
+              </w:rPr>
+              <w:t>Frustrated by inconsistent support from family members, who may not always be available to help when she encounters issues</w:t>
+            </w:r>
+          </w:p>
+          <w:p>
+            <w:pPr>
+              <w:pStyle w:val="ListParagraph"/>
+              <w:numPr>
+                <w:ilvl w:val="0"/>
+                <w:numId w:val="12"/>
+              </w:numPr>
+              <w:rPr>
+                <w:rFonts w:ascii="Roboto" w:eastAsia="Roboto" w:hAnsi="Roboto" w:cs="Roboto"/>
+                <w:i/>
+                <w:iCs/>
+                <w:color w:val="1D2125"/>
+                <w:sz w:val="24"/>
+                <w:szCs w:val="24"/>
+                <w:lang w:val="en-US"/>
+              </w:rPr>
+            </w:pPr>
+            <w:r>
+              <w:rPr>
+                <w:rFonts w:ascii="Roboto" w:eastAsia="Roboto" w:hAnsi="Roboto" w:cs="Roboto"/>
+                <w:i/>
+                <w:iCs/>
+                <w:color w:val="1D2125"/>
+                <w:sz w:val="24"/>
+                <w:szCs w:val="24"/>
+                <w:lang w:val="en-US"/>
+              </w:rPr>
+              <w:t>Feels overwhelmed by complicated app interfaces and often gives up when faced with too many options.</w:t>
+            </w:r>
+          </w:p>
+          <w:p>
+            <w:pPr>
+              <w:rPr>
+                <w:rFonts w:ascii="Roboto" w:eastAsia="Roboto" w:hAnsi="Roboto" w:cs="Roboto"/>
+                <w:i/>
+                <w:iCs/>
+                <w:color w:val="1D2125"/>
+                <w:sz w:val="24"/>
+                <w:szCs w:val="24"/>
+                <w:lang w:val="en-US"/>
+              </w:rPr>
+            </w:pPr>
+            <w:r>
+              <w:rPr>
+                <w:rFonts w:ascii="Roboto" w:eastAsia="Roboto" w:hAnsi="Roboto" w:cs="Roboto"/>
+                <w:i/>
+                <w:iCs/>
+                <w:color w:val="1D2125"/>
+                <w:sz w:val="24"/>
+                <w:szCs w:val="24"/>
+                <w:lang w:val="en-US"/>
+              </w:rPr>
+              <w:t>Usage Patterns:</w:t>
+            </w:r>
+          </w:p>
+          <w:p>
+            <w:pPr>
+              <w:pStyle w:val="ListParagraph"/>
+              <w:numPr>
+                <w:ilvl w:val="0"/>
+                <w:numId w:val="13"/>
+              </w:numPr>
+              <w:spacing w:line="276" w:lineRule="auto"/>
+              <w:rPr>
+                <w:rFonts w:ascii="Roboto" w:eastAsia="Roboto" w:hAnsi="Roboto" w:cs="Roboto"/>
+                <w:i/>
+                <w:iCs/>
+                <w:color w:val="1D2125"/>
+                <w:sz w:val="24"/>
+                <w:szCs w:val="24"/>
+                <w:lang w:val="en-US"/>
+              </w:rPr>
+            </w:pPr>
+            <w:r>
+              <w:rPr>
+                <w:rFonts w:ascii="Roboto" w:eastAsia="Roboto" w:hAnsi="Roboto" w:cs="Roboto"/>
+                <w:i/>
+                <w:iCs/>
+                <w:color w:val="1D2125"/>
+                <w:sz w:val="24"/>
+                <w:szCs w:val="24"/>
+                <w:lang w:val="en-US"/>
+              </w:rPr>
+              <w:t>Easy and readily access to the website from homescreen (bookmarking it)</w:t>
+            </w:r>
+          </w:p>
+          <w:p>
+            <w:pPr>
+              <w:rPr>
+                <w:rFonts w:ascii="Roboto" w:eastAsia="Roboto" w:hAnsi="Roboto" w:cs="Roboto"/>
+                <w:i/>
+                <w:iCs/>
+                <w:color w:val="1D2125"/>
+                <w:sz w:val="24"/>
+                <w:szCs w:val="24"/>
+                <w:lang w:val="en-US"/>
+              </w:rPr>
+            </w:pPr>
           </w:p>
         </w:tc>
       </w:tr>
@@ -5849,33 +6499,7 @@
                 <w:szCs w:val="24"/>
                 <w:lang w:val="en-US"/>
               </w:rPr>
-              <w:t xml:space="preserve">User attempting to alter the size of text on their </w:t>
-            </w:r>
-            <w:proofErr w:type="spellStart"/>
-            <w:r>
-              <w:rPr>
-                <w:rFonts w:ascii="Roboto" w:eastAsia="Roboto" w:hAnsi="Roboto" w:cs="Roboto"/>
-                <w:i/>
-                <w:iCs/>
-                <w:color w:val="1D2125"/>
-                <w:sz w:val="24"/>
-                <w:szCs w:val="24"/>
-                <w:lang w:val="en-US"/>
-              </w:rPr>
-              <w:t>iphone</w:t>
-            </w:r>
-            <w:proofErr w:type="spellEnd"/>
-            <w:r>
-              <w:rPr>
-                <w:rFonts w:ascii="Roboto" w:eastAsia="Roboto" w:hAnsi="Roboto" w:cs="Roboto"/>
-                <w:i/>
-                <w:iCs/>
-                <w:color w:val="1D2125"/>
-                <w:sz w:val="24"/>
-                <w:szCs w:val="24"/>
-                <w:lang w:val="en-US"/>
-              </w:rPr>
-              <w:t xml:space="preserve"> </w:t>
+              <w:t xml:space="preserve">User attempting to alter the size of text on their iphone </w:t>
             </w:r>
           </w:p>
         </w:tc>
@@ -5937,6 +6561,7 @@
                 <w:szCs w:val="24"/>
                 <w:lang w:val="en-US"/>
               </w:rPr>
+              <w:lastRenderedPageBreak/>
               <w:drawing>
                 <wp:inline distT="0" distB="0" distL="0" distR="0" wp14:anchorId="69E40372" wp14:editId="51912B22">
                   <wp:extent cx="5943600" cy="3714750"/>
@@ -6013,6 +6638,7 @@
                 <w:szCs w:val="24"/>
                 <w:lang w:val="en-US"/>
               </w:rPr>
+              <w:lastRenderedPageBreak/>
               <w:t xml:space="preserve">Member 2 User </w:t>
             </w:r>
             <w:r>
@@ -6129,7 +6755,6 @@
                 <w:szCs w:val="24"/>
                 <w:lang w:val="en-US"/>
               </w:rPr>
-              <w:lastRenderedPageBreak/>
               <w:drawing>
                 <wp:inline distT="0" distB="0" distL="0" distR="0" wp14:anchorId="637722F6" wp14:editId="6D008789">
                   <wp:extent cx="5934075" cy="2828925"/>
@@ -6179,6 +6804,480 @@
                 </wp:inline>
               </w:drawing>
             </w:r>
+          </w:p>
+        </w:tc>
+      </w:tr>
+      <w:tr>
+        <w:trPr>
+          <w:trHeight w:val="300"/>
+        </w:trPr>
+        <w:tc>
+          <w:tcPr>
+            <w:tcW w:w="9350" w:type="dxa"/>
+          </w:tcPr>
+          <w:p>
+            <w:pPr>
+              <w:jc w:val="center"/>
+              <w:rPr>
+                <w:rFonts w:ascii="Roboto" w:eastAsia="Roboto" w:hAnsi="Roboto" w:cs="Roboto"/>
+                <w:b/>
+                <w:bCs/>
+                <w:color w:val="1D2125"/>
+                <w:sz w:val="24"/>
+                <w:szCs w:val="24"/>
+                <w:lang w:val="en-US"/>
+              </w:rPr>
+            </w:pPr>
+            <w:r>
+              <w:rPr>
+                <w:rFonts w:ascii="Roboto" w:eastAsia="Roboto" w:hAnsi="Roboto" w:cs="Roboto"/>
+                <w:b/>
+                <w:bCs/>
+                <w:color w:val="1D2125"/>
+                <w:sz w:val="24"/>
+                <w:szCs w:val="24"/>
+                <w:lang w:val="en-US"/>
+              </w:rPr>
+              <w:t xml:space="preserve">Member </w:t>
+            </w:r>
+            <w:r>
+              <w:rPr>
+                <w:rFonts w:ascii="Roboto" w:eastAsia="Roboto" w:hAnsi="Roboto" w:cs="Roboto"/>
+                <w:b/>
+                <w:bCs/>
+                <w:color w:val="1D2125"/>
+                <w:sz w:val="24"/>
+                <w:szCs w:val="24"/>
+                <w:lang w:val="en-US"/>
+              </w:rPr>
+              <w:t>3</w:t>
+            </w:r>
+            <w:r>
+              <w:rPr>
+                <w:rFonts w:ascii="Roboto" w:eastAsia="Roboto" w:hAnsi="Roboto" w:cs="Roboto"/>
+                <w:b/>
+                <w:bCs/>
+                <w:color w:val="1D2125"/>
+                <w:sz w:val="24"/>
+                <w:szCs w:val="24"/>
+                <w:lang w:val="en-US"/>
+              </w:rPr>
+              <w:t xml:space="preserve"> User Flow  </w:t>
+            </w:r>
+          </w:p>
+        </w:tc>
+      </w:tr>
+      <w:tr>
+        <w:trPr>
+          <w:trHeight w:val="300"/>
+        </w:trPr>
+        <w:tc>
+          <w:tcPr>
+            <w:tcW w:w="9350" w:type="dxa"/>
+          </w:tcPr>
+          <w:p>
+            <w:pPr>
+              <w:rPr>
+                <w:rFonts w:ascii="Roboto" w:eastAsia="Roboto" w:hAnsi="Roboto" w:cs="Roboto"/>
+                <w:i/>
+                <w:iCs/>
+                <w:color w:val="1D2125"/>
+                <w:sz w:val="24"/>
+                <w:szCs w:val="24"/>
+                <w:lang w:val="en-US"/>
+              </w:rPr>
+            </w:pPr>
+            <w:r>
+              <w:rPr>
+                <w:rFonts w:ascii="Roboto" w:eastAsia="Roboto" w:hAnsi="Roboto" w:cs="Roboto"/>
+                <w:i/>
+                <w:iCs/>
+                <w:color w:val="1D2125"/>
+                <w:sz w:val="24"/>
+                <w:szCs w:val="24"/>
+                <w:lang w:val="en-US"/>
+              </w:rPr>
+              <w:t xml:space="preserve">User attempting to </w:t>
+            </w:r>
+            <w:r>
+              <w:rPr>
+                <w:rFonts w:ascii="Roboto" w:eastAsia="Roboto" w:hAnsi="Roboto" w:cs="Roboto"/>
+                <w:i/>
+                <w:iCs/>
+                <w:color w:val="1D2125"/>
+                <w:sz w:val="24"/>
+                <w:szCs w:val="24"/>
+                <w:lang w:val="en-US"/>
+              </w:rPr>
+              <w:t>access tutorial on the use of Airdrop</w:t>
+            </w:r>
+          </w:p>
+        </w:tc>
+      </w:tr>
+      <w:tr>
+        <w:trPr>
+          <w:trHeight w:val="300"/>
+        </w:trPr>
+        <w:tc>
+          <w:tcPr>
+            <w:tcW w:w="9350" w:type="dxa"/>
+          </w:tcPr>
+          <w:p>
+            <w:pPr>
+              <w:rPr>
+                <w:rFonts w:ascii="Roboto" w:eastAsia="Roboto" w:hAnsi="Roboto" w:cs="Roboto"/>
+                <w:i/>
+                <w:iCs/>
+                <w:color w:val="1D2125"/>
+                <w:sz w:val="24"/>
+                <w:szCs w:val="24"/>
+                <w:lang w:val="en-US"/>
+              </w:rPr>
+            </w:pPr>
+          </w:p>
+          <w:p>
+            <w:pPr>
+              <w:rPr>
+                <w:rFonts w:ascii="Roboto" w:eastAsia="Roboto" w:hAnsi="Roboto" w:cs="Roboto"/>
+                <w:i/>
+                <w:iCs/>
+                <w:color w:val="1D2125"/>
+                <w:sz w:val="24"/>
+                <w:szCs w:val="24"/>
+                <w:lang w:val="en-US"/>
+              </w:rPr>
+            </w:pPr>
+          </w:p>
+          <w:p>
+            <w:pPr>
+              <w:rPr>
+                <w:rFonts w:ascii="Roboto" w:eastAsia="Roboto" w:hAnsi="Roboto" w:cs="Roboto"/>
+                <w:i/>
+                <w:iCs/>
+                <w:color w:val="1D2125"/>
+                <w:sz w:val="24"/>
+                <w:szCs w:val="24"/>
+                <w:lang w:val="en-US"/>
+              </w:rPr>
+            </w:pPr>
+          </w:p>
+          <w:p>
+            <w:pPr>
+              <w:rPr>
+                <w:rFonts w:ascii="Roboto" w:eastAsia="Roboto" w:hAnsi="Roboto" w:cs="Roboto"/>
+                <w:i/>
+                <w:iCs/>
+                <w:color w:val="1D2125"/>
+                <w:sz w:val="24"/>
+                <w:szCs w:val="24"/>
+                <w:lang w:val="en-US"/>
+              </w:rPr>
+            </w:pPr>
+          </w:p>
+          <w:p>
+            <w:pPr>
+              <w:rPr>
+                <w:rFonts w:ascii="Roboto" w:eastAsia="Roboto" w:hAnsi="Roboto" w:cs="Roboto"/>
+                <w:i/>
+                <w:iCs/>
+                <w:color w:val="1D2125"/>
+                <w:sz w:val="24"/>
+                <w:szCs w:val="24"/>
+                <w:lang w:val="en-US"/>
+              </w:rPr>
+            </w:pPr>
+          </w:p>
+          <w:p>
+            <w:pPr>
+              <w:rPr>
+                <w:rFonts w:ascii="Roboto" w:eastAsia="Roboto" w:hAnsi="Roboto" w:cs="Roboto"/>
+                <w:color w:val="1D2125"/>
+                <w:sz w:val="24"/>
+                <w:szCs w:val="24"/>
+                <w:lang w:val="en-US"/>
+              </w:rPr>
+            </w:pPr>
+          </w:p>
+          <w:p>
+            <w:pPr>
+              <w:rPr>
+                <w:rFonts w:ascii="Roboto" w:eastAsia="Roboto" w:hAnsi="Roboto" w:cs="Roboto"/>
+                <w:i/>
+                <w:iCs/>
+                <w:color w:val="1D2125"/>
+                <w:sz w:val="24"/>
+                <w:szCs w:val="24"/>
+                <w:lang w:val="en-US"/>
+              </w:rPr>
+            </w:pPr>
+            <w:r>
+              <w:rPr>
+                <w:rFonts w:ascii="Roboto" w:eastAsia="Roboto" w:hAnsi="Roboto" w:cs="Roboto"/>
+                <w:i/>
+                <w:iCs/>
+                <w:noProof/>
+                <w:color w:val="1D2125"/>
+                <w:sz w:val="24"/>
+                <w:szCs w:val="24"/>
+                <w:lang w:val="en-US"/>
+              </w:rPr>
+              <w:drawing>
+                <wp:inline distT="0" distB="0" distL="0" distR="0" wp14:anchorId="2F4D3C14" wp14:editId="5260039A">
+                  <wp:extent cx="5762625" cy="2333625"/>
+                  <wp:effectExtent l="0" t="0" r="9525" b="9525"/>
+                  <wp:docPr id="381292119" name="Picture 3" descr="A diagram of a block diagram&#10;&#10;AI-generated content may be incorrect."/>
+                  <wp:cNvGraphicFramePr>
+                    <a:graphicFrameLocks xmlns:a="http://schemas.openxmlformats.org/drawingml/2006/main" noChangeAspect="1"/>
+                  </wp:cNvGraphicFramePr>
+                  <a:graphic xmlns:a="http://schemas.openxmlformats.org/drawingml/2006/main">
+                    <a:graphicData uri="http://schemas.openxmlformats.org/drawingml/2006/picture">
+                      <pic:pic xmlns:pic="http://schemas.openxmlformats.org/drawingml/2006/picture">
+                        <pic:nvPicPr>
+                          <pic:cNvPr id="381292119" name="Picture 3" descr="A diagram of a block diagram&#10;&#10;AI-generated content may be incorrect."/>
+                          <pic:cNvPicPr/>
+                        </pic:nvPicPr>
+                        <pic:blipFill>
+                          <a:blip r:embed="rId8">
+                            <a:extLst>
+                              <a:ext uri="{28A0092B-C50C-407E-A947-70E740481C1C}">
+                                <a14:useLocalDpi xmlns:a14="http://schemas.microsoft.com/office/drawing/2010/main" val="0"/>
+                              </a:ext>
+                            </a:extLst>
+                          </a:blip>
+                          <a:stretch>
+                            <a:fillRect/>
+                          </a:stretch>
+                        </pic:blipFill>
+                        <pic:spPr>
+                          <a:xfrm>
+                            <a:off x="0" y="0"/>
+                            <a:ext cx="5762625" cy="2333625"/>
+                          </a:xfrm>
+                          <a:prstGeom prst="rect">
+                            <a:avLst/>
+                          </a:prstGeom>
+                        </pic:spPr>
+                      </pic:pic>
+                    </a:graphicData>
+                  </a:graphic>
+                </wp:inline>
+              </w:drawing>
+            </w:r>
+          </w:p>
+          <w:p>
+            <w:pPr>
+              <w:rPr>
+                <w:rFonts w:ascii="Roboto" w:eastAsia="Roboto" w:hAnsi="Roboto" w:cs="Roboto"/>
+                <w:i/>
+                <w:iCs/>
+                <w:color w:val="1D2125"/>
+                <w:sz w:val="24"/>
+                <w:szCs w:val="24"/>
+                <w:lang w:val="en-US"/>
+              </w:rPr>
+            </w:pPr>
+          </w:p>
+          <w:p>
+            <w:pPr>
+              <w:rPr>
+                <w:rFonts w:ascii="Roboto" w:eastAsia="Roboto" w:hAnsi="Roboto" w:cs="Roboto"/>
+                <w:i/>
+                <w:iCs/>
+                <w:color w:val="1D2125"/>
+                <w:sz w:val="24"/>
+                <w:szCs w:val="24"/>
+                <w:lang w:val="en-US"/>
+              </w:rPr>
+            </w:pPr>
+          </w:p>
+          <w:p>
+            <w:pPr>
+              <w:rPr>
+                <w:rFonts w:ascii="Roboto" w:eastAsia="Roboto" w:hAnsi="Roboto" w:cs="Roboto"/>
+                <w:i/>
+                <w:iCs/>
+                <w:color w:val="1D2125"/>
+                <w:sz w:val="24"/>
+                <w:szCs w:val="24"/>
+                <w:lang w:val="en-US"/>
+              </w:rPr>
+            </w:pPr>
+          </w:p>
+          <w:p>
+            <w:pPr>
+              <w:rPr>
+                <w:rFonts w:ascii="Roboto" w:eastAsia="Roboto" w:hAnsi="Roboto" w:cs="Roboto"/>
+                <w:i/>
+                <w:iCs/>
+                <w:color w:val="1D2125"/>
+                <w:sz w:val="24"/>
+                <w:szCs w:val="24"/>
+                <w:lang w:val="en-US"/>
+              </w:rPr>
+            </w:pPr>
+          </w:p>
+          <w:p>
+            <w:pPr>
+              <w:rPr>
+                <w:rFonts w:ascii="Roboto" w:eastAsia="Roboto" w:hAnsi="Roboto" w:cs="Roboto"/>
+                <w:i/>
+                <w:iCs/>
+                <w:color w:val="1D2125"/>
+                <w:sz w:val="24"/>
+                <w:szCs w:val="24"/>
+                <w:lang w:val="en-US"/>
+              </w:rPr>
+            </w:pPr>
+          </w:p>
+          <w:p>
+            <w:pPr>
+              <w:rPr>
+                <w:rFonts w:ascii="Roboto" w:eastAsia="Roboto" w:hAnsi="Roboto" w:cs="Roboto"/>
+                <w:i/>
+                <w:iCs/>
+                <w:color w:val="1D2125"/>
+                <w:sz w:val="24"/>
+                <w:szCs w:val="24"/>
+                <w:lang w:val="en-US"/>
+              </w:rPr>
+            </w:pPr>
+          </w:p>
+          <w:p>
+            <w:pPr>
+              <w:rPr>
+                <w:rFonts w:ascii="Roboto" w:eastAsia="Roboto" w:hAnsi="Roboto" w:cs="Roboto"/>
+                <w:i/>
+                <w:iCs/>
+                <w:color w:val="1D2125"/>
+                <w:sz w:val="24"/>
+                <w:szCs w:val="24"/>
+                <w:lang w:val="en-US"/>
+              </w:rPr>
+            </w:pPr>
+          </w:p>
+          <w:p>
+            <w:pPr>
+              <w:rPr>
+                <w:rFonts w:ascii="Roboto" w:eastAsia="Roboto" w:hAnsi="Roboto" w:cs="Roboto"/>
+                <w:i/>
+                <w:iCs/>
+                <w:color w:val="1D2125"/>
+                <w:sz w:val="24"/>
+                <w:szCs w:val="24"/>
+                <w:lang w:val="en-US"/>
+              </w:rPr>
+            </w:pPr>
+          </w:p>
+          <w:p>
+            <w:pPr>
+              <w:rPr>
+                <w:rFonts w:ascii="Roboto" w:eastAsia="Roboto" w:hAnsi="Roboto" w:cs="Roboto"/>
+                <w:i/>
+                <w:iCs/>
+                <w:color w:val="1D2125"/>
+                <w:sz w:val="24"/>
+                <w:szCs w:val="24"/>
+                <w:lang w:val="en-US"/>
+              </w:rPr>
+            </w:pPr>
+          </w:p>
+          <w:p>
+            <w:pPr>
+              <w:rPr>
+                <w:rFonts w:ascii="Roboto" w:eastAsia="Roboto" w:hAnsi="Roboto" w:cs="Roboto"/>
+                <w:i/>
+                <w:iCs/>
+                <w:color w:val="1D2125"/>
+                <w:sz w:val="24"/>
+                <w:szCs w:val="24"/>
+                <w:lang w:val="en-US"/>
+              </w:rPr>
+            </w:pPr>
+          </w:p>
+          <w:p>
+            <w:pPr>
+              <w:rPr>
+                <w:rFonts w:ascii="Roboto" w:eastAsia="Roboto" w:hAnsi="Roboto" w:cs="Roboto"/>
+                <w:i/>
+                <w:iCs/>
+                <w:color w:val="1D2125"/>
+                <w:sz w:val="24"/>
+                <w:szCs w:val="24"/>
+                <w:lang w:val="en-US"/>
+              </w:rPr>
+            </w:pPr>
+          </w:p>
+          <w:p>
+            <w:pPr>
+              <w:rPr>
+                <w:rFonts w:ascii="Roboto" w:eastAsia="Roboto" w:hAnsi="Roboto" w:cs="Roboto"/>
+                <w:i/>
+                <w:iCs/>
+                <w:color w:val="1D2125"/>
+                <w:sz w:val="24"/>
+                <w:szCs w:val="24"/>
+                <w:lang w:val="en-US"/>
+              </w:rPr>
+            </w:pPr>
+          </w:p>
+          <w:p>
+            <w:pPr>
+              <w:rPr>
+                <w:rFonts w:ascii="Roboto" w:eastAsia="Roboto" w:hAnsi="Roboto" w:cs="Roboto"/>
+                <w:i/>
+                <w:iCs/>
+                <w:color w:val="1D2125"/>
+                <w:sz w:val="24"/>
+                <w:szCs w:val="24"/>
+                <w:lang w:val="en-US"/>
+              </w:rPr>
+            </w:pPr>
+          </w:p>
+        </w:tc>
+      </w:tr>
+      <w:tr>
+        <w:trPr>
+          <w:trHeight w:val="300"/>
+        </w:trPr>
+        <w:tc>
+          <w:tcPr>
+            <w:tcW w:w="9350" w:type="dxa"/>
+          </w:tcPr>
+          <w:p>
+            <w:pPr>
+              <w:rPr>
+                <w:rFonts w:ascii="Roboto" w:eastAsia="Roboto" w:hAnsi="Roboto" w:cs="Roboto"/>
+                <w:b/>
+                <w:bCs/>
+                <w:color w:val="1D2125"/>
+                <w:sz w:val="24"/>
+                <w:szCs w:val="24"/>
+                <w:lang w:val="en-US"/>
+              </w:rPr>
+            </w:pPr>
+          </w:p>
+        </w:tc>
+      </w:tr>
+      <w:tr>
+        <w:trPr>
+          <w:trHeight w:val="300"/>
+        </w:trPr>
+        <w:tc>
+          <w:tcPr>
+            <w:tcW w:w="9350" w:type="dxa"/>
+          </w:tcPr>
+          <w:p>
+            <w:pPr>
+              <w:rPr>
+                <w:rFonts w:ascii="Roboto" w:eastAsia="Roboto" w:hAnsi="Roboto" w:cs="Roboto"/>
+                <w:i/>
+                <w:iCs/>
+                <w:color w:val="1D2125"/>
+                <w:sz w:val="24"/>
+                <w:szCs w:val="24"/>
+                <w:lang w:val="en-US"/>
+              </w:rPr>
+            </w:pPr>
           </w:p>
         </w:tc>
       </w:tr>
@@ -8032,6 +9131,7 @@
   <w:style w:type="paragraph" w:default="1" w:styleId="Normal">
     <w:name w:val="Normal"/>
     <w:qFormat/>
+    <w:rsid w:val="00C21D1E"/>
   </w:style>
   <w:style w:type="paragraph" w:styleId="Heading1">
     <w:name w:val="heading 1"/>

</xml_diff>

<commit_message>
Updated doc - BB
</commit_message>
<xml_diff>
--- a/Documents/research_design.docx
+++ b/Documents/research_design.docx
@@ -2897,6 +2897,1266 @@
       </w:tr>
     </w:tbl>
     <w:p/>
+    <w:tbl>
+      <w:tblPr>
+        <w:tblStyle w:val="TableGrid"/>
+        <w:tblW w:w="0" w:type="auto"/>
+        <w:tblLook w:val="06A0" w:firstRow="1" w:lastRow="0" w:firstColumn="1" w:lastColumn="0" w:noHBand="1" w:noVBand="1"/>
+      </w:tblPr>
+      <w:tblGrid>
+        <w:gridCol w:w="4212"/>
+        <w:gridCol w:w="5138"/>
+      </w:tblGrid>
+      <w:tr>
+        <w:trPr>
+          <w:trHeight w:val="300"/>
+        </w:trPr>
+        <w:tc>
+          <w:tcPr>
+            <w:tcW w:w="9350" w:type="dxa"/>
+            <w:gridSpan w:val="2"/>
+          </w:tcPr>
+          <w:p>
+            <w:pPr>
+              <w:jc w:val="center"/>
+              <w:rPr>
+                <w:rFonts w:ascii="Roboto" w:eastAsia="Roboto" w:hAnsi="Roboto" w:cs="Roboto"/>
+                <w:b/>
+                <w:bCs/>
+                <w:color w:val="1D2125"/>
+                <w:sz w:val="24"/>
+                <w:szCs w:val="24"/>
+                <w:lang w:val="en-US"/>
+              </w:rPr>
+            </w:pPr>
+            <w:r>
+              <w:rPr>
+                <w:rFonts w:ascii="Roboto" w:eastAsia="Roboto" w:hAnsi="Roboto" w:cs="Roboto"/>
+                <w:b/>
+                <w:bCs/>
+                <w:color w:val="1D2125"/>
+                <w:sz w:val="24"/>
+                <w:szCs w:val="24"/>
+                <w:lang w:val="en-US"/>
+              </w:rPr>
+              <w:t>Bernar Bawak</w:t>
+            </w:r>
+          </w:p>
+        </w:tc>
+      </w:tr>
+      <w:tr>
+        <w:trPr>
+          <w:trHeight w:val="300"/>
+        </w:trPr>
+        <w:tc>
+          <w:tcPr>
+            <w:tcW w:w="9350" w:type="dxa"/>
+            <w:gridSpan w:val="2"/>
+          </w:tcPr>
+          <w:p>
+            <w:pPr>
+              <w:jc w:val="center"/>
+            </w:pPr>
+            <w:r>
+              <w:rPr>
+                <w:rFonts w:ascii="Roboto" w:eastAsia="Roboto" w:hAnsi="Roboto" w:cs="Roboto"/>
+                <w:b/>
+                <w:bCs/>
+                <w:color w:val="1D2125"/>
+                <w:sz w:val="24"/>
+                <w:szCs w:val="24"/>
+                <w:lang w:val="en-US"/>
+              </w:rPr>
+              <w:t>Survey Monkey Survey</w:t>
+            </w:r>
+          </w:p>
+        </w:tc>
+      </w:tr>
+      <w:tr>
+        <w:trPr>
+          <w:trHeight w:val="300"/>
+        </w:trPr>
+        <w:tc>
+          <w:tcPr>
+            <w:tcW w:w="9350" w:type="dxa"/>
+            <w:gridSpan w:val="2"/>
+          </w:tcPr>
+          <w:p>
+            <w:pPr>
+              <w:rPr>
+                <w:rFonts w:ascii="Roboto" w:eastAsia="Roboto" w:hAnsi="Roboto" w:cs="Roboto"/>
+                <w:i/>
+                <w:iCs/>
+                <w:color w:val="1D2125"/>
+                <w:sz w:val="24"/>
+                <w:szCs w:val="24"/>
+                <w:lang w:val="en-US"/>
+              </w:rPr>
+            </w:pPr>
+            <w:r>
+              <w:rPr>
+                <w:rFonts w:ascii="Roboto" w:eastAsia="Roboto" w:hAnsi="Roboto" w:cs="Roboto"/>
+                <w:i/>
+                <w:iCs/>
+                <w:color w:val="1D2125"/>
+                <w:sz w:val="24"/>
+                <w:szCs w:val="24"/>
+              </w:rPr>
+              <w:t xml:space="preserve">Create a survey I can use to understand the needs and concerns someone might have for a website that hosts a variety of tutorials on how to use technology, such </w:t>
+            </w:r>
+            <w:proofErr w:type="gramStart"/>
+            <w:r>
+              <w:rPr>
+                <w:rFonts w:ascii="Roboto" w:eastAsia="Roboto" w:hAnsi="Roboto" w:cs="Roboto"/>
+                <w:i/>
+                <w:iCs/>
+                <w:color w:val="1D2125"/>
+                <w:sz w:val="24"/>
+                <w:szCs w:val="24"/>
+              </w:rPr>
+              <w:t>as;</w:t>
+            </w:r>
+            <w:proofErr w:type="gramEnd"/>
+            <w:r>
+              <w:rPr>
+                <w:rFonts w:ascii="Roboto" w:eastAsia="Roboto" w:hAnsi="Roboto" w:cs="Roboto"/>
+                <w:i/>
+                <w:iCs/>
+                <w:color w:val="1D2125"/>
+                <w:sz w:val="24"/>
+                <w:szCs w:val="24"/>
+              </w:rPr>
+              <w:t xml:space="preserve"> using different camera functions on your phone or using something like airdrop on an </w:t>
+            </w:r>
+            <w:proofErr w:type="spellStart"/>
+            <w:r>
+              <w:rPr>
+                <w:rFonts w:ascii="Roboto" w:eastAsia="Roboto" w:hAnsi="Roboto" w:cs="Roboto"/>
+                <w:i/>
+                <w:iCs/>
+                <w:color w:val="1D2125"/>
+                <w:sz w:val="24"/>
+                <w:szCs w:val="24"/>
+              </w:rPr>
+              <w:t>IPhone</w:t>
+            </w:r>
+            <w:proofErr w:type="spellEnd"/>
+            <w:r>
+              <w:rPr>
+                <w:rFonts w:ascii="Roboto" w:eastAsia="Roboto" w:hAnsi="Roboto" w:cs="Roboto"/>
+                <w:i/>
+                <w:iCs/>
+                <w:color w:val="1D2125"/>
+                <w:sz w:val="24"/>
+                <w:szCs w:val="24"/>
+              </w:rPr>
+              <w:t>. The site is geared towards people in the 50-60 age range</w:t>
+            </w:r>
+          </w:p>
+        </w:tc>
+      </w:tr>
+      <w:tr>
+        <w:trPr>
+          <w:trHeight w:val="300"/>
+        </w:trPr>
+        <w:tc>
+          <w:tcPr>
+            <w:tcW w:w="9350" w:type="dxa"/>
+            <w:gridSpan w:val="2"/>
+          </w:tcPr>
+          <w:p>
+            <w:pPr>
+              <w:rPr>
+                <w:rFonts w:ascii="Roboto" w:eastAsia="Roboto" w:hAnsi="Roboto" w:cs="Roboto"/>
+                <w:i/>
+                <w:iCs/>
+                <w:color w:val="1D2125"/>
+                <w:sz w:val="24"/>
+                <w:szCs w:val="24"/>
+                <w:lang w:val="en-US"/>
+              </w:rPr>
+            </w:pPr>
+            <w:r>
+              <w:rPr>
+                <w:rFonts w:ascii="Roboto" w:eastAsia="Roboto" w:hAnsi="Roboto" w:cs="Roboto"/>
+                <w:i/>
+                <w:iCs/>
+                <w:color w:val="1D2125"/>
+                <w:sz w:val="24"/>
+                <w:szCs w:val="24"/>
+              </w:rPr>
+              <w:t>https://trello.com/invite/b/678c2971529c2e7cd5a8741d/ATTIfa0e81a15d676bdd1c36339ac7f1565865DBC044/team-falcon-user-centric-project</w:t>
+            </w:r>
+          </w:p>
+        </w:tc>
+      </w:tr>
+      <w:tr>
+        <w:trPr>
+          <w:trHeight w:val="300"/>
+        </w:trPr>
+        <w:tc>
+          <w:tcPr>
+            <w:tcW w:w="9350" w:type="dxa"/>
+            <w:gridSpan w:val="2"/>
+          </w:tcPr>
+          <w:p>
+            <w:pPr>
+              <w:jc w:val="center"/>
+              <w:rPr>
+                <w:rFonts w:ascii="Roboto" w:eastAsia="Roboto" w:hAnsi="Roboto" w:cs="Roboto"/>
+                <w:b/>
+                <w:bCs/>
+                <w:color w:val="1D2125"/>
+                <w:sz w:val="24"/>
+                <w:szCs w:val="24"/>
+                <w:lang w:val="en-US"/>
+              </w:rPr>
+            </w:pPr>
+            <w:r>
+              <w:rPr>
+                <w:rFonts w:ascii="Roboto" w:eastAsia="Roboto" w:hAnsi="Roboto" w:cs="Roboto"/>
+                <w:b/>
+                <w:bCs/>
+                <w:color w:val="1D2125"/>
+                <w:sz w:val="24"/>
+                <w:szCs w:val="24"/>
+                <w:lang w:val="en-US"/>
+              </w:rPr>
+              <w:t>Interview users</w:t>
+            </w:r>
+          </w:p>
+        </w:tc>
+      </w:tr>
+      <w:tr>
+        <w:trPr>
+          <w:trHeight w:val="300"/>
+        </w:trPr>
+        <w:tc>
+          <w:tcPr>
+            <w:tcW w:w="4155" w:type="dxa"/>
+          </w:tcPr>
+          <w:p>
+            <w:pPr>
+              <w:rPr>
+                <w:rFonts w:ascii="Roboto" w:eastAsia="Roboto" w:hAnsi="Roboto" w:cs="Roboto"/>
+                <w:b/>
+                <w:bCs/>
+                <w:color w:val="1D2125"/>
+                <w:sz w:val="24"/>
+                <w:szCs w:val="24"/>
+                <w:lang w:val="en-US"/>
+              </w:rPr>
+            </w:pPr>
+            <w:r>
+              <w:rPr>
+                <w:rFonts w:ascii="Roboto" w:eastAsia="Roboto" w:hAnsi="Roboto" w:cs="Roboto"/>
+                <w:b/>
+                <w:bCs/>
+                <w:color w:val="1D2125"/>
+                <w:sz w:val="24"/>
+                <w:szCs w:val="24"/>
+                <w:lang w:val="en-US"/>
+              </w:rPr>
+              <w:t>Age of the individual</w:t>
+            </w:r>
+          </w:p>
+        </w:tc>
+        <w:tc>
+          <w:tcPr>
+            <w:tcW w:w="5195" w:type="dxa"/>
+          </w:tcPr>
+          <w:p>
+            <w:pPr>
+              <w:rPr>
+                <w:rFonts w:ascii="Roboto" w:eastAsia="Roboto" w:hAnsi="Roboto" w:cs="Roboto"/>
+                <w:i/>
+                <w:iCs/>
+                <w:color w:val="1D2125"/>
+                <w:sz w:val="24"/>
+                <w:szCs w:val="24"/>
+                <w:lang w:val="en-US"/>
+              </w:rPr>
+            </w:pPr>
+            <w:r>
+              <w:rPr>
+                <w:rFonts w:ascii="Roboto" w:eastAsia="Roboto" w:hAnsi="Roboto" w:cs="Roboto"/>
+                <w:i/>
+                <w:iCs/>
+                <w:color w:val="1D2125"/>
+                <w:sz w:val="24"/>
+                <w:szCs w:val="24"/>
+              </w:rPr>
+              <w:t>5</w:t>
+            </w:r>
+            <w:r>
+              <w:rPr>
+                <w:rFonts w:ascii="Roboto" w:eastAsia="Roboto" w:hAnsi="Roboto" w:cs="Roboto"/>
+                <w:i/>
+                <w:iCs/>
+                <w:color w:val="1D2125"/>
+                <w:sz w:val="24"/>
+                <w:szCs w:val="24"/>
+              </w:rPr>
+              <w:t>5</w:t>
+            </w:r>
+          </w:p>
+        </w:tc>
+      </w:tr>
+      <w:tr>
+        <w:trPr>
+          <w:trHeight w:val="300"/>
+        </w:trPr>
+        <w:tc>
+          <w:tcPr>
+            <w:tcW w:w="4155" w:type="dxa"/>
+          </w:tcPr>
+          <w:p>
+            <w:pPr>
+              <w:rPr>
+                <w:rFonts w:ascii="Roboto" w:eastAsia="Roboto" w:hAnsi="Roboto" w:cs="Roboto"/>
+                <w:b/>
+                <w:bCs/>
+                <w:color w:val="1D2125"/>
+                <w:sz w:val="24"/>
+                <w:szCs w:val="24"/>
+                <w:lang w:val="en-US"/>
+              </w:rPr>
+            </w:pPr>
+            <w:r>
+              <w:rPr>
+                <w:rFonts w:ascii="Roboto" w:eastAsia="Roboto" w:hAnsi="Roboto" w:cs="Roboto"/>
+                <w:b/>
+                <w:bCs/>
+                <w:color w:val="1D2125"/>
+                <w:sz w:val="24"/>
+                <w:szCs w:val="24"/>
+                <w:lang w:val="en-US"/>
+              </w:rPr>
+              <w:t>Gender of the individual</w:t>
+            </w:r>
+          </w:p>
+        </w:tc>
+        <w:tc>
+          <w:tcPr>
+            <w:tcW w:w="5195" w:type="dxa"/>
+          </w:tcPr>
+          <w:p>
+            <w:pPr>
+              <w:rPr>
+                <w:rFonts w:ascii="Roboto" w:eastAsia="Roboto" w:hAnsi="Roboto" w:cs="Roboto"/>
+                <w:i/>
+                <w:iCs/>
+                <w:color w:val="1D2125"/>
+                <w:sz w:val="24"/>
+                <w:szCs w:val="24"/>
+                <w:lang w:val="en-US"/>
+              </w:rPr>
+            </w:pPr>
+            <w:r>
+              <w:rPr>
+                <w:rFonts w:ascii="Roboto" w:eastAsia="Roboto" w:hAnsi="Roboto" w:cs="Roboto"/>
+                <w:i/>
+                <w:iCs/>
+                <w:color w:val="1D2125"/>
+                <w:sz w:val="24"/>
+                <w:szCs w:val="24"/>
+              </w:rPr>
+              <w:t>Male</w:t>
+            </w:r>
+          </w:p>
+        </w:tc>
+      </w:tr>
+      <w:tr>
+        <w:trPr>
+          <w:trHeight w:val="300"/>
+        </w:trPr>
+        <w:tc>
+          <w:tcPr>
+            <w:tcW w:w="9350" w:type="dxa"/>
+            <w:gridSpan w:val="2"/>
+          </w:tcPr>
+          <w:p>
+            <w:pPr>
+              <w:jc w:val="center"/>
+              <w:rPr>
+                <w:rFonts w:ascii="Roboto" w:eastAsia="Roboto" w:hAnsi="Roboto" w:cs="Roboto"/>
+                <w:b/>
+                <w:bCs/>
+                <w:color w:val="1D2125"/>
+                <w:sz w:val="24"/>
+                <w:szCs w:val="24"/>
+                <w:lang w:val="en-US"/>
+              </w:rPr>
+            </w:pPr>
+            <w:r>
+              <w:rPr>
+                <w:rFonts w:ascii="Roboto" w:eastAsia="Roboto" w:hAnsi="Roboto" w:cs="Roboto"/>
+                <w:b/>
+                <w:bCs/>
+                <w:color w:val="1D2125"/>
+                <w:sz w:val="24"/>
+                <w:szCs w:val="24"/>
+                <w:lang w:val="en-US"/>
+              </w:rPr>
+              <w:t xml:space="preserve">Interview questions and answers </w:t>
+            </w:r>
+          </w:p>
+        </w:tc>
+      </w:tr>
+      <w:tr>
+        <w:trPr>
+          <w:trHeight w:val="300"/>
+        </w:trPr>
+        <w:tc>
+          <w:tcPr>
+            <w:tcW w:w="4155" w:type="dxa"/>
+          </w:tcPr>
+          <w:p>
+            <w:pPr>
+              <w:rPr>
+                <w:rFonts w:ascii="Roboto" w:eastAsia="Roboto" w:hAnsi="Roboto" w:cs="Roboto"/>
+                <w:i/>
+                <w:iCs/>
+                <w:color w:val="1D2125"/>
+                <w:sz w:val="24"/>
+                <w:szCs w:val="24"/>
+                <w:lang w:val="en-US"/>
+              </w:rPr>
+            </w:pPr>
+            <w:r>
+              <w:rPr>
+                <w:rFonts w:ascii="Roboto" w:eastAsia="Roboto" w:hAnsi="Roboto" w:cs="Roboto"/>
+                <w:i/>
+                <w:iCs/>
+                <w:color w:val="1D2125"/>
+                <w:sz w:val="24"/>
+                <w:szCs w:val="24"/>
+              </w:rPr>
+              <w:t>How comfortable are you with using everyday technology tasks?</w:t>
+            </w:r>
+          </w:p>
+        </w:tc>
+        <w:tc>
+          <w:tcPr>
+            <w:tcW w:w="5195" w:type="dxa"/>
+          </w:tcPr>
+          <w:p>
+            <w:pPr>
+              <w:rPr>
+                <w:rFonts w:ascii="Roboto" w:eastAsia="Roboto" w:hAnsi="Roboto" w:cs="Roboto"/>
+                <w:i/>
+                <w:iCs/>
+                <w:color w:val="1D2125"/>
+                <w:sz w:val="24"/>
+                <w:szCs w:val="24"/>
+                <w:lang w:val="en-US"/>
+              </w:rPr>
+            </w:pPr>
+            <w:r>
+              <w:rPr>
+                <w:rFonts w:ascii="Roboto" w:eastAsia="Roboto" w:hAnsi="Roboto" w:cs="Roboto"/>
+                <w:i/>
+                <w:iCs/>
+                <w:color w:val="1D2125"/>
+                <w:sz w:val="24"/>
+                <w:szCs w:val="24"/>
+              </w:rPr>
+              <w:t>Somewhat uncomfortable</w:t>
+            </w:r>
+          </w:p>
+        </w:tc>
+      </w:tr>
+      <w:tr>
+        <w:trPr>
+          <w:trHeight w:val="300"/>
+        </w:trPr>
+        <w:tc>
+          <w:tcPr>
+            <w:tcW w:w="4155" w:type="dxa"/>
+          </w:tcPr>
+          <w:p>
+            <w:pPr>
+              <w:rPr>
+                <w:rFonts w:ascii="Roboto" w:eastAsia="Roboto" w:hAnsi="Roboto" w:cs="Roboto"/>
+                <w:i/>
+                <w:iCs/>
+                <w:color w:val="1D2125"/>
+                <w:sz w:val="24"/>
+                <w:szCs w:val="24"/>
+                <w:lang w:val="en-US"/>
+              </w:rPr>
+            </w:pPr>
+            <w:r>
+              <w:rPr>
+                <w:rFonts w:ascii="Roboto" w:eastAsia="Roboto" w:hAnsi="Roboto" w:cs="Roboto"/>
+                <w:i/>
+                <w:iCs/>
+                <w:color w:val="1D2125"/>
+                <w:sz w:val="24"/>
+                <w:szCs w:val="24"/>
+              </w:rPr>
+              <w:t>Which of the following technology tasks do you find challenging? Select all that apply</w:t>
+            </w:r>
+          </w:p>
+        </w:tc>
+        <w:tc>
+          <w:tcPr>
+            <w:tcW w:w="5195" w:type="dxa"/>
+          </w:tcPr>
+          <w:p>
+            <w:pPr>
+              <w:rPr>
+                <w:rFonts w:ascii="Roboto" w:eastAsia="Roboto" w:hAnsi="Roboto" w:cs="Roboto"/>
+                <w:i/>
+                <w:iCs/>
+                <w:color w:val="1D2125"/>
+                <w:sz w:val="24"/>
+                <w:szCs w:val="24"/>
+                <w:lang w:val="en-US"/>
+              </w:rPr>
+            </w:pPr>
+            <w:r>
+              <w:rPr>
+                <w:rFonts w:ascii="Roboto" w:eastAsia="Roboto" w:hAnsi="Roboto" w:cs="Roboto"/>
+                <w:i/>
+                <w:iCs/>
+                <w:color w:val="1D2125"/>
+                <w:sz w:val="24"/>
+                <w:szCs w:val="24"/>
+              </w:rPr>
+              <w:t xml:space="preserve">Sharing files via </w:t>
+            </w:r>
+            <w:proofErr w:type="spellStart"/>
+            <w:r>
+              <w:rPr>
+                <w:rFonts w:ascii="Roboto" w:eastAsia="Roboto" w:hAnsi="Roboto" w:cs="Roboto"/>
+                <w:i/>
+                <w:iCs/>
+                <w:color w:val="1D2125"/>
+                <w:sz w:val="24"/>
+                <w:szCs w:val="24"/>
+              </w:rPr>
+              <w:t>AirDrop</w:t>
+            </w:r>
+            <w:proofErr w:type="spellEnd"/>
+            <w:r>
+              <w:rPr>
+                <w:rFonts w:ascii="Roboto" w:eastAsia="Roboto" w:hAnsi="Roboto" w:cs="Roboto"/>
+                <w:i/>
+                <w:iCs/>
+                <w:color w:val="1D2125"/>
+                <w:sz w:val="24"/>
+                <w:szCs w:val="24"/>
+              </w:rPr>
+              <w:t xml:space="preserve"> on iPhones</w:t>
+            </w:r>
+          </w:p>
+        </w:tc>
+      </w:tr>
+      <w:tr>
+        <w:trPr>
+          <w:trHeight w:val="300"/>
+        </w:trPr>
+        <w:tc>
+          <w:tcPr>
+            <w:tcW w:w="4155" w:type="dxa"/>
+          </w:tcPr>
+          <w:p>
+            <w:pPr>
+              <w:rPr>
+                <w:rFonts w:ascii="Roboto" w:eastAsia="Roboto" w:hAnsi="Roboto" w:cs="Roboto"/>
+                <w:i/>
+                <w:iCs/>
+                <w:color w:val="1D2125"/>
+                <w:sz w:val="24"/>
+                <w:szCs w:val="24"/>
+                <w:lang w:val="en-US"/>
+              </w:rPr>
+            </w:pPr>
+            <w:r>
+              <w:rPr>
+                <w:rFonts w:ascii="Roboto" w:eastAsia="Roboto" w:hAnsi="Roboto" w:cs="Roboto"/>
+                <w:i/>
+                <w:iCs/>
+                <w:color w:val="1D2125"/>
+                <w:sz w:val="24"/>
+                <w:szCs w:val="24"/>
+                <w:lang w:val="en-US"/>
+              </w:rPr>
+              <w:t>What are some of the biggest challenges that</w:t>
+            </w:r>
+          </w:p>
+          <w:p>
+            <w:pPr>
+              <w:rPr>
+                <w:rFonts w:ascii="Roboto" w:eastAsia="Roboto" w:hAnsi="Roboto" w:cs="Roboto"/>
+                <w:i/>
+                <w:iCs/>
+                <w:color w:val="1D2125"/>
+                <w:sz w:val="24"/>
+                <w:szCs w:val="24"/>
+                <w:lang w:val="en-US"/>
+              </w:rPr>
+            </w:pPr>
+            <w:proofErr w:type="gramStart"/>
+            <w:r>
+              <w:rPr>
+                <w:rFonts w:ascii="Roboto" w:eastAsia="Roboto" w:hAnsi="Roboto" w:cs="Roboto"/>
+                <w:i/>
+                <w:iCs/>
+                <w:color w:val="1D2125"/>
+                <w:sz w:val="24"/>
+                <w:szCs w:val="24"/>
+                <w:lang w:val="en-US"/>
+              </w:rPr>
+              <w:t>you</w:t>
+            </w:r>
+            <w:proofErr w:type="gramEnd"/>
+            <w:r>
+              <w:rPr>
+                <w:rFonts w:ascii="Roboto" w:eastAsia="Roboto" w:hAnsi="Roboto" w:cs="Roboto"/>
+                <w:i/>
+                <w:iCs/>
+                <w:color w:val="1D2125"/>
+                <w:sz w:val="24"/>
+                <w:szCs w:val="24"/>
+                <w:lang w:val="en-US"/>
+              </w:rPr>
+              <w:t xml:space="preserve"> face when using technology?</w:t>
+            </w:r>
+          </w:p>
+        </w:tc>
+        <w:tc>
+          <w:tcPr>
+            <w:tcW w:w="5195" w:type="dxa"/>
+          </w:tcPr>
+          <w:p>
+            <w:pPr>
+              <w:rPr>
+                <w:rFonts w:ascii="Roboto" w:eastAsia="Roboto" w:hAnsi="Roboto" w:cs="Roboto"/>
+                <w:i/>
+                <w:iCs/>
+                <w:color w:val="1D2125"/>
+                <w:sz w:val="24"/>
+                <w:szCs w:val="24"/>
+                <w:lang w:val="en-US"/>
+              </w:rPr>
+            </w:pPr>
+            <w:r>
+              <w:rPr>
+                <w:rFonts w:ascii="Roboto" w:eastAsia="Roboto" w:hAnsi="Roboto" w:cs="Roboto"/>
+                <w:i/>
+                <w:iCs/>
+                <w:color w:val="1D2125"/>
+                <w:sz w:val="24"/>
+                <w:szCs w:val="24"/>
+              </w:rPr>
+              <w:t>Setting up emails</w:t>
+            </w:r>
+          </w:p>
+        </w:tc>
+      </w:tr>
+      <w:tr>
+        <w:trPr>
+          <w:trHeight w:val="300"/>
+        </w:trPr>
+        <w:tc>
+          <w:tcPr>
+            <w:tcW w:w="4155" w:type="dxa"/>
+          </w:tcPr>
+          <w:p>
+            <w:pPr>
+              <w:rPr>
+                <w:rFonts w:ascii="Roboto" w:eastAsia="Roboto" w:hAnsi="Roboto" w:cs="Roboto"/>
+                <w:i/>
+                <w:iCs/>
+                <w:color w:val="1D2125"/>
+                <w:sz w:val="24"/>
+                <w:szCs w:val="24"/>
+                <w:lang w:val="en-US"/>
+              </w:rPr>
+            </w:pPr>
+            <w:r>
+              <w:rPr>
+                <w:rFonts w:ascii="Roboto" w:eastAsia="Roboto" w:hAnsi="Roboto" w:cs="Roboto"/>
+                <w:i/>
+                <w:iCs/>
+                <w:color w:val="1D2125"/>
+                <w:sz w:val="24"/>
+                <w:szCs w:val="24"/>
+              </w:rPr>
+              <w:t xml:space="preserve">What challenges do you face when sharing files via </w:t>
+            </w:r>
+            <w:proofErr w:type="spellStart"/>
+            <w:r>
+              <w:rPr>
+                <w:rFonts w:ascii="Roboto" w:eastAsia="Roboto" w:hAnsi="Roboto" w:cs="Roboto"/>
+                <w:i/>
+                <w:iCs/>
+                <w:color w:val="1D2125"/>
+                <w:sz w:val="24"/>
+                <w:szCs w:val="24"/>
+              </w:rPr>
+              <w:t>AirDrop</w:t>
+            </w:r>
+            <w:proofErr w:type="spellEnd"/>
+            <w:r>
+              <w:rPr>
+                <w:rFonts w:ascii="Roboto" w:eastAsia="Roboto" w:hAnsi="Roboto" w:cs="Roboto"/>
+                <w:i/>
+                <w:iCs/>
+                <w:color w:val="1D2125"/>
+                <w:sz w:val="24"/>
+                <w:szCs w:val="24"/>
+              </w:rPr>
+              <w:t xml:space="preserve"> on iPhones?</w:t>
+            </w:r>
+          </w:p>
+        </w:tc>
+        <w:tc>
+          <w:tcPr>
+            <w:tcW w:w="5195" w:type="dxa"/>
+          </w:tcPr>
+          <w:p>
+            <w:pPr>
+              <w:rPr>
+                <w:rFonts w:ascii="Roboto" w:eastAsia="Roboto" w:hAnsi="Roboto" w:cs="Roboto"/>
+                <w:i/>
+                <w:iCs/>
+                <w:color w:val="1D2125"/>
+                <w:sz w:val="24"/>
+                <w:szCs w:val="24"/>
+                <w:lang w:val="en-US"/>
+              </w:rPr>
+            </w:pPr>
+            <w:r>
+              <w:rPr>
+                <w:rFonts w:ascii="Roboto" w:eastAsia="Roboto" w:hAnsi="Roboto" w:cs="Roboto"/>
+                <w:i/>
+                <w:iCs/>
+                <w:color w:val="1D2125"/>
+                <w:sz w:val="24"/>
+                <w:szCs w:val="24"/>
+              </w:rPr>
+              <w:t xml:space="preserve">I often have trouble connecting with other devices, and sometimes </w:t>
+            </w:r>
+            <w:proofErr w:type="spellStart"/>
+            <w:r>
+              <w:rPr>
+                <w:rFonts w:ascii="Roboto" w:eastAsia="Roboto" w:hAnsi="Roboto" w:cs="Roboto"/>
+                <w:i/>
+                <w:iCs/>
+                <w:color w:val="1D2125"/>
+                <w:sz w:val="24"/>
+                <w:szCs w:val="24"/>
+              </w:rPr>
+              <w:t>AirDrop</w:t>
+            </w:r>
+            <w:proofErr w:type="spellEnd"/>
+            <w:r>
+              <w:rPr>
+                <w:rFonts w:ascii="Roboto" w:eastAsia="Roboto" w:hAnsi="Roboto" w:cs="Roboto"/>
+                <w:i/>
+                <w:iCs/>
+                <w:color w:val="1D2125"/>
+                <w:sz w:val="24"/>
+                <w:szCs w:val="24"/>
+              </w:rPr>
+              <w:t xml:space="preserve"> doesn't show up on my phone</w:t>
+            </w:r>
+          </w:p>
+        </w:tc>
+      </w:tr>
+      <w:tr>
+        <w:trPr>
+          <w:trHeight w:val="300"/>
+        </w:trPr>
+        <w:tc>
+          <w:tcPr>
+            <w:tcW w:w="4155" w:type="dxa"/>
+          </w:tcPr>
+          <w:p>
+            <w:pPr>
+              <w:rPr>
+                <w:rFonts w:ascii="Roboto" w:eastAsia="Roboto" w:hAnsi="Roboto" w:cs="Roboto"/>
+                <w:i/>
+                <w:iCs/>
+                <w:color w:val="1D2125"/>
+                <w:sz w:val="24"/>
+                <w:szCs w:val="24"/>
+              </w:rPr>
+            </w:pPr>
+            <w:r>
+              <w:rPr>
+                <w:rFonts w:ascii="Roboto" w:eastAsia="Roboto" w:hAnsi="Roboto" w:cs="Roboto"/>
+                <w:i/>
+                <w:iCs/>
+                <w:color w:val="1D2125"/>
+                <w:sz w:val="24"/>
+                <w:szCs w:val="24"/>
+              </w:rPr>
+              <w:t>Is there any specific technology task you would like us to cover in future tutorials?</w:t>
+            </w:r>
+          </w:p>
+        </w:tc>
+        <w:tc>
+          <w:tcPr>
+            <w:tcW w:w="5195" w:type="dxa"/>
+          </w:tcPr>
+          <w:p>
+            <w:pPr>
+              <w:rPr>
+                <w:rFonts w:ascii="Roboto" w:eastAsia="Roboto" w:hAnsi="Roboto" w:cs="Roboto"/>
+                <w:i/>
+                <w:iCs/>
+                <w:color w:val="1D2125"/>
+                <w:sz w:val="24"/>
+                <w:szCs w:val="24"/>
+              </w:rPr>
+            </w:pPr>
+            <w:r>
+              <w:rPr>
+                <w:rFonts w:ascii="Roboto" w:eastAsia="Roboto" w:hAnsi="Roboto" w:cs="Roboto"/>
+                <w:i/>
+                <w:iCs/>
+                <w:color w:val="1D2125"/>
+                <w:sz w:val="24"/>
+                <w:szCs w:val="24"/>
+              </w:rPr>
+              <w:t xml:space="preserve">Connecting to </w:t>
+            </w:r>
+            <w:proofErr w:type="spellStart"/>
+            <w:r>
+              <w:rPr>
+                <w:rFonts w:ascii="Roboto" w:eastAsia="Roboto" w:hAnsi="Roboto" w:cs="Roboto"/>
+                <w:i/>
+                <w:iCs/>
+                <w:color w:val="1D2125"/>
+                <w:sz w:val="24"/>
+                <w:szCs w:val="24"/>
+              </w:rPr>
+              <w:t>wifi</w:t>
+            </w:r>
+            <w:proofErr w:type="spellEnd"/>
+          </w:p>
+        </w:tc>
+      </w:tr>
+      <w:tr>
+        <w:trPr>
+          <w:trHeight w:val="300"/>
+        </w:trPr>
+        <w:tc>
+          <w:tcPr>
+            <w:tcW w:w="9350" w:type="dxa"/>
+            <w:gridSpan w:val="2"/>
+          </w:tcPr>
+          <w:p>
+            <w:pPr>
+              <w:jc w:val="center"/>
+              <w:rPr>
+                <w:rFonts w:ascii="Roboto" w:eastAsia="Roboto" w:hAnsi="Roboto" w:cs="Roboto"/>
+                <w:b/>
+                <w:bCs/>
+                <w:color w:val="1D2125"/>
+                <w:sz w:val="24"/>
+                <w:szCs w:val="24"/>
+                <w:lang w:val="en-US"/>
+              </w:rPr>
+            </w:pPr>
+            <w:r>
+              <w:rPr>
+                <w:rFonts w:ascii="Roboto" w:eastAsia="Roboto" w:hAnsi="Roboto" w:cs="Roboto"/>
+                <w:b/>
+                <w:bCs/>
+                <w:color w:val="1D2125"/>
+                <w:sz w:val="24"/>
+                <w:szCs w:val="24"/>
+                <w:lang w:val="en-US"/>
+              </w:rPr>
+              <w:t xml:space="preserve">User Need Statements (list 5 statements) </w:t>
+            </w:r>
+          </w:p>
+        </w:tc>
+      </w:tr>
+      <w:tr>
+        <w:trPr>
+          <w:trHeight w:val="300"/>
+        </w:trPr>
+        <w:tc>
+          <w:tcPr>
+            <w:tcW w:w="9350" w:type="dxa"/>
+            <w:gridSpan w:val="2"/>
+          </w:tcPr>
+          <w:p>
+            <w:pPr>
+              <w:rPr>
+                <w:rFonts w:ascii="Roboto" w:eastAsia="Roboto" w:hAnsi="Roboto" w:cs="Roboto"/>
+                <w:i/>
+                <w:iCs/>
+                <w:color w:val="1D2125"/>
+                <w:sz w:val="24"/>
+                <w:szCs w:val="24"/>
+                <w:lang w:val="en-US"/>
+              </w:rPr>
+            </w:pPr>
+            <w:r>
+              <w:rPr>
+                <w:rFonts w:ascii="Roboto" w:eastAsia="Roboto" w:hAnsi="Roboto" w:cs="Roboto"/>
+                <w:i/>
+                <w:iCs/>
+                <w:color w:val="1D2125"/>
+                <w:sz w:val="24"/>
+                <w:szCs w:val="24"/>
+              </w:rPr>
+              <w:t xml:space="preserve">Linda,58y, needs clear, step-by-step tutorials on everyday technology tasks </w:t>
+            </w:r>
+            <w:proofErr w:type="gramStart"/>
+            <w:r>
+              <w:rPr>
+                <w:rFonts w:ascii="Roboto" w:eastAsia="Roboto" w:hAnsi="Roboto" w:cs="Roboto"/>
+                <w:i/>
+                <w:iCs/>
+                <w:color w:val="1D2125"/>
+                <w:sz w:val="24"/>
+                <w:szCs w:val="24"/>
+              </w:rPr>
+              <w:t>in order to</w:t>
+            </w:r>
+            <w:proofErr w:type="gramEnd"/>
+            <w:r>
+              <w:rPr>
+                <w:rFonts w:ascii="Roboto" w:eastAsia="Roboto" w:hAnsi="Roboto" w:cs="Roboto"/>
+                <w:i/>
+                <w:iCs/>
+                <w:color w:val="1D2125"/>
+                <w:sz w:val="24"/>
+                <w:szCs w:val="24"/>
+              </w:rPr>
+              <w:t xml:space="preserve"> feel more confident using her devices.</w:t>
+            </w:r>
+          </w:p>
+        </w:tc>
+      </w:tr>
+      <w:tr>
+        <w:trPr>
+          <w:trHeight w:val="300"/>
+        </w:trPr>
+        <w:tc>
+          <w:tcPr>
+            <w:tcW w:w="9350" w:type="dxa"/>
+            <w:gridSpan w:val="2"/>
+          </w:tcPr>
+          <w:p>
+            <w:pPr>
+              <w:rPr>
+                <w:rFonts w:ascii="Roboto" w:eastAsia="Roboto" w:hAnsi="Roboto" w:cs="Roboto"/>
+                <w:i/>
+                <w:iCs/>
+                <w:color w:val="1D2125"/>
+                <w:sz w:val="24"/>
+                <w:szCs w:val="24"/>
+                <w:lang w:val="en-US"/>
+              </w:rPr>
+            </w:pPr>
+            <w:r>
+              <w:rPr>
+                <w:rFonts w:ascii="Roboto" w:eastAsia="Roboto" w:hAnsi="Roboto" w:cs="Roboto"/>
+                <w:i/>
+                <w:iCs/>
+                <w:color w:val="1D2125"/>
+                <w:sz w:val="24"/>
+                <w:szCs w:val="24"/>
+              </w:rPr>
+              <w:t xml:space="preserve">Susan 55y, needs a simple, guided tutorial on email setup </w:t>
+            </w:r>
+            <w:proofErr w:type="gramStart"/>
+            <w:r>
+              <w:rPr>
+                <w:rFonts w:ascii="Roboto" w:eastAsia="Roboto" w:hAnsi="Roboto" w:cs="Roboto"/>
+                <w:i/>
+                <w:iCs/>
+                <w:color w:val="1D2125"/>
+                <w:sz w:val="24"/>
+                <w:szCs w:val="24"/>
+              </w:rPr>
+              <w:t>in order to</w:t>
+            </w:r>
+            <w:proofErr w:type="gramEnd"/>
+            <w:r>
+              <w:rPr>
+                <w:rFonts w:ascii="Roboto" w:eastAsia="Roboto" w:hAnsi="Roboto" w:cs="Roboto"/>
+                <w:i/>
+                <w:iCs/>
+                <w:color w:val="1D2125"/>
+                <w:sz w:val="24"/>
+                <w:szCs w:val="24"/>
+              </w:rPr>
+              <w:t xml:space="preserve"> access and manage her emails without confusion.</w:t>
+            </w:r>
+          </w:p>
+        </w:tc>
+      </w:tr>
+      <w:tr>
+        <w:trPr>
+          <w:trHeight w:val="300"/>
+        </w:trPr>
+        <w:tc>
+          <w:tcPr>
+            <w:tcW w:w="9350" w:type="dxa"/>
+            <w:gridSpan w:val="2"/>
+          </w:tcPr>
+          <w:p>
+            <w:pPr>
+              <w:rPr>
+                <w:rFonts w:ascii="Roboto" w:eastAsia="Roboto" w:hAnsi="Roboto" w:cs="Roboto"/>
+                <w:i/>
+                <w:iCs/>
+                <w:color w:val="1D2125"/>
+                <w:sz w:val="24"/>
+                <w:szCs w:val="24"/>
+                <w:lang w:val="en-US"/>
+              </w:rPr>
+            </w:pPr>
+            <w:r>
+              <w:rPr>
+                <w:rFonts w:ascii="Roboto" w:eastAsia="Roboto" w:hAnsi="Roboto" w:cs="Roboto"/>
+                <w:i/>
+                <w:iCs/>
+                <w:color w:val="1D2125"/>
+                <w:sz w:val="24"/>
+                <w:szCs w:val="24"/>
+              </w:rPr>
+              <w:t xml:space="preserve">Karen </w:t>
+            </w:r>
+            <w:proofErr w:type="gramStart"/>
+            <w:r>
+              <w:rPr>
+                <w:rFonts w:ascii="Roboto" w:eastAsia="Roboto" w:hAnsi="Roboto" w:cs="Roboto"/>
+                <w:i/>
+                <w:iCs/>
+                <w:color w:val="1D2125"/>
+                <w:sz w:val="24"/>
+                <w:szCs w:val="24"/>
+              </w:rPr>
+              <w:t>61,</w:t>
+            </w:r>
+            <w:proofErr w:type="gramEnd"/>
+            <w:r>
+              <w:rPr>
+                <w:rFonts w:ascii="Roboto" w:eastAsia="Roboto" w:hAnsi="Roboto" w:cs="Roboto"/>
+                <w:i/>
+                <w:iCs/>
+                <w:color w:val="1D2125"/>
+                <w:sz w:val="24"/>
+                <w:szCs w:val="24"/>
+              </w:rPr>
+              <w:t xml:space="preserve"> needs a solution that ensures stable and reliable </w:t>
+            </w:r>
+            <w:proofErr w:type="spellStart"/>
+            <w:r>
+              <w:rPr>
+                <w:rFonts w:ascii="Roboto" w:eastAsia="Roboto" w:hAnsi="Roboto" w:cs="Roboto"/>
+                <w:i/>
+                <w:iCs/>
+                <w:color w:val="1D2125"/>
+                <w:sz w:val="24"/>
+                <w:szCs w:val="24"/>
+              </w:rPr>
+              <w:t>AirDrop</w:t>
+            </w:r>
+            <w:proofErr w:type="spellEnd"/>
+            <w:r>
+              <w:rPr>
+                <w:rFonts w:ascii="Roboto" w:eastAsia="Roboto" w:hAnsi="Roboto" w:cs="Roboto"/>
+                <w:i/>
+                <w:iCs/>
+                <w:color w:val="1D2125"/>
+                <w:sz w:val="24"/>
+                <w:szCs w:val="24"/>
+              </w:rPr>
+              <w:t xml:space="preserve"> connections </w:t>
+            </w:r>
+            <w:proofErr w:type="gramStart"/>
+            <w:r>
+              <w:rPr>
+                <w:rFonts w:ascii="Roboto" w:eastAsia="Roboto" w:hAnsi="Roboto" w:cs="Roboto"/>
+                <w:i/>
+                <w:iCs/>
+                <w:color w:val="1D2125"/>
+                <w:sz w:val="24"/>
+                <w:szCs w:val="24"/>
+              </w:rPr>
+              <w:t>in order to</w:t>
+            </w:r>
+            <w:proofErr w:type="gramEnd"/>
+            <w:r>
+              <w:rPr>
+                <w:rFonts w:ascii="Roboto" w:eastAsia="Roboto" w:hAnsi="Roboto" w:cs="Roboto"/>
+                <w:i/>
+                <w:iCs/>
+                <w:color w:val="1D2125"/>
+                <w:sz w:val="24"/>
+                <w:szCs w:val="24"/>
+              </w:rPr>
+              <w:t xml:space="preserve"> successfully send and receive files without technical issues.</w:t>
+            </w:r>
+          </w:p>
+        </w:tc>
+      </w:tr>
+      <w:tr>
+        <w:trPr>
+          <w:trHeight w:val="300"/>
+        </w:trPr>
+        <w:tc>
+          <w:tcPr>
+            <w:tcW w:w="9350" w:type="dxa"/>
+            <w:gridSpan w:val="2"/>
+          </w:tcPr>
+          <w:p>
+            <w:pPr>
+              <w:rPr>
+                <w:rFonts w:ascii="Roboto" w:eastAsia="Roboto" w:hAnsi="Roboto" w:cs="Roboto"/>
+                <w:i/>
+                <w:iCs/>
+                <w:color w:val="1D2125"/>
+                <w:sz w:val="24"/>
+                <w:szCs w:val="24"/>
+                <w:lang w:val="en-US"/>
+              </w:rPr>
+            </w:pPr>
+            <w:r>
+              <w:rPr>
+                <w:rFonts w:ascii="Roboto" w:eastAsia="Roboto" w:hAnsi="Roboto" w:cs="Roboto"/>
+                <w:i/>
+                <w:iCs/>
+                <w:color w:val="1D2125"/>
+                <w:sz w:val="24"/>
+                <w:szCs w:val="24"/>
+              </w:rPr>
+              <w:t>Robert 52</w:t>
+            </w:r>
+            <w:proofErr w:type="gramStart"/>
+            <w:r>
+              <w:rPr>
+                <w:rFonts w:ascii="Roboto" w:eastAsia="Roboto" w:hAnsi="Roboto" w:cs="Roboto"/>
+                <w:i/>
+                <w:iCs/>
+                <w:color w:val="1D2125"/>
+                <w:sz w:val="24"/>
+                <w:szCs w:val="24"/>
+              </w:rPr>
+              <w:t>y,needs</w:t>
+            </w:r>
+            <w:proofErr w:type="gramEnd"/>
+            <w:r>
+              <w:rPr>
+                <w:rFonts w:ascii="Roboto" w:eastAsia="Roboto" w:hAnsi="Roboto" w:cs="Roboto"/>
+                <w:i/>
+                <w:iCs/>
+                <w:color w:val="1D2125"/>
+                <w:sz w:val="24"/>
+                <w:szCs w:val="24"/>
+              </w:rPr>
+              <w:t xml:space="preserve"> a straightforward guide to help him connect to Wi-Fi networks in order to access the internet without complications</w:t>
+            </w:r>
+          </w:p>
+        </w:tc>
+      </w:tr>
+      <w:tr>
+        <w:trPr>
+          <w:trHeight w:val="300"/>
+        </w:trPr>
+        <w:tc>
+          <w:tcPr>
+            <w:tcW w:w="9350" w:type="dxa"/>
+            <w:gridSpan w:val="2"/>
+          </w:tcPr>
+          <w:p>
+            <w:pPr>
+              <w:rPr>
+                <w:rFonts w:ascii="Roboto" w:eastAsia="Roboto" w:hAnsi="Roboto" w:cs="Roboto"/>
+                <w:i/>
+                <w:iCs/>
+                <w:color w:val="1D2125"/>
+                <w:sz w:val="24"/>
+                <w:szCs w:val="24"/>
+                <w:lang w:val="en-US"/>
+              </w:rPr>
+            </w:pPr>
+            <w:proofErr w:type="gramStart"/>
+            <w:r>
+              <w:rPr>
+                <w:rFonts w:ascii="Roboto" w:eastAsia="Roboto" w:hAnsi="Roboto" w:cs="Roboto"/>
+                <w:i/>
+                <w:iCs/>
+                <w:color w:val="1D2125"/>
+                <w:sz w:val="24"/>
+                <w:szCs w:val="24"/>
+              </w:rPr>
+              <w:t>Michael</w:t>
+            </w:r>
+            <w:proofErr w:type="gramEnd"/>
+            <w:r>
+              <w:rPr>
+                <w:rFonts w:ascii="Roboto" w:eastAsia="Roboto" w:hAnsi="Roboto" w:cs="Roboto"/>
+                <w:i/>
+                <w:iCs/>
+                <w:color w:val="1D2125"/>
+                <w:sz w:val="24"/>
+                <w:szCs w:val="24"/>
+              </w:rPr>
+              <w:t xml:space="preserve"> 59</w:t>
+            </w:r>
+            <w:proofErr w:type="gramStart"/>
+            <w:r>
+              <w:rPr>
+                <w:rFonts w:ascii="Roboto" w:eastAsia="Roboto" w:hAnsi="Roboto" w:cs="Roboto"/>
+                <w:i/>
+                <w:iCs/>
+                <w:color w:val="1D2125"/>
+                <w:sz w:val="24"/>
+                <w:szCs w:val="24"/>
+              </w:rPr>
+              <w:t>y,needs</w:t>
+            </w:r>
+            <w:proofErr w:type="gramEnd"/>
+            <w:r>
+              <w:rPr>
+                <w:rFonts w:ascii="Roboto" w:eastAsia="Roboto" w:hAnsi="Roboto" w:cs="Roboto"/>
+                <w:i/>
+                <w:iCs/>
+                <w:color w:val="1D2125"/>
+                <w:sz w:val="24"/>
+                <w:szCs w:val="24"/>
+              </w:rPr>
+              <w:t xml:space="preserve"> engaging, visual learning resources like video tutorials in order to better underst</w:t>
+            </w:r>
+            <w:r>
+              <w:rPr>
+                <w:rFonts w:ascii="Roboto" w:eastAsia="Roboto" w:hAnsi="Roboto" w:cs="Roboto"/>
+                <w:i/>
+                <w:iCs/>
+                <w:color w:val="1D2125"/>
+                <w:sz w:val="24"/>
+                <w:szCs w:val="24"/>
+              </w:rPr>
+              <w:t>and</w:t>
+            </w:r>
+            <w:r>
+              <w:rPr>
+                <w:rFonts w:ascii="Roboto" w:eastAsia="Roboto" w:hAnsi="Roboto" w:cs="Roboto"/>
+                <w:i/>
+                <w:iCs/>
+                <w:color w:val="1D2125"/>
+                <w:sz w:val="24"/>
+                <w:szCs w:val="24"/>
+              </w:rPr>
+              <w:t xml:space="preserve"> and how to use technology and perform tasks on his devices.</w:t>
+            </w:r>
+          </w:p>
+        </w:tc>
+      </w:tr>
+    </w:tbl>
     <w:p/>
     <w:p>
       <w:pPr>
@@ -2955,6 +4215,7 @@
                 <w:szCs w:val="24"/>
                 <w:lang w:val="en-US"/>
               </w:rPr>
+              <w:lastRenderedPageBreak/>
               <w:t>User Need Statements</w:t>
             </w:r>
             <w:r>
@@ -3333,7 +4594,7 @@
                 <w:iCs/>
                 <w:lang w:val="en-US"/>
               </w:rPr>
-              <w:t xml:space="preserve">Our surveys and interview questions represent what kinds of things our users would look for </w:t>
+              <w:t xml:space="preserve">Our surveys and interview questions represent what kinds of things our users </w:t>
             </w:r>
             <w:proofErr w:type="gramStart"/>
             <w:r>
@@ -3342,7 +4603,7 @@
                 <w:iCs/>
                 <w:lang w:val="en-US"/>
               </w:rPr>
-              <w:t>in</w:t>
+              <w:t>would look</w:t>
             </w:r>
             <w:proofErr w:type="gramEnd"/>
             <w:r>
@@ -3351,7 +4612,7 @@
                 <w:iCs/>
                 <w:lang w:val="en-US"/>
               </w:rPr>
-              <w:t xml:space="preserve"> this type of website. They would help us gain </w:t>
+              <w:t xml:space="preserve"> for in this type of website. They would help us gain </w:t>
             </w:r>
             <w:proofErr w:type="gramStart"/>
             <w:r>
@@ -3400,6 +4661,15 @@
         </w:rPr>
         <w:t>User Personas</w:t>
       </w:r>
+    </w:p>
+    <w:p>
+      <w:pPr>
+        <w:rPr>
+          <w:b/>
+          <w:bCs/>
+          <w:lang w:val="en-US"/>
+        </w:rPr>
+      </w:pPr>
     </w:p>
     <w:tbl>
       <w:tblPr>
@@ -3416,7 +4686,7 @@
         </w:trPr>
         <w:tc>
           <w:tcPr>
-            <w:tcW w:w="9360" w:type="dxa"/>
+            <w:tcW w:w="9350" w:type="dxa"/>
           </w:tcPr>
           <w:p>
             <w:pPr>
@@ -3441,7 +4711,7 @@
                 <w:szCs w:val="24"/>
                 <w:lang w:val="en-US"/>
               </w:rPr>
-              <w:t>Zachary Mills</w:t>
+              <w:t>Bernard Bawak</w:t>
             </w:r>
             <w:r>
               <w:rPr>
@@ -3453,19 +4723,7 @@
                 <w:szCs w:val="24"/>
                 <w:lang w:val="en-US"/>
               </w:rPr>
-              <w:t xml:space="preserve"> User Persona</w:t>
-            </w:r>
-            <w:r>
-              <w:rPr>
-                <w:rFonts w:ascii="Roboto" w:eastAsia="Roboto" w:hAnsi="Roboto" w:cs="Roboto"/>
-                <w:b/>
-                <w:bCs/>
-                <w:color w:val="1D2125"/>
-                <w:sz w:val="24"/>
-                <w:szCs w:val="24"/>
-                <w:lang w:val="en-US"/>
-              </w:rPr>
-              <w:t xml:space="preserve">  </w:t>
+              <w:t xml:space="preserve"> User Persona  </w:t>
             </w:r>
           </w:p>
         </w:tc>
@@ -3476,6 +4734,367 @@
         </w:trPr>
         <w:tc>
           <w:tcPr>
+            <w:tcW w:w="9350" w:type="dxa"/>
+          </w:tcPr>
+          <w:p>
+            <w:r>
+              <w:t>Name: Michael Johnson</w:t>
+            </w:r>
+          </w:p>
+          <w:p>
+            <w:r>
+              <w:t>Age: 55</w:t>
+            </w:r>
+          </w:p>
+          <w:p>
+            <w:r>
+              <w:t>Occupation: Retired Chef</w:t>
+            </w:r>
+          </w:p>
+          <w:p>
+            <w:r>
+              <w:t>Location: Atlanta, Georgia</w:t>
+            </w:r>
+          </w:p>
+          <w:p>
+            <w:r>
+              <w:t>Tech Proficiency: low</w:t>
+            </w:r>
+          </w:p>
+          <w:p/>
+          <w:p>
+            <w:r>
+              <w:t>Interests &amp; Hobbies:</w:t>
+            </w:r>
+            <w:r>
+              <w:t xml:space="preserve"> </w:t>
+            </w:r>
+          </w:p>
+          <w:p>
+            <w:pPr>
+              <w:pStyle w:val="ListParagraph"/>
+              <w:numPr>
+                <w:ilvl w:val="0"/>
+                <w:numId w:val="14"/>
+              </w:numPr>
+            </w:pPr>
+            <w:proofErr w:type="gramStart"/>
+            <w:r>
+              <w:t>Enjoys</w:t>
+            </w:r>
+            <w:proofErr w:type="gramEnd"/>
+            <w:r>
+              <w:t xml:space="preserve"> cultivating plants and flowers, often sharing tips with friends and family.</w:t>
+            </w:r>
+          </w:p>
+          <w:p>
+            <w:pPr>
+              <w:pStyle w:val="ListParagraph"/>
+              <w:numPr>
+                <w:ilvl w:val="0"/>
+                <w:numId w:val="14"/>
+              </w:numPr>
+            </w:pPr>
+            <w:r>
+              <w:t>Loves trying new recipes and often shares her cooking experiences on social media.</w:t>
+            </w:r>
+          </w:p>
+          <w:p>
+            <w:pPr>
+              <w:pStyle w:val="ListParagraph"/>
+              <w:numPr>
+                <w:ilvl w:val="0"/>
+                <w:numId w:val="14"/>
+              </w:numPr>
+            </w:pPr>
+            <w:r>
+              <w:t>Likes to visit national parks and explore new places with her family, documenting her travels through photos.</w:t>
+            </w:r>
+          </w:p>
+          <w:p/>
+          <w:p>
+            <w:r>
+              <w:t>Goals &amp; Needs:</w:t>
+            </w:r>
+          </w:p>
+          <w:p>
+            <w:pPr>
+              <w:pStyle w:val="ListParagraph"/>
+              <w:numPr>
+                <w:ilvl w:val="0"/>
+                <w:numId w:val="15"/>
+              </w:numPr>
+            </w:pPr>
+            <w:r>
+              <w:t>Improve his confidence in using technology, especially smartphones and laptops.</w:t>
+            </w:r>
+          </w:p>
+          <w:p>
+            <w:pPr>
+              <w:pStyle w:val="ListParagraph"/>
+              <w:numPr>
+                <w:ilvl w:val="0"/>
+                <w:numId w:val="15"/>
+              </w:numPr>
+            </w:pPr>
+            <w:r>
+              <w:t>Access clear, step-by-step tutorials to help with tasks like email setup and file sharing.</w:t>
+            </w:r>
+          </w:p>
+          <w:p>
+            <w:pPr>
+              <w:pStyle w:val="ListParagraph"/>
+              <w:numPr>
+                <w:ilvl w:val="0"/>
+                <w:numId w:val="15"/>
+              </w:numPr>
+            </w:pPr>
+            <w:r>
+              <w:t>Maintain strong relationships with family and friends through technology, such as video calls and social media</w:t>
+            </w:r>
+          </w:p>
+          <w:p>
+            <w:pPr>
+              <w:pStyle w:val="ListParagraph"/>
+              <w:numPr>
+                <w:ilvl w:val="0"/>
+                <w:numId w:val="15"/>
+              </w:numPr>
+            </w:pPr>
+            <w:r>
+              <w:t>Find easy access to online resources for her hobbies, such as cooking videos and gardening forums.</w:t>
+            </w:r>
+          </w:p>
+          <w:p/>
+          <w:p>
+            <w:r>
+              <w:t>Pain Points:</w:t>
+            </w:r>
+          </w:p>
+          <w:p>
+            <w:pPr>
+              <w:pStyle w:val="ListParagraph"/>
+              <w:numPr>
+                <w:ilvl w:val="0"/>
+                <w:numId w:val="16"/>
+              </w:numPr>
+            </w:pPr>
+            <w:r>
+              <w:t>Struggles with understanding technical terms and jargon, which often leads to confusion.</w:t>
+            </w:r>
+          </w:p>
+          <w:p>
+            <w:pPr>
+              <w:pStyle w:val="ListParagraph"/>
+              <w:numPr>
+                <w:ilvl w:val="0"/>
+                <w:numId w:val="16"/>
+              </w:numPr>
+            </w:pPr>
+            <w:r>
+              <w:lastRenderedPageBreak/>
+              <w:t xml:space="preserve">Difficulty with </w:t>
+            </w:r>
+            <w:proofErr w:type="spellStart"/>
+            <w:r>
+              <w:t>AirDrop</w:t>
+            </w:r>
+            <w:proofErr w:type="spellEnd"/>
+          </w:p>
+          <w:p>
+            <w:pPr>
+              <w:pStyle w:val="ListParagraph"/>
+              <w:numPr>
+                <w:ilvl w:val="0"/>
+                <w:numId w:val="16"/>
+              </w:numPr>
+            </w:pPr>
+            <w:r>
+              <w:t>Setting up emails AND connecting to Wi-Fi.</w:t>
+            </w:r>
+          </w:p>
+          <w:p>
+            <w:pPr>
+              <w:pStyle w:val="ListParagraph"/>
+              <w:numPr>
+                <w:ilvl w:val="0"/>
+                <w:numId w:val="16"/>
+              </w:numPr>
+            </w:pPr>
+            <w:r>
+              <w:t>Frustrated by inconsistent support from family members, who may not always be available to help when she encounters issues</w:t>
+            </w:r>
+          </w:p>
+          <w:p>
+            <w:pPr>
+              <w:pStyle w:val="ListParagraph"/>
+              <w:numPr>
+                <w:ilvl w:val="0"/>
+                <w:numId w:val="16"/>
+              </w:numPr>
+            </w:pPr>
+            <w:r>
+              <w:t>Feels overwhelmed by complicated app interfaces and often gives up when faced with too many options.</w:t>
+            </w:r>
+          </w:p>
+          <w:p>
+            <w:r>
+              <w:t>Usage Patterns:</w:t>
+            </w:r>
+          </w:p>
+          <w:p>
+            <w:pPr>
+              <w:pStyle w:val="ListParagraph"/>
+              <w:numPr>
+                <w:ilvl w:val="0"/>
+                <w:numId w:val="17"/>
+              </w:numPr>
+            </w:pPr>
+            <w:r>
+              <w:t xml:space="preserve">Easy and readily access to the website from </w:t>
+            </w:r>
+            <w:proofErr w:type="spellStart"/>
+            <w:r>
+              <w:t>homescreen</w:t>
+            </w:r>
+            <w:proofErr w:type="spellEnd"/>
+            <w:r>
+              <w:t xml:space="preserve"> (bookmarking it)</w:t>
+            </w:r>
+          </w:p>
+          <w:p/>
+        </w:tc>
+      </w:tr>
+    </w:tbl>
+    <w:p>
+      <w:pPr>
+        <w:rPr>
+          <w:b/>
+          <w:bCs/>
+          <w:lang w:val="en-US"/>
+        </w:rPr>
+      </w:pPr>
+    </w:p>
+    <w:p>
+      <w:pPr>
+        <w:rPr>
+          <w:b/>
+          <w:bCs/>
+          <w:lang w:val="en-US"/>
+        </w:rPr>
+      </w:pPr>
+    </w:p>
+    <w:p>
+      <w:pPr>
+        <w:rPr>
+          <w:b/>
+          <w:bCs/>
+          <w:lang w:val="en-US"/>
+        </w:rPr>
+      </w:pPr>
+    </w:p>
+    <w:p>
+      <w:pPr>
+        <w:rPr>
+          <w:b/>
+          <w:bCs/>
+          <w:lang w:val="en-US"/>
+        </w:rPr>
+      </w:pPr>
+    </w:p>
+    <w:p>
+      <w:pPr>
+        <w:rPr>
+          <w:b/>
+          <w:bCs/>
+          <w:lang w:val="en-US"/>
+        </w:rPr>
+      </w:pPr>
+    </w:p>
+    <w:p>
+      <w:pPr>
+        <w:rPr>
+          <w:b/>
+          <w:bCs/>
+          <w:lang w:val="en-US"/>
+        </w:rPr>
+      </w:pPr>
+    </w:p>
+    <w:tbl>
+      <w:tblPr>
+        <w:tblStyle w:val="TableGrid"/>
+        <w:tblW w:w="0" w:type="auto"/>
+        <w:tblLook w:val="06A0" w:firstRow="1" w:lastRow="0" w:firstColumn="1" w:lastColumn="0" w:noHBand="1" w:noVBand="1"/>
+      </w:tblPr>
+      <w:tblGrid>
+        <w:gridCol w:w="9350"/>
+      </w:tblGrid>
+      <w:tr>
+        <w:trPr>
+          <w:trHeight w:val="300"/>
+        </w:trPr>
+        <w:tc>
+          <w:tcPr>
+            <w:tcW w:w="9360" w:type="dxa"/>
+          </w:tcPr>
+          <w:p>
+            <w:pPr>
+              <w:jc w:val="center"/>
+              <w:rPr>
+                <w:rFonts w:ascii="Roboto" w:eastAsia="Roboto" w:hAnsi="Roboto" w:cs="Roboto"/>
+                <w:b/>
+                <w:bCs/>
+                <w:color w:val="1D2125"/>
+                <w:sz w:val="24"/>
+                <w:szCs w:val="24"/>
+                <w:lang w:val="en-US"/>
+              </w:rPr>
+            </w:pPr>
+            <w:r>
+              <w:rPr>
+                <w:rFonts w:ascii="Roboto" w:eastAsia="Roboto" w:hAnsi="Roboto" w:cs="Roboto"/>
+                <w:b/>
+                <w:bCs/>
+                <w:color w:val="1D2125"/>
+                <w:sz w:val="24"/>
+                <w:szCs w:val="24"/>
+                <w:lang w:val="en-US"/>
+              </w:rPr>
+              <w:t>Zachary Mills</w:t>
+            </w:r>
+            <w:r>
+              <w:rPr>
+                <w:rFonts w:ascii="Roboto" w:eastAsia="Roboto" w:hAnsi="Roboto" w:cs="Roboto"/>
+                <w:b/>
+                <w:bCs/>
+                <w:color w:val="1D2125"/>
+                <w:sz w:val="24"/>
+                <w:szCs w:val="24"/>
+                <w:lang w:val="en-US"/>
+              </w:rPr>
+              <w:t xml:space="preserve"> User Persona</w:t>
+            </w:r>
+            <w:r>
+              <w:rPr>
+                <w:rFonts w:ascii="Roboto" w:eastAsia="Roboto" w:hAnsi="Roboto" w:cs="Roboto"/>
+                <w:b/>
+                <w:bCs/>
+                <w:color w:val="1D2125"/>
+                <w:sz w:val="24"/>
+                <w:szCs w:val="24"/>
+                <w:lang w:val="en-US"/>
+              </w:rPr>
+              <w:t xml:space="preserve">  </w:t>
+            </w:r>
+          </w:p>
+        </w:tc>
+      </w:tr>
+      <w:tr>
+        <w:trPr>
+          <w:trHeight w:val="300"/>
+        </w:trPr>
+        <w:tc>
+          <w:tcPr>
             <w:tcW w:w="9360" w:type="dxa"/>
           </w:tcPr>
           <w:p>
@@ -3754,7 +5373,6 @@
                 <w:szCs w:val="24"/>
                 <w:lang w:val="en-US"/>
               </w:rPr>
-              <w:lastRenderedPageBreak/>
               <w:t>Wants to know more about how to find books and create a library of books to read digitally</w:t>
             </w:r>
           </w:p>
@@ -4001,6 +5619,9 @@
           </w:p>
           <w:p/>
           <w:p/>
+          <w:p/>
+          <w:p/>
+          <w:p/>
         </w:tc>
       </w:tr>
       <w:tr>
@@ -4729,7 +6350,6 @@
           </w:tcPr>
           <w:p>
             <w:pPr>
-              <w:jc w:val="center"/>
               <w:rPr>
                 <w:rFonts w:ascii="Roboto" w:eastAsia="Roboto" w:hAnsi="Roboto" w:cs="Roboto"/>
                 <w:b/>
@@ -4797,31 +6417,7 @@
                 <w:szCs w:val="24"/>
                 <w:lang w:val="en-US"/>
               </w:rPr>
-              <w:t xml:space="preserve">Name: </w:t>
-            </w:r>
-            <w:r>
-              <w:rPr>
-                <w:rFonts w:ascii="Roboto" w:eastAsia="Roboto" w:hAnsi="Roboto" w:cs="Roboto"/>
-                <w:i/>
-                <w:iCs/>
-                <w:color w:val="1D2125"/>
-                <w:sz w:val="24"/>
-                <w:szCs w:val="24"/>
-                <w:lang w:val="en-US"/>
-              </w:rPr>
-              <w:t>Ed</w:t>
-            </w:r>
-            <w:r>
-              <w:rPr>
-                <w:rFonts w:ascii="Roboto" w:eastAsia="Roboto" w:hAnsi="Roboto" w:cs="Roboto"/>
-                <w:i/>
-                <w:iCs/>
-                <w:color w:val="1D2125"/>
-                <w:sz w:val="24"/>
-                <w:szCs w:val="24"/>
-                <w:lang w:val="en-US"/>
-              </w:rPr>
-              <w:t xml:space="preserve"> Perkins</w:t>
+              <w:t>Name: Ed Perkins</w:t>
             </w:r>
           </w:p>
           <w:p>
@@ -4871,14 +6467,10 @@
                 <w:szCs w:val="24"/>
                 <w:lang w:val="en-US"/>
               </w:rPr>
-              <w:lastRenderedPageBreak/>
               <w:t xml:space="preserve">Occupation: </w:t>
             </w:r>
             <w:r>
-              <w:t>Retired Outdoor recreation planner</w:t>
-            </w:r>
-            <w:r>
-              <w:t xml:space="preserve"> w/ an interest in cars</w:t>
+              <w:t>Retired Outdoor recreation planner w/ an interest in cars</w:t>
             </w:r>
           </w:p>
           <w:p>
@@ -5165,40 +6757,241 @@
           </w:p>
           <w:p>
             <w:pPr>
-              <w:rPr>
-                <w:rFonts w:ascii="Roboto" w:eastAsia="Roboto" w:hAnsi="Roboto" w:cs="Roboto"/>
-                <w:i/>
-                <w:iCs/>
-                <w:color w:val="1D2125"/>
-                <w:sz w:val="24"/>
-                <w:szCs w:val="24"/>
-                <w:lang w:val="en-US"/>
-              </w:rPr>
-            </w:pPr>
-          </w:p>
-          <w:p>
-            <w:pPr>
-              <w:rPr>
-                <w:rFonts w:ascii="Roboto" w:eastAsia="Roboto" w:hAnsi="Roboto" w:cs="Roboto"/>
-                <w:i/>
-                <w:iCs/>
-                <w:color w:val="1D2125"/>
-                <w:sz w:val="24"/>
-                <w:szCs w:val="24"/>
-                <w:lang w:val="en-US"/>
-              </w:rPr>
-            </w:pPr>
-            <w:r>
-              <w:rPr>
-                <w:rFonts w:ascii="Roboto" w:eastAsia="Roboto" w:hAnsi="Roboto" w:cs="Roboto"/>
-                <w:i/>
-                <w:iCs/>
-                <w:color w:val="1D2125"/>
-                <w:sz w:val="24"/>
-                <w:szCs w:val="24"/>
-                <w:lang w:val="en-US"/>
-              </w:rPr>
-              <w:t>Goals &amp; Needs:</w:t>
+              <w:pStyle w:val="li1"/>
+              <w:numPr>
+                <w:ilvl w:val="0"/>
+                <w:numId w:val="10"/>
+              </w:numPr>
+              <w:rPr>
+                <w:rFonts w:ascii="Roboto" w:hAnsi="Roboto"/>
+                <w:sz w:val="24"/>
+                <w:szCs w:val="24"/>
+              </w:rPr>
+            </w:pPr>
+            <w:r>
+              <w:rPr>
+                <w:rFonts w:ascii="Roboto" w:hAnsi="Roboto"/>
+                <w:i/>
+                <w:iCs/>
+                <w:sz w:val="24"/>
+                <w:szCs w:val="24"/>
+              </w:rPr>
+              <w:t>Struggles with understanding technical terms and jargon, which often leads to confusion.</w:t>
+            </w:r>
+          </w:p>
+          <w:p>
+            <w:pPr>
+              <w:pStyle w:val="li1"/>
+              <w:numPr>
+                <w:ilvl w:val="0"/>
+                <w:numId w:val="10"/>
+              </w:numPr>
+              <w:rPr>
+                <w:rFonts w:ascii="Roboto" w:hAnsi="Roboto"/>
+                <w:sz w:val="24"/>
+                <w:szCs w:val="24"/>
+              </w:rPr>
+            </w:pPr>
+            <w:r>
+              <w:rPr>
+                <w:rFonts w:ascii="Roboto" w:hAnsi="Roboto"/>
+                <w:i/>
+                <w:iCs/>
+                <w:sz w:val="24"/>
+                <w:szCs w:val="24"/>
+              </w:rPr>
+              <w:t xml:space="preserve">Difficulty with </w:t>
+            </w:r>
+            <w:proofErr w:type="spellStart"/>
+            <w:r>
+              <w:rPr>
+                <w:rFonts w:ascii="Roboto" w:hAnsi="Roboto"/>
+                <w:i/>
+                <w:iCs/>
+                <w:sz w:val="24"/>
+                <w:szCs w:val="24"/>
+              </w:rPr>
+              <w:t>AirDrop</w:t>
+            </w:r>
+            <w:proofErr w:type="spellEnd"/>
+          </w:p>
+          <w:p>
+            <w:pPr>
+              <w:pStyle w:val="li1"/>
+              <w:numPr>
+                <w:ilvl w:val="0"/>
+                <w:numId w:val="10"/>
+              </w:numPr>
+              <w:rPr>
+                <w:rFonts w:ascii="Roboto" w:hAnsi="Roboto"/>
+                <w:sz w:val="24"/>
+                <w:szCs w:val="24"/>
+              </w:rPr>
+            </w:pPr>
+            <w:r>
+              <w:rPr>
+                <w:rFonts w:ascii="Roboto" w:hAnsi="Roboto"/>
+                <w:i/>
+                <w:iCs/>
+                <w:sz w:val="24"/>
+                <w:szCs w:val="24"/>
+              </w:rPr>
+              <w:t>Setting up emails AND connecting to Wi-Fi.</w:t>
+            </w:r>
+          </w:p>
+          <w:p>
+            <w:pPr>
+              <w:pStyle w:val="li1"/>
+              <w:numPr>
+                <w:ilvl w:val="0"/>
+                <w:numId w:val="10"/>
+              </w:numPr>
+              <w:rPr>
+                <w:rFonts w:ascii="Roboto" w:hAnsi="Roboto"/>
+                <w:sz w:val="24"/>
+                <w:szCs w:val="24"/>
+              </w:rPr>
+            </w:pPr>
+            <w:r>
+              <w:rPr>
+                <w:rFonts w:ascii="Roboto" w:hAnsi="Roboto"/>
+                <w:i/>
+                <w:iCs/>
+                <w:sz w:val="24"/>
+                <w:szCs w:val="24"/>
+              </w:rPr>
+              <w:lastRenderedPageBreak/>
+              <w:t>Frustrated by inconsistent support from family members, who may not always be available to help when she encounters issues</w:t>
+            </w:r>
+          </w:p>
+          <w:p>
+            <w:pPr>
+              <w:pStyle w:val="li1"/>
+              <w:numPr>
+                <w:ilvl w:val="0"/>
+                <w:numId w:val="10"/>
+              </w:numPr>
+              <w:rPr>
+                <w:rFonts w:ascii="Roboto" w:hAnsi="Roboto"/>
+                <w:sz w:val="24"/>
+                <w:szCs w:val="24"/>
+              </w:rPr>
+            </w:pPr>
+            <w:r>
+              <w:rPr>
+                <w:rFonts w:ascii="Roboto" w:hAnsi="Roboto"/>
+                <w:i/>
+                <w:iCs/>
+                <w:sz w:val="24"/>
+                <w:szCs w:val="24"/>
+              </w:rPr>
+              <w:t>Feels overwhelmed by complicated app interfaces and often gives up when faced with too many options.</w:t>
+            </w:r>
+          </w:p>
+          <w:p>
+            <w:pPr>
+              <w:pStyle w:val="li1"/>
+              <w:numPr>
+                <w:ilvl w:val="0"/>
+                <w:numId w:val="10"/>
+              </w:numPr>
+              <w:rPr>
+                <w:rFonts w:ascii="Roboto" w:hAnsi="Roboto"/>
+                <w:sz w:val="24"/>
+                <w:szCs w:val="24"/>
+              </w:rPr>
+            </w:pPr>
+            <w:r>
+              <w:rPr>
+                <w:rFonts w:ascii="Roboto" w:hAnsi="Roboto"/>
+                <w:i/>
+                <w:iCs/>
+                <w:sz w:val="24"/>
+                <w:szCs w:val="24"/>
+              </w:rPr>
+              <w:t>I</w:t>
+            </w:r>
+            <w:r>
+              <w:rPr>
+                <w:rFonts w:ascii="Roboto" w:hAnsi="Roboto"/>
+                <w:i/>
+                <w:iCs/>
+                <w:sz w:val="24"/>
+                <w:szCs w:val="24"/>
+              </w:rPr>
+              <w:t>mprove his confidence in using technology, especially smartphones and laptops.</w:t>
+            </w:r>
+          </w:p>
+          <w:p>
+            <w:pPr>
+              <w:pStyle w:val="li1"/>
+              <w:numPr>
+                <w:ilvl w:val="0"/>
+                <w:numId w:val="10"/>
+              </w:numPr>
+              <w:rPr>
+                <w:rFonts w:ascii="Roboto" w:hAnsi="Roboto"/>
+                <w:sz w:val="24"/>
+                <w:szCs w:val="24"/>
+              </w:rPr>
+            </w:pPr>
+            <w:r>
+              <w:rPr>
+                <w:rFonts w:ascii="Roboto" w:hAnsi="Roboto"/>
+                <w:i/>
+                <w:iCs/>
+                <w:sz w:val="24"/>
+                <w:szCs w:val="24"/>
+              </w:rPr>
+              <w:t>Access clear, step-by-step tutorials to help with tasks like email setup and file sharing.</w:t>
+            </w:r>
+          </w:p>
+          <w:p>
+            <w:pPr>
+              <w:pStyle w:val="li1"/>
+              <w:numPr>
+                <w:ilvl w:val="0"/>
+                <w:numId w:val="10"/>
+              </w:numPr>
+              <w:rPr>
+                <w:rFonts w:ascii="Roboto" w:hAnsi="Roboto"/>
+                <w:sz w:val="24"/>
+                <w:szCs w:val="24"/>
+              </w:rPr>
+            </w:pPr>
+            <w:r>
+              <w:rPr>
+                <w:rFonts w:ascii="Roboto" w:hAnsi="Roboto"/>
+                <w:i/>
+                <w:iCs/>
+                <w:sz w:val="24"/>
+                <w:szCs w:val="24"/>
+              </w:rPr>
+              <w:t>Maintain strong relationships with family and friends through technology, such as video calls and social media</w:t>
+            </w:r>
+          </w:p>
+          <w:p>
+            <w:pPr>
+              <w:pStyle w:val="li1"/>
+              <w:numPr>
+                <w:ilvl w:val="0"/>
+                <w:numId w:val="10"/>
+              </w:numPr>
+              <w:rPr>
+                <w:rFonts w:ascii="Roboto" w:hAnsi="Roboto"/>
+                <w:sz w:val="24"/>
+                <w:szCs w:val="24"/>
+              </w:rPr>
+            </w:pPr>
+            <w:r>
+              <w:rPr>
+                <w:rFonts w:ascii="Roboto" w:hAnsi="Roboto"/>
+                <w:i/>
+                <w:iCs/>
+                <w:sz w:val="24"/>
+                <w:szCs w:val="24"/>
+              </w:rPr>
+              <w:t>Find easy access to online resources for her hobbies, such as cooking videos and gardening forums.</w:t>
             </w:r>
           </w:p>
           <w:p>
@@ -5206,7 +6999,7 @@
               <w:pStyle w:val="ListParagraph"/>
               <w:numPr>
                 <w:ilvl w:val="0"/>
-                <w:numId w:val="11"/>
+                <w:numId w:val="10"/>
               </w:numPr>
               <w:rPr>
                 <w:rFonts w:ascii="Roboto" w:eastAsia="Roboto" w:hAnsi="Roboto" w:cs="Roboto"/>
@@ -5218,29 +7011,43 @@
                 <w:lang w:val="en-US"/>
               </w:rPr>
             </w:pPr>
-            <w:r>
-              <w:rPr>
-                <w:rFonts w:ascii="Roboto" w:eastAsia="Roboto" w:hAnsi="Roboto" w:cs="Roboto"/>
-                <w:i/>
-                <w:iCs/>
-                <w:color w:val="1D2125"/>
-                <w:sz w:val="24"/>
-                <w:szCs w:val="24"/>
-                <w:lang w:val="en-US"/>
-              </w:rPr>
-              <w:t>Wants to know more about how to use Facebook to find groups</w:t>
-            </w:r>
-            <w:r>
-              <w:rPr>
-                <w:rFonts w:ascii="Roboto" w:eastAsia="Roboto" w:hAnsi="Roboto" w:cs="Roboto"/>
-                <w:i/>
-                <w:iCs/>
-                <w:color w:val="1D2125"/>
-                <w:sz w:val="24"/>
-                <w:szCs w:val="24"/>
-                <w:lang w:val="en-US"/>
-              </w:rPr>
-              <w:t xml:space="preserve"> for related interests</w:t>
+          </w:p>
+          <w:p>
+            <w:pPr>
+              <w:rPr>
+                <w:rFonts w:ascii="Roboto" w:eastAsia="Roboto" w:hAnsi="Roboto" w:cs="Roboto"/>
+                <w:i/>
+                <w:iCs/>
+                <w:color w:val="1D2125"/>
+                <w:sz w:val="24"/>
+                <w:szCs w:val="24"/>
+                <w:lang w:val="en-US"/>
+              </w:rPr>
+            </w:pPr>
+          </w:p>
+          <w:p>
+            <w:pPr>
+              <w:rPr>
+                <w:rFonts w:ascii="Roboto" w:eastAsia="Roboto" w:hAnsi="Roboto" w:cs="Roboto"/>
+                <w:i/>
+                <w:iCs/>
+                <w:color w:val="1D2125"/>
+                <w:sz w:val="24"/>
+                <w:szCs w:val="24"/>
+                <w:lang w:val="en-US"/>
+              </w:rPr>
+            </w:pPr>
+            <w:r>
+              <w:rPr>
+                <w:rFonts w:ascii="Roboto" w:eastAsia="Roboto" w:hAnsi="Roboto" w:cs="Roboto"/>
+                <w:i/>
+                <w:iCs/>
+                <w:color w:val="1D2125"/>
+                <w:sz w:val="24"/>
+                <w:szCs w:val="24"/>
+                <w:lang w:val="en-US"/>
+              </w:rPr>
+              <w:t>Goals &amp; Needs:</w:t>
             </w:r>
           </w:p>
           <w:p>
@@ -5248,7 +7055,7 @@
               <w:pStyle w:val="ListParagraph"/>
               <w:numPr>
                 <w:ilvl w:val="0"/>
-                <w:numId w:val="11"/>
+                <w:numId w:val="10"/>
               </w:numPr>
               <w:rPr>
                 <w:rFonts w:ascii="Roboto" w:eastAsia="Roboto" w:hAnsi="Roboto" w:cs="Roboto"/>
@@ -5260,31 +7067,17 @@
                 <w:lang w:val="en-US"/>
               </w:rPr>
             </w:pPr>
-            <w:proofErr w:type="gramStart"/>
-            <w:r>
-              <w:rPr>
-                <w:rFonts w:ascii="Roboto" w:eastAsia="Roboto" w:hAnsi="Roboto" w:cs="Roboto"/>
-                <w:i/>
-                <w:iCs/>
-                <w:color w:val="1D2125"/>
-                <w:sz w:val="24"/>
-                <w:szCs w:val="24"/>
-                <w:lang w:val="en-US"/>
-              </w:rPr>
-              <w:t>Wants</w:t>
-            </w:r>
-            <w:proofErr w:type="gramEnd"/>
-            <w:r>
-              <w:rPr>
-                <w:rFonts w:ascii="Roboto" w:eastAsia="Roboto" w:hAnsi="Roboto" w:cs="Roboto"/>
-                <w:i/>
-                <w:iCs/>
-                <w:color w:val="1D2125"/>
-                <w:sz w:val="24"/>
-                <w:szCs w:val="24"/>
-                <w:lang w:val="en-US"/>
-              </w:rPr>
-              <w:t xml:space="preserve"> to know more about how to find books and create a library of books to read digitally</w:t>
+            <w:r>
+              <w:rPr>
+                <w:rFonts w:ascii="Roboto" w:eastAsia="Roboto" w:hAnsi="Roboto" w:cs="Roboto"/>
+                <w:i/>
+                <w:iCs/>
+                <w:color w:val="1D2125"/>
+                <w:sz w:val="24"/>
+                <w:szCs w:val="24"/>
+                <w:lang w:val="en-US"/>
+              </w:rPr>
+              <w:t>Wants to know more about how to use Facebook to find groups for related interests</w:t>
             </w:r>
           </w:p>
           <w:p>
@@ -5292,7 +7085,7 @@
               <w:pStyle w:val="ListParagraph"/>
               <w:numPr>
                 <w:ilvl w:val="0"/>
-                <w:numId w:val="11"/>
+                <w:numId w:val="10"/>
               </w:numPr>
               <w:rPr>
                 <w:rFonts w:ascii="Roboto" w:eastAsia="Roboto" w:hAnsi="Roboto" w:cs="Roboto"/>
@@ -5304,17 +7097,31 @@
                 <w:lang w:val="en-US"/>
               </w:rPr>
             </w:pPr>
-            <w:r>
-              <w:rPr>
-                <w:rFonts w:ascii="Roboto" w:eastAsia="Roboto" w:hAnsi="Roboto" w:cs="Roboto"/>
-                <w:i/>
-                <w:iCs/>
-                <w:color w:val="1D2125"/>
-                <w:sz w:val="24"/>
-                <w:szCs w:val="24"/>
-                <w:lang w:val="en-US"/>
-              </w:rPr>
-              <w:t>Wants to be able to navigate intuitively through all phone pages/apps to gain confidence in technology use</w:t>
+            <w:proofErr w:type="gramStart"/>
+            <w:r>
+              <w:rPr>
+                <w:rFonts w:ascii="Roboto" w:eastAsia="Roboto" w:hAnsi="Roboto" w:cs="Roboto"/>
+                <w:i/>
+                <w:iCs/>
+                <w:color w:val="1D2125"/>
+                <w:sz w:val="24"/>
+                <w:szCs w:val="24"/>
+                <w:lang w:val="en-US"/>
+              </w:rPr>
+              <w:t>Wants</w:t>
+            </w:r>
+            <w:proofErr w:type="gramEnd"/>
+            <w:r>
+              <w:rPr>
+                <w:rFonts w:ascii="Roboto" w:eastAsia="Roboto" w:hAnsi="Roboto" w:cs="Roboto"/>
+                <w:i/>
+                <w:iCs/>
+                <w:color w:val="1D2125"/>
+                <w:sz w:val="24"/>
+                <w:szCs w:val="24"/>
+                <w:lang w:val="en-US"/>
+              </w:rPr>
+              <w:t xml:space="preserve"> to know more about how to find books and create a library of books to read digitally</w:t>
             </w:r>
           </w:p>
           <w:p>
@@ -5322,7 +7129,7 @@
               <w:pStyle w:val="ListParagraph"/>
               <w:numPr>
                 <w:ilvl w:val="0"/>
-                <w:numId w:val="11"/>
+                <w:numId w:val="10"/>
               </w:numPr>
               <w:rPr>
                 <w:rFonts w:ascii="Roboto" w:eastAsia="Roboto" w:hAnsi="Roboto" w:cs="Roboto"/>
@@ -5344,45 +7151,7 @@
                 <w:szCs w:val="24"/>
                 <w:lang w:val="en-US"/>
               </w:rPr>
-              <w:t xml:space="preserve">Being able to Use camera as well as all camera features with ease </w:t>
-            </w:r>
-          </w:p>
-          <w:p>
-            <w:pPr>
-              <w:rPr>
-                <w:rFonts w:ascii="Roboto" w:eastAsia="Roboto" w:hAnsi="Roboto" w:cs="Roboto"/>
-                <w:i/>
-                <w:iCs/>
-                <w:color w:val="1D2125"/>
-                <w:sz w:val="24"/>
-                <w:szCs w:val="24"/>
-                <w:lang w:val="en-US"/>
-              </w:rPr>
-            </w:pPr>
-          </w:p>
-          <w:p>
-            <w:pPr>
-              <w:rPr>
-                <w:rFonts w:ascii="Roboto" w:eastAsia="Roboto" w:hAnsi="Roboto" w:cs="Roboto"/>
-                <w:i/>
-                <w:iCs/>
-                <w:color w:val="1D2125"/>
-                <w:sz w:val="24"/>
-                <w:szCs w:val="24"/>
-                <w:lang w:val="en-US"/>
-              </w:rPr>
-            </w:pPr>
-            <w:r>
-              <w:rPr>
-                <w:rFonts w:ascii="Roboto" w:eastAsia="Roboto" w:hAnsi="Roboto" w:cs="Roboto"/>
-                <w:i/>
-                <w:iCs/>
-                <w:color w:val="1D2125"/>
-                <w:sz w:val="24"/>
-                <w:szCs w:val="24"/>
-                <w:lang w:val="en-US"/>
-              </w:rPr>
-              <w:t>Pain Points:</w:t>
+              <w:t>Wants to be able to navigate intuitively through all phone pages/apps to gain confidence in technology use</w:t>
             </w:r>
           </w:p>
           <w:p>
@@ -5390,7 +7159,7 @@
               <w:pStyle w:val="ListParagraph"/>
               <w:numPr>
                 <w:ilvl w:val="0"/>
-                <w:numId w:val="12"/>
+                <w:numId w:val="10"/>
               </w:numPr>
               <w:rPr>
                 <w:rFonts w:ascii="Roboto" w:eastAsia="Roboto" w:hAnsi="Roboto" w:cs="Roboto"/>
@@ -5412,7 +7181,45 @@
                 <w:szCs w:val="24"/>
                 <w:lang w:val="en-US"/>
               </w:rPr>
-              <w:t>Excessive ads on webpages</w:t>
+              <w:t xml:space="preserve">Being able to Use camera as well as all camera features with ease </w:t>
+            </w:r>
+          </w:p>
+          <w:p>
+            <w:pPr>
+              <w:rPr>
+                <w:rFonts w:ascii="Roboto" w:eastAsia="Roboto" w:hAnsi="Roboto" w:cs="Roboto"/>
+                <w:i/>
+                <w:iCs/>
+                <w:color w:val="1D2125"/>
+                <w:sz w:val="24"/>
+                <w:szCs w:val="24"/>
+                <w:lang w:val="en-US"/>
+              </w:rPr>
+            </w:pPr>
+          </w:p>
+          <w:p>
+            <w:pPr>
+              <w:rPr>
+                <w:rFonts w:ascii="Roboto" w:eastAsia="Roboto" w:hAnsi="Roboto" w:cs="Roboto"/>
+                <w:i/>
+                <w:iCs/>
+                <w:color w:val="1D2125"/>
+                <w:sz w:val="24"/>
+                <w:szCs w:val="24"/>
+                <w:lang w:val="en-US"/>
+              </w:rPr>
+            </w:pPr>
+            <w:r>
+              <w:rPr>
+                <w:rFonts w:ascii="Roboto" w:eastAsia="Roboto" w:hAnsi="Roboto" w:cs="Roboto"/>
+                <w:i/>
+                <w:iCs/>
+                <w:color w:val="1D2125"/>
+                <w:sz w:val="24"/>
+                <w:szCs w:val="24"/>
+                <w:lang w:val="en-US"/>
+              </w:rPr>
+              <w:t>Pain Points:</w:t>
             </w:r>
           </w:p>
           <w:p>
@@ -5420,7 +7227,7 @@
               <w:pStyle w:val="ListParagraph"/>
               <w:numPr>
                 <w:ilvl w:val="0"/>
-                <w:numId w:val="12"/>
+                <w:numId w:val="10"/>
               </w:numPr>
               <w:rPr>
                 <w:rFonts w:ascii="Roboto" w:eastAsia="Roboto" w:hAnsi="Roboto" w:cs="Roboto"/>
@@ -5442,7 +7249,7 @@
                 <w:szCs w:val="24"/>
                 <w:lang w:val="en-US"/>
               </w:rPr>
-              <w:t>Excessive popups on webpages</w:t>
+              <w:t>Excessive ads on webpages</w:t>
             </w:r>
           </w:p>
           <w:p>
@@ -5450,7 +7257,7 @@
               <w:pStyle w:val="ListParagraph"/>
               <w:numPr>
                 <w:ilvl w:val="0"/>
-                <w:numId w:val="12"/>
+                <w:numId w:val="10"/>
               </w:numPr>
               <w:rPr>
                 <w:rFonts w:ascii="Roboto" w:eastAsia="Roboto" w:hAnsi="Roboto" w:cs="Roboto"/>
@@ -5472,7 +7279,7 @@
                 <w:szCs w:val="24"/>
                 <w:lang w:val="en-US"/>
               </w:rPr>
-              <w:t>The clunkiness of some mobile websites</w:t>
+              <w:t>Excessive popups on webpages</w:t>
             </w:r>
           </w:p>
           <w:p>
@@ -5480,7 +7287,7 @@
               <w:pStyle w:val="ListParagraph"/>
               <w:numPr>
                 <w:ilvl w:val="0"/>
-                <w:numId w:val="12"/>
+                <w:numId w:val="10"/>
               </w:numPr>
               <w:rPr>
                 <w:rFonts w:ascii="Roboto" w:eastAsia="Roboto" w:hAnsi="Roboto" w:cs="Roboto"/>
@@ -5502,7 +7309,7 @@
                 <w:szCs w:val="24"/>
                 <w:lang w:val="en-US"/>
               </w:rPr>
-              <w:t xml:space="preserve">Small fonts/not being able to see things on screen </w:t>
+              <w:t>The clunkiness of some mobile websites</w:t>
             </w:r>
           </w:p>
           <w:p>
@@ -5510,7 +7317,7 @@
               <w:pStyle w:val="ListParagraph"/>
               <w:numPr>
                 <w:ilvl w:val="0"/>
-                <w:numId w:val="12"/>
+                <w:numId w:val="10"/>
               </w:numPr>
               <w:rPr>
                 <w:rFonts w:ascii="Roboto" w:eastAsia="Roboto" w:hAnsi="Roboto" w:cs="Roboto"/>
@@ -5532,45 +7339,7 @@
                 <w:szCs w:val="24"/>
                 <w:lang w:val="en-US"/>
               </w:rPr>
-              <w:t>Finding features, intuitively figuring out how to use certain features without research</w:t>
-            </w:r>
-          </w:p>
-          <w:p>
-            <w:pPr>
-              <w:rPr>
-                <w:rFonts w:ascii="Roboto" w:eastAsia="Roboto" w:hAnsi="Roboto" w:cs="Roboto"/>
-                <w:i/>
-                <w:iCs/>
-                <w:color w:val="1D2125"/>
-                <w:sz w:val="24"/>
-                <w:szCs w:val="24"/>
-                <w:lang w:val="en-US"/>
-              </w:rPr>
-            </w:pPr>
-          </w:p>
-          <w:p>
-            <w:pPr>
-              <w:rPr>
-                <w:rFonts w:ascii="Roboto" w:eastAsia="Roboto" w:hAnsi="Roboto" w:cs="Roboto"/>
-                <w:i/>
-                <w:iCs/>
-                <w:color w:val="1D2125"/>
-                <w:sz w:val="24"/>
-                <w:szCs w:val="24"/>
-                <w:lang w:val="en-US"/>
-              </w:rPr>
-            </w:pPr>
-            <w:r>
-              <w:rPr>
-                <w:rFonts w:ascii="Roboto" w:eastAsia="Roboto" w:hAnsi="Roboto" w:cs="Roboto"/>
-                <w:i/>
-                <w:iCs/>
-                <w:color w:val="1D2125"/>
-                <w:sz w:val="24"/>
-                <w:szCs w:val="24"/>
-                <w:lang w:val="en-US"/>
-              </w:rPr>
-              <w:t>Usage Patterns:</w:t>
+              <w:t xml:space="preserve">Small fonts/not being able to see things on screen </w:t>
             </w:r>
           </w:p>
           <w:p>
@@ -5578,7 +7347,7 @@
               <w:pStyle w:val="ListParagraph"/>
               <w:numPr>
                 <w:ilvl w:val="0"/>
-                <w:numId w:val="13"/>
+                <w:numId w:val="10"/>
               </w:numPr>
               <w:rPr>
                 <w:rFonts w:ascii="Roboto" w:eastAsia="Roboto" w:hAnsi="Roboto" w:cs="Roboto"/>
@@ -5600,7 +7369,45 @@
                 <w:szCs w:val="24"/>
                 <w:lang w:val="en-US"/>
               </w:rPr>
-              <w:t>Accesses the site when he needs help with a particular problem</w:t>
+              <w:t>Finding features, intuitively figuring out how to use certain features without research</w:t>
+            </w:r>
+          </w:p>
+          <w:p>
+            <w:pPr>
+              <w:rPr>
+                <w:rFonts w:ascii="Roboto" w:eastAsia="Roboto" w:hAnsi="Roboto" w:cs="Roboto"/>
+                <w:i/>
+                <w:iCs/>
+                <w:color w:val="1D2125"/>
+                <w:sz w:val="24"/>
+                <w:szCs w:val="24"/>
+                <w:lang w:val="en-US"/>
+              </w:rPr>
+            </w:pPr>
+          </w:p>
+          <w:p>
+            <w:pPr>
+              <w:rPr>
+                <w:rFonts w:ascii="Roboto" w:eastAsia="Roboto" w:hAnsi="Roboto" w:cs="Roboto"/>
+                <w:i/>
+                <w:iCs/>
+                <w:color w:val="1D2125"/>
+                <w:sz w:val="24"/>
+                <w:szCs w:val="24"/>
+                <w:lang w:val="en-US"/>
+              </w:rPr>
+            </w:pPr>
+            <w:r>
+              <w:rPr>
+                <w:rFonts w:ascii="Roboto" w:eastAsia="Roboto" w:hAnsi="Roboto" w:cs="Roboto"/>
+                <w:i/>
+                <w:iCs/>
+                <w:color w:val="1D2125"/>
+                <w:sz w:val="24"/>
+                <w:szCs w:val="24"/>
+                <w:lang w:val="en-US"/>
+              </w:rPr>
+              <w:t>Usage Patterns:</w:t>
             </w:r>
           </w:p>
           <w:p>
@@ -5608,7 +7415,37 @@
               <w:pStyle w:val="ListParagraph"/>
               <w:numPr>
                 <w:ilvl w:val="0"/>
-                <w:numId w:val="13"/>
+                <w:numId w:val="10"/>
+              </w:numPr>
+              <w:rPr>
+                <w:rFonts w:ascii="Roboto" w:eastAsia="Roboto" w:hAnsi="Roboto" w:cs="Roboto"/>
+                <w:i/>
+                <w:iCs/>
+                <w:color w:val="1D2125"/>
+                <w:sz w:val="24"/>
+                <w:szCs w:val="24"/>
+                <w:lang w:val="en-US"/>
+              </w:rPr>
+            </w:pPr>
+            <w:r>
+              <w:rPr>
+                <w:rFonts w:ascii="Roboto" w:eastAsia="Roboto" w:hAnsi="Roboto" w:cs="Roboto"/>
+                <w:i/>
+                <w:iCs/>
+                <w:color w:val="1D2125"/>
+                <w:sz w:val="24"/>
+                <w:szCs w:val="24"/>
+                <w:lang w:val="en-US"/>
+              </w:rPr>
+              <w:t>Accesses the site when he needs help with a particular problem</w:t>
+            </w:r>
+          </w:p>
+          <w:p>
+            <w:pPr>
+              <w:pStyle w:val="ListParagraph"/>
+              <w:numPr>
+                <w:ilvl w:val="0"/>
+                <w:numId w:val="10"/>
               </w:numPr>
               <w:rPr>
                 <w:rFonts w:ascii="Roboto" w:eastAsia="Roboto" w:hAnsi="Roboto" w:cs="Roboto"/>
@@ -6104,6 +7941,303 @@
           </w:p>
         </w:tc>
       </w:tr>
+      <w:tr>
+        <w:trPr>
+          <w:trHeight w:val="300"/>
+        </w:trPr>
+        <w:tc>
+          <w:tcPr>
+            <w:tcW w:w="9350" w:type="dxa"/>
+          </w:tcPr>
+          <w:p>
+            <w:pPr>
+              <w:jc w:val="center"/>
+              <w:rPr>
+                <w:rFonts w:ascii="Roboto" w:eastAsia="Roboto" w:hAnsi="Roboto" w:cs="Roboto"/>
+                <w:b/>
+                <w:bCs/>
+                <w:color w:val="1D2125"/>
+                <w:sz w:val="24"/>
+                <w:szCs w:val="24"/>
+                <w:lang w:val="en-US"/>
+              </w:rPr>
+            </w:pPr>
+            <w:r>
+              <w:rPr>
+                <w:rFonts w:ascii="Roboto" w:eastAsia="Roboto" w:hAnsi="Roboto" w:cs="Roboto"/>
+                <w:b/>
+                <w:bCs/>
+                <w:color w:val="1D2125"/>
+                <w:sz w:val="24"/>
+                <w:szCs w:val="24"/>
+                <w:lang w:val="en-US"/>
+              </w:rPr>
+              <w:t xml:space="preserve">Member </w:t>
+            </w:r>
+            <w:r>
+              <w:rPr>
+                <w:rFonts w:ascii="Roboto" w:eastAsia="Roboto" w:hAnsi="Roboto" w:cs="Roboto"/>
+                <w:b/>
+                <w:bCs/>
+                <w:color w:val="1D2125"/>
+                <w:sz w:val="24"/>
+                <w:szCs w:val="24"/>
+                <w:lang w:val="en-US"/>
+              </w:rPr>
+              <w:t>3</w:t>
+            </w:r>
+            <w:r>
+              <w:rPr>
+                <w:rFonts w:ascii="Roboto" w:eastAsia="Roboto" w:hAnsi="Roboto" w:cs="Roboto"/>
+                <w:b/>
+                <w:bCs/>
+                <w:color w:val="1D2125"/>
+                <w:sz w:val="24"/>
+                <w:szCs w:val="24"/>
+                <w:lang w:val="en-US"/>
+              </w:rPr>
+              <w:t xml:space="preserve"> User </w:t>
+            </w:r>
+            <w:proofErr w:type="gramStart"/>
+            <w:r>
+              <w:rPr>
+                <w:rFonts w:ascii="Roboto" w:eastAsia="Roboto" w:hAnsi="Roboto" w:cs="Roboto"/>
+                <w:b/>
+                <w:bCs/>
+                <w:color w:val="1D2125"/>
+                <w:sz w:val="24"/>
+                <w:szCs w:val="24"/>
+                <w:lang w:val="en-US"/>
+              </w:rPr>
+              <w:t xml:space="preserve">Flow  </w:t>
+            </w:r>
+            <w:r>
+              <w:rPr>
+                <w:rFonts w:ascii="Roboto" w:eastAsia="Roboto" w:hAnsi="Roboto" w:cs="Roboto"/>
+                <w:b/>
+                <w:bCs/>
+                <w:color w:val="1D2125"/>
+                <w:sz w:val="24"/>
+                <w:szCs w:val="24"/>
+                <w:lang w:val="en-US"/>
+              </w:rPr>
+              <w:t>-</w:t>
+            </w:r>
+            <w:proofErr w:type="gramEnd"/>
+            <w:r>
+              <w:rPr>
+                <w:rFonts w:ascii="Roboto" w:eastAsia="Roboto" w:hAnsi="Roboto" w:cs="Roboto"/>
+                <w:b/>
+                <w:bCs/>
+                <w:color w:val="1D2125"/>
+                <w:sz w:val="24"/>
+                <w:szCs w:val="24"/>
+                <w:lang w:val="en-US"/>
+              </w:rPr>
+              <w:t>BB</w:t>
+            </w:r>
+          </w:p>
+        </w:tc>
+      </w:tr>
+      <w:tr>
+        <w:trPr>
+          <w:trHeight w:val="300"/>
+        </w:trPr>
+        <w:tc>
+          <w:tcPr>
+            <w:tcW w:w="9350" w:type="dxa"/>
+          </w:tcPr>
+          <w:p>
+            <w:pPr>
+              <w:rPr>
+                <w:rFonts w:ascii="Roboto" w:eastAsia="Roboto" w:hAnsi="Roboto" w:cs="Roboto"/>
+                <w:i/>
+                <w:iCs/>
+                <w:color w:val="1D2125"/>
+                <w:sz w:val="24"/>
+                <w:szCs w:val="24"/>
+                <w:lang w:val="en-US"/>
+              </w:rPr>
+            </w:pPr>
+            <w:r>
+              <w:rPr>
+                <w:rFonts w:ascii="Roboto" w:eastAsia="Roboto" w:hAnsi="Roboto" w:cs="Roboto"/>
+                <w:i/>
+                <w:iCs/>
+                <w:color w:val="1D2125"/>
+                <w:sz w:val="24"/>
+                <w:szCs w:val="24"/>
+                <w:lang w:val="en-US"/>
+              </w:rPr>
+              <w:t xml:space="preserve">User attempting to </w:t>
+            </w:r>
+            <w:r>
+              <w:rPr>
+                <w:rFonts w:ascii="Roboto" w:eastAsia="Roboto" w:hAnsi="Roboto" w:cs="Roboto"/>
+                <w:i/>
+                <w:iCs/>
+                <w:color w:val="1D2125"/>
+                <w:sz w:val="24"/>
+                <w:szCs w:val="24"/>
+                <w:lang w:val="en-US"/>
+              </w:rPr>
+              <w:t xml:space="preserve">use tutorials for </w:t>
+            </w:r>
+            <w:proofErr w:type="spellStart"/>
+            <w:r>
+              <w:rPr>
+                <w:rFonts w:ascii="Roboto" w:eastAsia="Roboto" w:hAnsi="Roboto" w:cs="Roboto"/>
+                <w:i/>
+                <w:iCs/>
+                <w:color w:val="1D2125"/>
+                <w:sz w:val="24"/>
+                <w:szCs w:val="24"/>
+                <w:lang w:val="en-US"/>
+              </w:rPr>
+              <w:t>AirDrop</w:t>
+            </w:r>
+            <w:proofErr w:type="spellEnd"/>
+            <w:r>
+              <w:rPr>
+                <w:rFonts w:ascii="Roboto" w:eastAsia="Roboto" w:hAnsi="Roboto" w:cs="Roboto"/>
+                <w:i/>
+                <w:iCs/>
+                <w:color w:val="1D2125"/>
+                <w:sz w:val="24"/>
+                <w:szCs w:val="24"/>
+                <w:lang w:val="en-US"/>
+              </w:rPr>
+              <w:t xml:space="preserve"> </w:t>
+            </w:r>
+          </w:p>
+        </w:tc>
+      </w:tr>
+      <w:tr>
+        <w:trPr>
+          <w:trHeight w:val="5390"/>
+        </w:trPr>
+        <w:tc>
+          <w:tcPr>
+            <w:tcW w:w="9350" w:type="dxa"/>
+          </w:tcPr>
+          <w:p>
+            <w:pPr>
+              <w:rPr>
+                <w:rFonts w:ascii="Roboto" w:eastAsia="Roboto" w:hAnsi="Roboto" w:cs="Roboto"/>
+                <w:i/>
+                <w:iCs/>
+                <w:color w:val="1D2125"/>
+                <w:sz w:val="24"/>
+                <w:szCs w:val="24"/>
+                <w:lang w:val="en-US"/>
+              </w:rPr>
+            </w:pPr>
+          </w:p>
+          <w:p>
+            <w:pPr>
+              <w:rPr>
+                <w:rFonts w:ascii="Roboto" w:eastAsia="Roboto" w:hAnsi="Roboto" w:cs="Roboto"/>
+                <w:i/>
+                <w:iCs/>
+                <w:color w:val="1D2125"/>
+                <w:sz w:val="24"/>
+                <w:szCs w:val="24"/>
+                <w:lang w:val="en-US"/>
+              </w:rPr>
+            </w:pPr>
+          </w:p>
+          <w:p>
+            <w:pPr>
+              <w:rPr>
+                <w:rFonts w:ascii="Roboto" w:eastAsia="Roboto" w:hAnsi="Roboto" w:cs="Roboto"/>
+                <w:i/>
+                <w:iCs/>
+                <w:color w:val="1D2125"/>
+                <w:sz w:val="24"/>
+                <w:szCs w:val="24"/>
+                <w:lang w:val="en-US"/>
+              </w:rPr>
+            </w:pPr>
+            <w:r>
+              <w:rPr>
+                <w:rFonts w:ascii="Roboto" w:eastAsia="Roboto" w:hAnsi="Roboto" w:cs="Roboto"/>
+                <w:i/>
+                <w:iCs/>
+                <w:noProof/>
+                <w:color w:val="1D2125"/>
+                <w:sz w:val="24"/>
+                <w:szCs w:val="24"/>
+                <w:lang w:val="en-US"/>
+              </w:rPr>
+              <w:drawing>
+                <wp:inline distT="0" distB="0" distL="0" distR="0" wp14:anchorId="2F57DCBB" wp14:editId="631259E7">
+                  <wp:extent cx="5772150" cy="2362200"/>
+                  <wp:effectExtent l="0" t="0" r="0" b="0"/>
+                  <wp:docPr id="485405969" name="Picture 1" descr="A diagram of a block diagram&#10;&#10;AI-generated content may be incorrect."/>
+                  <wp:cNvGraphicFramePr>
+                    <a:graphicFrameLocks xmlns:a="http://schemas.openxmlformats.org/drawingml/2006/main" noChangeAspect="1"/>
+                  </wp:cNvGraphicFramePr>
+                  <a:graphic xmlns:a="http://schemas.openxmlformats.org/drawingml/2006/main">
+                    <a:graphicData uri="http://schemas.openxmlformats.org/drawingml/2006/picture">
+                      <pic:pic xmlns:pic="http://schemas.openxmlformats.org/drawingml/2006/picture">
+                        <pic:nvPicPr>
+                          <pic:cNvPr id="485405969" name="Picture 1" descr="A diagram of a block diagram&#10;&#10;AI-generated content may be incorrect."/>
+                          <pic:cNvPicPr/>
+                        </pic:nvPicPr>
+                        <pic:blipFill>
+                          <a:blip r:embed="rId8">
+                            <a:extLst>
+                              <a:ext uri="{28A0092B-C50C-407E-A947-70E740481C1C}">
+                                <a14:useLocalDpi xmlns:a14="http://schemas.microsoft.com/office/drawing/2010/main" val="0"/>
+                              </a:ext>
+                            </a:extLst>
+                          </a:blip>
+                          <a:stretch>
+                            <a:fillRect/>
+                          </a:stretch>
+                        </pic:blipFill>
+                        <pic:spPr>
+                          <a:xfrm>
+                            <a:off x="0" y="0"/>
+                            <a:ext cx="5772150" cy="2362200"/>
+                          </a:xfrm>
+                          <a:prstGeom prst="rect">
+                            <a:avLst/>
+                          </a:prstGeom>
+                        </pic:spPr>
+                      </pic:pic>
+                    </a:graphicData>
+                  </a:graphic>
+                </wp:inline>
+              </w:drawing>
+            </w:r>
+          </w:p>
+        </w:tc>
+      </w:tr>
+      <w:tr>
+        <w:trPr>
+          <w:trHeight w:val="300"/>
+        </w:trPr>
+        <w:tc>
+          <w:tcPr>
+            <w:tcW w:w="9350" w:type="dxa"/>
+          </w:tcPr>
+          <w:p>
+            <w:pPr>
+              <w:jc w:val="center"/>
+              <w:rPr>
+                <w:rFonts w:ascii="Roboto" w:eastAsia="Roboto" w:hAnsi="Roboto" w:cs="Roboto"/>
+                <w:b/>
+                <w:bCs/>
+                <w:color w:val="1D2125"/>
+                <w:sz w:val="24"/>
+                <w:szCs w:val="24"/>
+                <w:lang w:val="en-US"/>
+              </w:rPr>
+            </w:pPr>
+          </w:p>
+        </w:tc>
+      </w:tr>
     </w:tbl>
     <w:p>
       <w:pPr>
@@ -6466,6 +8600,155 @@
     </w:lvl>
   </w:abstractNum>
   <w:abstractNum w:abstractNumId="3" w15:restartNumberingAfterBreak="0">
+    <w:nsid w:val="10344B64"/>
+    <w:multiLevelType w:val="multilevel"/>
+    <w:tmpl w:val="21B6B5F2"/>
+    <w:lvl w:ilvl="0">
+      <w:start w:val="1"/>
+      <w:numFmt w:val="bullet"/>
+      <w:lvlText w:val=""/>
+      <w:lvlJc w:val="left"/>
+      <w:pPr>
+        <w:tabs>
+          <w:tab w:val="num" w:pos="720"/>
+        </w:tabs>
+        <w:ind w:left="720" w:hanging="360"/>
+      </w:pPr>
+      <w:rPr>
+        <w:rFonts w:ascii="Symbol" w:hAnsi="Symbol" w:hint="default"/>
+        <w:sz w:val="20"/>
+      </w:rPr>
+    </w:lvl>
+    <w:lvl w:ilvl="1" w:tentative="1">
+      <w:start w:val="1"/>
+      <w:numFmt w:val="bullet"/>
+      <w:lvlText w:val=""/>
+      <w:lvlJc w:val="left"/>
+      <w:pPr>
+        <w:tabs>
+          <w:tab w:val="num" w:pos="1440"/>
+        </w:tabs>
+        <w:ind w:left="1440" w:hanging="360"/>
+      </w:pPr>
+      <w:rPr>
+        <w:rFonts w:ascii="Symbol" w:hAnsi="Symbol" w:hint="default"/>
+        <w:sz w:val="20"/>
+      </w:rPr>
+    </w:lvl>
+    <w:lvl w:ilvl="2" w:tentative="1">
+      <w:start w:val="1"/>
+      <w:numFmt w:val="bullet"/>
+      <w:lvlText w:val=""/>
+      <w:lvlJc w:val="left"/>
+      <w:pPr>
+        <w:tabs>
+          <w:tab w:val="num" w:pos="2160"/>
+        </w:tabs>
+        <w:ind w:left="2160" w:hanging="360"/>
+      </w:pPr>
+      <w:rPr>
+        <w:rFonts w:ascii="Symbol" w:hAnsi="Symbol" w:hint="default"/>
+        <w:sz w:val="20"/>
+      </w:rPr>
+    </w:lvl>
+    <w:lvl w:ilvl="3" w:tentative="1">
+      <w:start w:val="1"/>
+      <w:numFmt w:val="bullet"/>
+      <w:lvlText w:val=""/>
+      <w:lvlJc w:val="left"/>
+      <w:pPr>
+        <w:tabs>
+          <w:tab w:val="num" w:pos="2880"/>
+        </w:tabs>
+        <w:ind w:left="2880" w:hanging="360"/>
+      </w:pPr>
+      <w:rPr>
+        <w:rFonts w:ascii="Symbol" w:hAnsi="Symbol" w:hint="default"/>
+        <w:sz w:val="20"/>
+      </w:rPr>
+    </w:lvl>
+    <w:lvl w:ilvl="4" w:tentative="1">
+      <w:start w:val="1"/>
+      <w:numFmt w:val="bullet"/>
+      <w:lvlText w:val=""/>
+      <w:lvlJc w:val="left"/>
+      <w:pPr>
+        <w:tabs>
+          <w:tab w:val="num" w:pos="3600"/>
+        </w:tabs>
+        <w:ind w:left="3600" w:hanging="360"/>
+      </w:pPr>
+      <w:rPr>
+        <w:rFonts w:ascii="Symbol" w:hAnsi="Symbol" w:hint="default"/>
+        <w:sz w:val="20"/>
+      </w:rPr>
+    </w:lvl>
+    <w:lvl w:ilvl="5" w:tentative="1">
+      <w:start w:val="1"/>
+      <w:numFmt w:val="bullet"/>
+      <w:lvlText w:val=""/>
+      <w:lvlJc w:val="left"/>
+      <w:pPr>
+        <w:tabs>
+          <w:tab w:val="num" w:pos="4320"/>
+        </w:tabs>
+        <w:ind w:left="4320" w:hanging="360"/>
+      </w:pPr>
+      <w:rPr>
+        <w:rFonts w:ascii="Symbol" w:hAnsi="Symbol" w:hint="default"/>
+        <w:sz w:val="20"/>
+      </w:rPr>
+    </w:lvl>
+    <w:lvl w:ilvl="6" w:tentative="1">
+      <w:start w:val="1"/>
+      <w:numFmt w:val="bullet"/>
+      <w:lvlText w:val=""/>
+      <w:lvlJc w:val="left"/>
+      <w:pPr>
+        <w:tabs>
+          <w:tab w:val="num" w:pos="5040"/>
+        </w:tabs>
+        <w:ind w:left="5040" w:hanging="360"/>
+      </w:pPr>
+      <w:rPr>
+        <w:rFonts w:ascii="Symbol" w:hAnsi="Symbol" w:hint="default"/>
+        <w:sz w:val="20"/>
+      </w:rPr>
+    </w:lvl>
+    <w:lvl w:ilvl="7" w:tentative="1">
+      <w:start w:val="1"/>
+      <w:numFmt w:val="bullet"/>
+      <w:lvlText w:val=""/>
+      <w:lvlJc w:val="left"/>
+      <w:pPr>
+        <w:tabs>
+          <w:tab w:val="num" w:pos="5760"/>
+        </w:tabs>
+        <w:ind w:left="5760" w:hanging="360"/>
+      </w:pPr>
+      <w:rPr>
+        <w:rFonts w:ascii="Symbol" w:hAnsi="Symbol" w:hint="default"/>
+        <w:sz w:val="20"/>
+      </w:rPr>
+    </w:lvl>
+    <w:lvl w:ilvl="8" w:tentative="1">
+      <w:start w:val="1"/>
+      <w:numFmt w:val="bullet"/>
+      <w:lvlText w:val=""/>
+      <w:lvlJc w:val="left"/>
+      <w:pPr>
+        <w:tabs>
+          <w:tab w:val="num" w:pos="6480"/>
+        </w:tabs>
+        <w:ind w:left="6480" w:hanging="360"/>
+      </w:pPr>
+      <w:rPr>
+        <w:rFonts w:ascii="Symbol" w:hAnsi="Symbol" w:hint="default"/>
+        <w:sz w:val="20"/>
+      </w:rPr>
+    </w:lvl>
+  </w:abstractNum>
+  <w:abstractNum w:abstractNumId="4" w15:restartNumberingAfterBreak="0">
     <w:nsid w:val="18784CAA"/>
     <w:multiLevelType w:val="hybridMultilevel"/>
     <w:tmpl w:val="C588A688"/>
@@ -6551,7 +8834,120 @@
       </w:pPr>
     </w:lvl>
   </w:abstractNum>
-  <w:abstractNum w:abstractNumId="4" w15:restartNumberingAfterBreak="0">
+  <w:abstractNum w:abstractNumId="5" w15:restartNumberingAfterBreak="0">
+    <w:nsid w:val="1B425AC2"/>
+    <w:multiLevelType w:val="hybridMultilevel"/>
+    <w:tmpl w:val="1DE403B0"/>
+    <w:lvl w:ilvl="0" w:tplc="04090001">
+      <w:start w:val="1"/>
+      <w:numFmt w:val="bullet"/>
+      <w:lvlText w:val=""/>
+      <w:lvlJc w:val="left"/>
+      <w:pPr>
+        <w:ind w:left="720" w:hanging="360"/>
+      </w:pPr>
+      <w:rPr>
+        <w:rFonts w:ascii="Symbol" w:hAnsi="Symbol" w:hint="default"/>
+      </w:rPr>
+    </w:lvl>
+    <w:lvl w:ilvl="1" w:tplc="04090003" w:tentative="1">
+      <w:start w:val="1"/>
+      <w:numFmt w:val="bullet"/>
+      <w:lvlText w:val="o"/>
+      <w:lvlJc w:val="left"/>
+      <w:pPr>
+        <w:ind w:left="1440" w:hanging="360"/>
+      </w:pPr>
+      <w:rPr>
+        <w:rFonts w:ascii="Courier New" w:hAnsi="Courier New" w:cs="Courier New" w:hint="default"/>
+      </w:rPr>
+    </w:lvl>
+    <w:lvl w:ilvl="2" w:tplc="04090005" w:tentative="1">
+      <w:start w:val="1"/>
+      <w:numFmt w:val="bullet"/>
+      <w:lvlText w:val=""/>
+      <w:lvlJc w:val="left"/>
+      <w:pPr>
+        <w:ind w:left="2160" w:hanging="360"/>
+      </w:pPr>
+      <w:rPr>
+        <w:rFonts w:ascii="Wingdings" w:hAnsi="Wingdings" w:hint="default"/>
+      </w:rPr>
+    </w:lvl>
+    <w:lvl w:ilvl="3" w:tplc="04090001" w:tentative="1">
+      <w:start w:val="1"/>
+      <w:numFmt w:val="bullet"/>
+      <w:lvlText w:val=""/>
+      <w:lvlJc w:val="left"/>
+      <w:pPr>
+        <w:ind w:left="2880" w:hanging="360"/>
+      </w:pPr>
+      <w:rPr>
+        <w:rFonts w:ascii="Symbol" w:hAnsi="Symbol" w:hint="default"/>
+      </w:rPr>
+    </w:lvl>
+    <w:lvl w:ilvl="4" w:tplc="04090003" w:tentative="1">
+      <w:start w:val="1"/>
+      <w:numFmt w:val="bullet"/>
+      <w:lvlText w:val="o"/>
+      <w:lvlJc w:val="left"/>
+      <w:pPr>
+        <w:ind w:left="3600" w:hanging="360"/>
+      </w:pPr>
+      <w:rPr>
+        <w:rFonts w:ascii="Courier New" w:hAnsi="Courier New" w:cs="Courier New" w:hint="default"/>
+      </w:rPr>
+    </w:lvl>
+    <w:lvl w:ilvl="5" w:tplc="04090005" w:tentative="1">
+      <w:start w:val="1"/>
+      <w:numFmt w:val="bullet"/>
+      <w:lvlText w:val=""/>
+      <w:lvlJc w:val="left"/>
+      <w:pPr>
+        <w:ind w:left="4320" w:hanging="360"/>
+      </w:pPr>
+      <w:rPr>
+        <w:rFonts w:ascii="Wingdings" w:hAnsi="Wingdings" w:hint="default"/>
+      </w:rPr>
+    </w:lvl>
+    <w:lvl w:ilvl="6" w:tplc="04090001" w:tentative="1">
+      <w:start w:val="1"/>
+      <w:numFmt w:val="bullet"/>
+      <w:lvlText w:val=""/>
+      <w:lvlJc w:val="left"/>
+      <w:pPr>
+        <w:ind w:left="5040" w:hanging="360"/>
+      </w:pPr>
+      <w:rPr>
+        <w:rFonts w:ascii="Symbol" w:hAnsi="Symbol" w:hint="default"/>
+      </w:rPr>
+    </w:lvl>
+    <w:lvl w:ilvl="7" w:tplc="04090003" w:tentative="1">
+      <w:start w:val="1"/>
+      <w:numFmt w:val="bullet"/>
+      <w:lvlText w:val="o"/>
+      <w:lvlJc w:val="left"/>
+      <w:pPr>
+        <w:ind w:left="5760" w:hanging="360"/>
+      </w:pPr>
+      <w:rPr>
+        <w:rFonts w:ascii="Courier New" w:hAnsi="Courier New" w:cs="Courier New" w:hint="default"/>
+      </w:rPr>
+    </w:lvl>
+    <w:lvl w:ilvl="8" w:tplc="04090005" w:tentative="1">
+      <w:start w:val="1"/>
+      <w:numFmt w:val="bullet"/>
+      <w:lvlText w:val=""/>
+      <w:lvlJc w:val="left"/>
+      <w:pPr>
+        <w:ind w:left="6480" w:hanging="360"/>
+      </w:pPr>
+      <w:rPr>
+        <w:rFonts w:ascii="Wingdings" w:hAnsi="Wingdings" w:hint="default"/>
+      </w:rPr>
+    </w:lvl>
+  </w:abstractNum>
+  <w:abstractNum w:abstractNumId="6" w15:restartNumberingAfterBreak="0">
     <w:nsid w:val="21C236F4"/>
     <w:multiLevelType w:val="multilevel"/>
     <w:tmpl w:val="FFFFFFFF"/>
@@ -6664,7 +9060,269 @@
       </w:rPr>
     </w:lvl>
   </w:abstractNum>
-  <w:abstractNum w:abstractNumId="5" w15:restartNumberingAfterBreak="0">
+  <w:abstractNum w:abstractNumId="7" w15:restartNumberingAfterBreak="0">
+    <w:nsid w:val="29A96FA2"/>
+    <w:multiLevelType w:val="multilevel"/>
+    <w:tmpl w:val="EE3C1B2C"/>
+    <w:lvl w:ilvl="0">
+      <w:start w:val="1"/>
+      <w:numFmt w:val="bullet"/>
+      <w:lvlText w:val=""/>
+      <w:lvlJc w:val="left"/>
+      <w:pPr>
+        <w:tabs>
+          <w:tab w:val="num" w:pos="720"/>
+        </w:tabs>
+        <w:ind w:left="720" w:hanging="360"/>
+      </w:pPr>
+      <w:rPr>
+        <w:rFonts w:ascii="Symbol" w:hAnsi="Symbol" w:hint="default"/>
+        <w:sz w:val="20"/>
+      </w:rPr>
+    </w:lvl>
+    <w:lvl w:ilvl="1" w:tentative="1">
+      <w:start w:val="1"/>
+      <w:numFmt w:val="bullet"/>
+      <w:lvlText w:val=""/>
+      <w:lvlJc w:val="left"/>
+      <w:pPr>
+        <w:tabs>
+          <w:tab w:val="num" w:pos="1440"/>
+        </w:tabs>
+        <w:ind w:left="1440" w:hanging="360"/>
+      </w:pPr>
+      <w:rPr>
+        <w:rFonts w:ascii="Symbol" w:hAnsi="Symbol" w:hint="default"/>
+        <w:sz w:val="20"/>
+      </w:rPr>
+    </w:lvl>
+    <w:lvl w:ilvl="2" w:tentative="1">
+      <w:start w:val="1"/>
+      <w:numFmt w:val="bullet"/>
+      <w:lvlText w:val=""/>
+      <w:lvlJc w:val="left"/>
+      <w:pPr>
+        <w:tabs>
+          <w:tab w:val="num" w:pos="2160"/>
+        </w:tabs>
+        <w:ind w:left="2160" w:hanging="360"/>
+      </w:pPr>
+      <w:rPr>
+        <w:rFonts w:ascii="Symbol" w:hAnsi="Symbol" w:hint="default"/>
+        <w:sz w:val="20"/>
+      </w:rPr>
+    </w:lvl>
+    <w:lvl w:ilvl="3" w:tentative="1">
+      <w:start w:val="1"/>
+      <w:numFmt w:val="bullet"/>
+      <w:lvlText w:val=""/>
+      <w:lvlJc w:val="left"/>
+      <w:pPr>
+        <w:tabs>
+          <w:tab w:val="num" w:pos="2880"/>
+        </w:tabs>
+        <w:ind w:left="2880" w:hanging="360"/>
+      </w:pPr>
+      <w:rPr>
+        <w:rFonts w:ascii="Symbol" w:hAnsi="Symbol" w:hint="default"/>
+        <w:sz w:val="20"/>
+      </w:rPr>
+    </w:lvl>
+    <w:lvl w:ilvl="4" w:tentative="1">
+      <w:start w:val="1"/>
+      <w:numFmt w:val="bullet"/>
+      <w:lvlText w:val=""/>
+      <w:lvlJc w:val="left"/>
+      <w:pPr>
+        <w:tabs>
+          <w:tab w:val="num" w:pos="3600"/>
+        </w:tabs>
+        <w:ind w:left="3600" w:hanging="360"/>
+      </w:pPr>
+      <w:rPr>
+        <w:rFonts w:ascii="Symbol" w:hAnsi="Symbol" w:hint="default"/>
+        <w:sz w:val="20"/>
+      </w:rPr>
+    </w:lvl>
+    <w:lvl w:ilvl="5" w:tentative="1">
+      <w:start w:val="1"/>
+      <w:numFmt w:val="bullet"/>
+      <w:lvlText w:val=""/>
+      <w:lvlJc w:val="left"/>
+      <w:pPr>
+        <w:tabs>
+          <w:tab w:val="num" w:pos="4320"/>
+        </w:tabs>
+        <w:ind w:left="4320" w:hanging="360"/>
+      </w:pPr>
+      <w:rPr>
+        <w:rFonts w:ascii="Symbol" w:hAnsi="Symbol" w:hint="default"/>
+        <w:sz w:val="20"/>
+      </w:rPr>
+    </w:lvl>
+    <w:lvl w:ilvl="6" w:tentative="1">
+      <w:start w:val="1"/>
+      <w:numFmt w:val="bullet"/>
+      <w:lvlText w:val=""/>
+      <w:lvlJc w:val="left"/>
+      <w:pPr>
+        <w:tabs>
+          <w:tab w:val="num" w:pos="5040"/>
+        </w:tabs>
+        <w:ind w:left="5040" w:hanging="360"/>
+      </w:pPr>
+      <w:rPr>
+        <w:rFonts w:ascii="Symbol" w:hAnsi="Symbol" w:hint="default"/>
+        <w:sz w:val="20"/>
+      </w:rPr>
+    </w:lvl>
+    <w:lvl w:ilvl="7" w:tentative="1">
+      <w:start w:val="1"/>
+      <w:numFmt w:val="bullet"/>
+      <w:lvlText w:val=""/>
+      <w:lvlJc w:val="left"/>
+      <w:pPr>
+        <w:tabs>
+          <w:tab w:val="num" w:pos="5760"/>
+        </w:tabs>
+        <w:ind w:left="5760" w:hanging="360"/>
+      </w:pPr>
+      <w:rPr>
+        <w:rFonts w:ascii="Symbol" w:hAnsi="Symbol" w:hint="default"/>
+        <w:sz w:val="20"/>
+      </w:rPr>
+    </w:lvl>
+    <w:lvl w:ilvl="8" w:tentative="1">
+      <w:start w:val="1"/>
+      <w:numFmt w:val="bullet"/>
+      <w:lvlText w:val=""/>
+      <w:lvlJc w:val="left"/>
+      <w:pPr>
+        <w:tabs>
+          <w:tab w:val="num" w:pos="6480"/>
+        </w:tabs>
+        <w:ind w:left="6480" w:hanging="360"/>
+      </w:pPr>
+      <w:rPr>
+        <w:rFonts w:ascii="Symbol" w:hAnsi="Symbol" w:hint="default"/>
+        <w:sz w:val="20"/>
+      </w:rPr>
+    </w:lvl>
+  </w:abstractNum>
+  <w:abstractNum w:abstractNumId="8" w15:restartNumberingAfterBreak="0">
+    <w:nsid w:val="2D4B4E90"/>
+    <w:multiLevelType w:val="hybridMultilevel"/>
+    <w:tmpl w:val="262AA13E"/>
+    <w:lvl w:ilvl="0" w:tplc="04090001">
+      <w:start w:val="1"/>
+      <w:numFmt w:val="bullet"/>
+      <w:lvlText w:val=""/>
+      <w:lvlJc w:val="left"/>
+      <w:pPr>
+        <w:ind w:left="720" w:hanging="360"/>
+      </w:pPr>
+      <w:rPr>
+        <w:rFonts w:ascii="Symbol" w:hAnsi="Symbol" w:hint="default"/>
+      </w:rPr>
+    </w:lvl>
+    <w:lvl w:ilvl="1" w:tplc="04090003" w:tentative="1">
+      <w:start w:val="1"/>
+      <w:numFmt w:val="bullet"/>
+      <w:lvlText w:val="o"/>
+      <w:lvlJc w:val="left"/>
+      <w:pPr>
+        <w:ind w:left="1440" w:hanging="360"/>
+      </w:pPr>
+      <w:rPr>
+        <w:rFonts w:ascii="Courier New" w:hAnsi="Courier New" w:cs="Courier New" w:hint="default"/>
+      </w:rPr>
+    </w:lvl>
+    <w:lvl w:ilvl="2" w:tplc="04090005" w:tentative="1">
+      <w:start w:val="1"/>
+      <w:numFmt w:val="bullet"/>
+      <w:lvlText w:val=""/>
+      <w:lvlJc w:val="left"/>
+      <w:pPr>
+        <w:ind w:left="2160" w:hanging="360"/>
+      </w:pPr>
+      <w:rPr>
+        <w:rFonts w:ascii="Wingdings" w:hAnsi="Wingdings" w:hint="default"/>
+      </w:rPr>
+    </w:lvl>
+    <w:lvl w:ilvl="3" w:tplc="04090001" w:tentative="1">
+      <w:start w:val="1"/>
+      <w:numFmt w:val="bullet"/>
+      <w:lvlText w:val=""/>
+      <w:lvlJc w:val="left"/>
+      <w:pPr>
+        <w:ind w:left="2880" w:hanging="360"/>
+      </w:pPr>
+      <w:rPr>
+        <w:rFonts w:ascii="Symbol" w:hAnsi="Symbol" w:hint="default"/>
+      </w:rPr>
+    </w:lvl>
+    <w:lvl w:ilvl="4" w:tplc="04090003" w:tentative="1">
+      <w:start w:val="1"/>
+      <w:numFmt w:val="bullet"/>
+      <w:lvlText w:val="o"/>
+      <w:lvlJc w:val="left"/>
+      <w:pPr>
+        <w:ind w:left="3600" w:hanging="360"/>
+      </w:pPr>
+      <w:rPr>
+        <w:rFonts w:ascii="Courier New" w:hAnsi="Courier New" w:cs="Courier New" w:hint="default"/>
+      </w:rPr>
+    </w:lvl>
+    <w:lvl w:ilvl="5" w:tplc="04090005" w:tentative="1">
+      <w:start w:val="1"/>
+      <w:numFmt w:val="bullet"/>
+      <w:lvlText w:val=""/>
+      <w:lvlJc w:val="left"/>
+      <w:pPr>
+        <w:ind w:left="4320" w:hanging="360"/>
+      </w:pPr>
+      <w:rPr>
+        <w:rFonts w:ascii="Wingdings" w:hAnsi="Wingdings" w:hint="default"/>
+      </w:rPr>
+    </w:lvl>
+    <w:lvl w:ilvl="6" w:tplc="04090001" w:tentative="1">
+      <w:start w:val="1"/>
+      <w:numFmt w:val="bullet"/>
+      <w:lvlText w:val=""/>
+      <w:lvlJc w:val="left"/>
+      <w:pPr>
+        <w:ind w:left="5040" w:hanging="360"/>
+      </w:pPr>
+      <w:rPr>
+        <w:rFonts w:ascii="Symbol" w:hAnsi="Symbol" w:hint="default"/>
+      </w:rPr>
+    </w:lvl>
+    <w:lvl w:ilvl="7" w:tplc="04090003" w:tentative="1">
+      <w:start w:val="1"/>
+      <w:numFmt w:val="bullet"/>
+      <w:lvlText w:val="o"/>
+      <w:lvlJc w:val="left"/>
+      <w:pPr>
+        <w:ind w:left="5760" w:hanging="360"/>
+      </w:pPr>
+      <w:rPr>
+        <w:rFonts w:ascii="Courier New" w:hAnsi="Courier New" w:cs="Courier New" w:hint="default"/>
+      </w:rPr>
+    </w:lvl>
+    <w:lvl w:ilvl="8" w:tplc="04090005" w:tentative="1">
+      <w:start w:val="1"/>
+      <w:numFmt w:val="bullet"/>
+      <w:lvlText w:val=""/>
+      <w:lvlJc w:val="left"/>
+      <w:pPr>
+        <w:ind w:left="6480" w:hanging="360"/>
+      </w:pPr>
+      <w:rPr>
+        <w:rFonts w:ascii="Wingdings" w:hAnsi="Wingdings" w:hint="default"/>
+      </w:rPr>
+    </w:lvl>
+  </w:abstractNum>
+  <w:abstractNum w:abstractNumId="9" w15:restartNumberingAfterBreak="0">
     <w:nsid w:val="2DBA7EC7"/>
     <w:multiLevelType w:val="hybridMultilevel"/>
     <w:tmpl w:val="CEB23D3E"/>
@@ -6777,7 +9435,7 @@
       </w:rPr>
     </w:lvl>
   </w:abstractNum>
-  <w:abstractNum w:abstractNumId="6" w15:restartNumberingAfterBreak="0">
+  <w:abstractNum w:abstractNumId="10" w15:restartNumberingAfterBreak="0">
     <w:nsid w:val="2F66AA80"/>
     <w:multiLevelType w:val="hybridMultilevel"/>
     <w:tmpl w:val="D680938E"/>
@@ -6890,7 +9548,7 @@
       </w:rPr>
     </w:lvl>
   </w:abstractNum>
-  <w:abstractNum w:abstractNumId="7" w15:restartNumberingAfterBreak="0">
+  <w:abstractNum w:abstractNumId="11" w15:restartNumberingAfterBreak="0">
     <w:nsid w:val="30D93697"/>
     <w:multiLevelType w:val="hybridMultilevel"/>
     <w:tmpl w:val="E8522C3E"/>
@@ -7003,7 +9661,233 @@
       </w:rPr>
     </w:lvl>
   </w:abstractNum>
-  <w:abstractNum w:abstractNumId="8" w15:restartNumberingAfterBreak="0">
+  <w:abstractNum w:abstractNumId="12" w15:restartNumberingAfterBreak="0">
+    <w:nsid w:val="458E221E"/>
+    <w:multiLevelType w:val="hybridMultilevel"/>
+    <w:tmpl w:val="7AE6704A"/>
+    <w:lvl w:ilvl="0" w:tplc="04090001">
+      <w:start w:val="1"/>
+      <w:numFmt w:val="bullet"/>
+      <w:lvlText w:val=""/>
+      <w:lvlJc w:val="left"/>
+      <w:pPr>
+        <w:ind w:left="720" w:hanging="360"/>
+      </w:pPr>
+      <w:rPr>
+        <w:rFonts w:ascii="Symbol" w:hAnsi="Symbol" w:hint="default"/>
+      </w:rPr>
+    </w:lvl>
+    <w:lvl w:ilvl="1" w:tplc="04090003" w:tentative="1">
+      <w:start w:val="1"/>
+      <w:numFmt w:val="bullet"/>
+      <w:lvlText w:val="o"/>
+      <w:lvlJc w:val="left"/>
+      <w:pPr>
+        <w:ind w:left="1440" w:hanging="360"/>
+      </w:pPr>
+      <w:rPr>
+        <w:rFonts w:ascii="Courier New" w:hAnsi="Courier New" w:cs="Courier New" w:hint="default"/>
+      </w:rPr>
+    </w:lvl>
+    <w:lvl w:ilvl="2" w:tplc="04090005" w:tentative="1">
+      <w:start w:val="1"/>
+      <w:numFmt w:val="bullet"/>
+      <w:lvlText w:val=""/>
+      <w:lvlJc w:val="left"/>
+      <w:pPr>
+        <w:ind w:left="2160" w:hanging="360"/>
+      </w:pPr>
+      <w:rPr>
+        <w:rFonts w:ascii="Wingdings" w:hAnsi="Wingdings" w:hint="default"/>
+      </w:rPr>
+    </w:lvl>
+    <w:lvl w:ilvl="3" w:tplc="04090001" w:tentative="1">
+      <w:start w:val="1"/>
+      <w:numFmt w:val="bullet"/>
+      <w:lvlText w:val=""/>
+      <w:lvlJc w:val="left"/>
+      <w:pPr>
+        <w:ind w:left="2880" w:hanging="360"/>
+      </w:pPr>
+      <w:rPr>
+        <w:rFonts w:ascii="Symbol" w:hAnsi="Symbol" w:hint="default"/>
+      </w:rPr>
+    </w:lvl>
+    <w:lvl w:ilvl="4" w:tplc="04090003" w:tentative="1">
+      <w:start w:val="1"/>
+      <w:numFmt w:val="bullet"/>
+      <w:lvlText w:val="o"/>
+      <w:lvlJc w:val="left"/>
+      <w:pPr>
+        <w:ind w:left="3600" w:hanging="360"/>
+      </w:pPr>
+      <w:rPr>
+        <w:rFonts w:ascii="Courier New" w:hAnsi="Courier New" w:cs="Courier New" w:hint="default"/>
+      </w:rPr>
+    </w:lvl>
+    <w:lvl w:ilvl="5" w:tplc="04090005" w:tentative="1">
+      <w:start w:val="1"/>
+      <w:numFmt w:val="bullet"/>
+      <w:lvlText w:val=""/>
+      <w:lvlJc w:val="left"/>
+      <w:pPr>
+        <w:ind w:left="4320" w:hanging="360"/>
+      </w:pPr>
+      <w:rPr>
+        <w:rFonts w:ascii="Wingdings" w:hAnsi="Wingdings" w:hint="default"/>
+      </w:rPr>
+    </w:lvl>
+    <w:lvl w:ilvl="6" w:tplc="04090001" w:tentative="1">
+      <w:start w:val="1"/>
+      <w:numFmt w:val="bullet"/>
+      <w:lvlText w:val=""/>
+      <w:lvlJc w:val="left"/>
+      <w:pPr>
+        <w:ind w:left="5040" w:hanging="360"/>
+      </w:pPr>
+      <w:rPr>
+        <w:rFonts w:ascii="Symbol" w:hAnsi="Symbol" w:hint="default"/>
+      </w:rPr>
+    </w:lvl>
+    <w:lvl w:ilvl="7" w:tplc="04090003" w:tentative="1">
+      <w:start w:val="1"/>
+      <w:numFmt w:val="bullet"/>
+      <w:lvlText w:val="o"/>
+      <w:lvlJc w:val="left"/>
+      <w:pPr>
+        <w:ind w:left="5760" w:hanging="360"/>
+      </w:pPr>
+      <w:rPr>
+        <w:rFonts w:ascii="Courier New" w:hAnsi="Courier New" w:cs="Courier New" w:hint="default"/>
+      </w:rPr>
+    </w:lvl>
+    <w:lvl w:ilvl="8" w:tplc="04090005" w:tentative="1">
+      <w:start w:val="1"/>
+      <w:numFmt w:val="bullet"/>
+      <w:lvlText w:val=""/>
+      <w:lvlJc w:val="left"/>
+      <w:pPr>
+        <w:ind w:left="6480" w:hanging="360"/>
+      </w:pPr>
+      <w:rPr>
+        <w:rFonts w:ascii="Wingdings" w:hAnsi="Wingdings" w:hint="default"/>
+      </w:rPr>
+    </w:lvl>
+  </w:abstractNum>
+  <w:abstractNum w:abstractNumId="13" w15:restartNumberingAfterBreak="0">
+    <w:nsid w:val="46585973"/>
+    <w:multiLevelType w:val="hybridMultilevel"/>
+    <w:tmpl w:val="12827960"/>
+    <w:lvl w:ilvl="0" w:tplc="04090001">
+      <w:start w:val="1"/>
+      <w:numFmt w:val="bullet"/>
+      <w:lvlText w:val=""/>
+      <w:lvlJc w:val="left"/>
+      <w:pPr>
+        <w:ind w:left="720" w:hanging="360"/>
+      </w:pPr>
+      <w:rPr>
+        <w:rFonts w:ascii="Symbol" w:hAnsi="Symbol" w:hint="default"/>
+      </w:rPr>
+    </w:lvl>
+    <w:lvl w:ilvl="1" w:tplc="04090003" w:tentative="1">
+      <w:start w:val="1"/>
+      <w:numFmt w:val="bullet"/>
+      <w:lvlText w:val="o"/>
+      <w:lvlJc w:val="left"/>
+      <w:pPr>
+        <w:ind w:left="1440" w:hanging="360"/>
+      </w:pPr>
+      <w:rPr>
+        <w:rFonts w:ascii="Courier New" w:hAnsi="Courier New" w:cs="Courier New" w:hint="default"/>
+      </w:rPr>
+    </w:lvl>
+    <w:lvl w:ilvl="2" w:tplc="04090005" w:tentative="1">
+      <w:start w:val="1"/>
+      <w:numFmt w:val="bullet"/>
+      <w:lvlText w:val=""/>
+      <w:lvlJc w:val="left"/>
+      <w:pPr>
+        <w:ind w:left="2160" w:hanging="360"/>
+      </w:pPr>
+      <w:rPr>
+        <w:rFonts w:ascii="Wingdings" w:hAnsi="Wingdings" w:hint="default"/>
+      </w:rPr>
+    </w:lvl>
+    <w:lvl w:ilvl="3" w:tplc="04090001" w:tentative="1">
+      <w:start w:val="1"/>
+      <w:numFmt w:val="bullet"/>
+      <w:lvlText w:val=""/>
+      <w:lvlJc w:val="left"/>
+      <w:pPr>
+        <w:ind w:left="2880" w:hanging="360"/>
+      </w:pPr>
+      <w:rPr>
+        <w:rFonts w:ascii="Symbol" w:hAnsi="Symbol" w:hint="default"/>
+      </w:rPr>
+    </w:lvl>
+    <w:lvl w:ilvl="4" w:tplc="04090003" w:tentative="1">
+      <w:start w:val="1"/>
+      <w:numFmt w:val="bullet"/>
+      <w:lvlText w:val="o"/>
+      <w:lvlJc w:val="left"/>
+      <w:pPr>
+        <w:ind w:left="3600" w:hanging="360"/>
+      </w:pPr>
+      <w:rPr>
+        <w:rFonts w:ascii="Courier New" w:hAnsi="Courier New" w:cs="Courier New" w:hint="default"/>
+      </w:rPr>
+    </w:lvl>
+    <w:lvl w:ilvl="5" w:tplc="04090005" w:tentative="1">
+      <w:start w:val="1"/>
+      <w:numFmt w:val="bullet"/>
+      <w:lvlText w:val=""/>
+      <w:lvlJc w:val="left"/>
+      <w:pPr>
+        <w:ind w:left="4320" w:hanging="360"/>
+      </w:pPr>
+      <w:rPr>
+        <w:rFonts w:ascii="Wingdings" w:hAnsi="Wingdings" w:hint="default"/>
+      </w:rPr>
+    </w:lvl>
+    <w:lvl w:ilvl="6" w:tplc="04090001" w:tentative="1">
+      <w:start w:val="1"/>
+      <w:numFmt w:val="bullet"/>
+      <w:lvlText w:val=""/>
+      <w:lvlJc w:val="left"/>
+      <w:pPr>
+        <w:ind w:left="5040" w:hanging="360"/>
+      </w:pPr>
+      <w:rPr>
+        <w:rFonts w:ascii="Symbol" w:hAnsi="Symbol" w:hint="default"/>
+      </w:rPr>
+    </w:lvl>
+    <w:lvl w:ilvl="7" w:tplc="04090003" w:tentative="1">
+      <w:start w:val="1"/>
+      <w:numFmt w:val="bullet"/>
+      <w:lvlText w:val="o"/>
+      <w:lvlJc w:val="left"/>
+      <w:pPr>
+        <w:ind w:left="5760" w:hanging="360"/>
+      </w:pPr>
+      <w:rPr>
+        <w:rFonts w:ascii="Courier New" w:hAnsi="Courier New" w:cs="Courier New" w:hint="default"/>
+      </w:rPr>
+    </w:lvl>
+    <w:lvl w:ilvl="8" w:tplc="04090005" w:tentative="1">
+      <w:start w:val="1"/>
+      <w:numFmt w:val="bullet"/>
+      <w:lvlText w:val=""/>
+      <w:lvlJc w:val="left"/>
+      <w:pPr>
+        <w:ind w:left="6480" w:hanging="360"/>
+      </w:pPr>
+      <w:rPr>
+        <w:rFonts w:ascii="Wingdings" w:hAnsi="Wingdings" w:hint="default"/>
+      </w:rPr>
+    </w:lvl>
+  </w:abstractNum>
+  <w:abstractNum w:abstractNumId="14" w15:restartNumberingAfterBreak="0">
     <w:nsid w:val="57B25464"/>
     <w:multiLevelType w:val="hybridMultilevel"/>
     <w:tmpl w:val="5170AED0"/>
@@ -7089,7 +9973,7 @@
       </w:pPr>
     </w:lvl>
   </w:abstractNum>
-  <w:abstractNum w:abstractNumId="9" w15:restartNumberingAfterBreak="0">
+  <w:abstractNum w:abstractNumId="15" w15:restartNumberingAfterBreak="0">
     <w:nsid w:val="5BD951F2"/>
     <w:multiLevelType w:val="hybridMultilevel"/>
     <w:tmpl w:val="3EACD6FA"/>
@@ -7175,7 +10059,7 @@
       </w:pPr>
     </w:lvl>
   </w:abstractNum>
-  <w:abstractNum w:abstractNumId="10" w15:restartNumberingAfterBreak="0">
+  <w:abstractNum w:abstractNumId="16" w15:restartNumberingAfterBreak="0">
     <w:nsid w:val="5CF90773"/>
     <w:multiLevelType w:val="multilevel"/>
     <w:tmpl w:val="FFFFFFFF"/>
@@ -7288,7 +10172,7 @@
       </w:rPr>
     </w:lvl>
   </w:abstractNum>
-  <w:abstractNum w:abstractNumId="11" w15:restartNumberingAfterBreak="0">
+  <w:abstractNum w:abstractNumId="17" w15:restartNumberingAfterBreak="0">
     <w:nsid w:val="70FD5B51"/>
     <w:multiLevelType w:val="multilevel"/>
     <w:tmpl w:val="FFFFFFFF"/>
@@ -7401,7 +10285,7 @@
       </w:rPr>
     </w:lvl>
   </w:abstractNum>
-  <w:abstractNum w:abstractNumId="12" w15:restartNumberingAfterBreak="0">
+  <w:abstractNum w:abstractNumId="18" w15:restartNumberingAfterBreak="0">
     <w:nsid w:val="77F253E1"/>
     <w:multiLevelType w:val="multilevel"/>
     <w:tmpl w:val="FFFFFFFF"/>
@@ -7515,28 +10399,28 @@
     </w:lvl>
   </w:abstractNum>
   <w:num w:numId="1" w16cid:durableId="769005313">
-    <w:abstractNumId w:val="8"/>
+    <w:abstractNumId w:val="14"/>
   </w:num>
   <w:num w:numId="2" w16cid:durableId="1286888813">
-    <w:abstractNumId w:val="6"/>
+    <w:abstractNumId w:val="10"/>
   </w:num>
   <w:num w:numId="3" w16cid:durableId="1925337618">
-    <w:abstractNumId w:val="9"/>
+    <w:abstractNumId w:val="15"/>
   </w:num>
   <w:num w:numId="4" w16cid:durableId="1181889719">
-    <w:abstractNumId w:val="3"/>
+    <w:abstractNumId w:val="4"/>
   </w:num>
   <w:num w:numId="5" w16cid:durableId="133067795">
-    <w:abstractNumId w:val="10"/>
+    <w:abstractNumId w:val="16"/>
   </w:num>
   <w:num w:numId="6" w16cid:durableId="1752700313">
-    <w:abstractNumId w:val="12"/>
+    <w:abstractNumId w:val="18"/>
   </w:num>
   <w:num w:numId="7" w16cid:durableId="1045103047">
-    <w:abstractNumId w:val="11"/>
+    <w:abstractNumId w:val="17"/>
   </w:num>
   <w:num w:numId="8" w16cid:durableId="1465003280">
-    <w:abstractNumId w:val="4"/>
+    <w:abstractNumId w:val="6"/>
   </w:num>
   <w:num w:numId="9" w16cid:durableId="2115055904">
     <w:abstractNumId w:val="1"/>
@@ -7548,10 +10432,28 @@
     <w:abstractNumId w:val="0"/>
   </w:num>
   <w:num w:numId="12" w16cid:durableId="303703993">
+    <w:abstractNumId w:val="9"/>
+  </w:num>
+  <w:num w:numId="13" w16cid:durableId="1836723533">
+    <w:abstractNumId w:val="11"/>
+  </w:num>
+  <w:num w:numId="14" w16cid:durableId="99768000">
+    <w:abstractNumId w:val="12"/>
+  </w:num>
+  <w:num w:numId="15" w16cid:durableId="772552281">
+    <w:abstractNumId w:val="8"/>
+  </w:num>
+  <w:num w:numId="16" w16cid:durableId="569341467">
+    <w:abstractNumId w:val="13"/>
+  </w:num>
+  <w:num w:numId="17" w16cid:durableId="286275991">
     <w:abstractNumId w:val="5"/>
   </w:num>
-  <w:num w:numId="13" w16cid:durableId="1836723533">
+  <w:num w:numId="18" w16cid:durableId="1619138261">
     <w:abstractNumId w:val="7"/>
+  </w:num>
+  <w:num w:numId="19" w16cid:durableId="1120489923">
+    <w:abstractNumId w:val="3"/>
   </w:num>
 </w:numbering>
 </file>
@@ -7954,6 +10856,7 @@
   <w:style w:type="paragraph" w:default="1" w:styleId="Normal">
     <w:name w:val="Normal"/>
     <w:qFormat/>
+    <w:rsid w:val="00C4740B"/>
   </w:style>
   <w:style w:type="paragraph" w:styleId="Heading1">
     <w:name w:val="heading 1"/>
@@ -8182,6 +11085,21 @@
       <w:rFonts w:ascii="Times New Roman" w:eastAsia="Times New Roman" w:hAnsi="Times New Roman" w:cs="Times New Roman"/>
       <w:sz w:val="24"/>
       <w:szCs w:val="24"/>
+      <w:lang w:val="en-US" w:eastAsia="en-US"/>
+    </w:rPr>
+  </w:style>
+  <w:style w:type="paragraph" w:customStyle="1" w:styleId="li1">
+    <w:name w:val="li1"/>
+    <w:basedOn w:val="Normal"/>
+    <w:rsid w:val="00EF631F"/>
+    <w:pPr>
+      <w:spacing w:line="240" w:lineRule="auto"/>
+    </w:pPr>
+    <w:rPr>
+      <w:rFonts w:ascii="Helvetica" w:eastAsia="Times New Roman" w:hAnsi="Helvetica" w:cs="Helvetica"/>
+      <w:color w:val="16191C"/>
+      <w:sz w:val="18"/>
+      <w:szCs w:val="18"/>
       <w:lang w:val="en-US" w:eastAsia="en-US"/>
     </w:rPr>
   </w:style>

</xml_diff>

<commit_message>
Updated doc - added name
</commit_message>
<xml_diff>
--- a/Documents/research_design.docx
+++ b/Documents/research_design.docx
@@ -168,7 +168,6 @@
         </w:rPr>
         <w:t xml:space="preserve">Project Name: </w:t>
       </w:r>
-      <w:proofErr w:type="spellStart"/>
       <w:r>
         <w:rPr>
           <w:rFonts w:ascii="Roboto" w:eastAsia="Roboto" w:hAnsi="Roboto" w:cs="Roboto"/>
@@ -180,7 +179,6 @@
         </w:rPr>
         <w:t>EasyTech</w:t>
       </w:r>
-      <w:proofErr w:type="spellEnd"/>
     </w:p>
     <w:p>
       <w:pPr>
@@ -291,7 +289,6 @@
           <w:lang w:val="en-US"/>
         </w:rPr>
       </w:pPr>
-      <w:proofErr w:type="spellStart"/>
       <w:r>
         <w:rPr>
           <w:rFonts w:ascii="Roboto" w:eastAsia="Roboto" w:hAnsi="Roboto" w:cs="Roboto"/>
@@ -302,20 +299,7 @@
           <w:szCs w:val="24"/>
           <w:lang w:val="en-US"/>
         </w:rPr>
-        <w:t>Github</w:t>
-      </w:r>
-      <w:proofErr w:type="spellEnd"/>
-      <w:r>
-        <w:rPr>
-          <w:rFonts w:ascii="Roboto" w:eastAsia="Roboto" w:hAnsi="Roboto" w:cs="Roboto"/>
-          <w:b/>
-          <w:bCs/>
-          <w:color w:val="1D2125"/>
-          <w:sz w:val="24"/>
-          <w:szCs w:val="24"/>
-          <w:lang w:val="en-US"/>
-        </w:rPr>
-        <w:t xml:space="preserve"> repo URL: </w:t>
+        <w:t xml:space="preserve">Github repo URL: </w:t>
       </w:r>
       <w:r>
         <w:rPr>
@@ -510,7 +494,11 @@
               <w:right w:w="105" w:type="dxa"/>
             </w:tcMar>
           </w:tcPr>
-          <w:p/>
+          <w:p>
+            <w:r>
+              <w:t>Bernard Bawak</w:t>
+            </w:r>
+          </w:p>
         </w:tc>
       </w:tr>
       <w:tr>
@@ -1990,55 +1978,7 @@
                 <w:sz w:val="24"/>
                 <w:szCs w:val="24"/>
               </w:rPr>
-              <w:t xml:space="preserve">Create a survey I can use to understand the needs and concerns someone might have for a website that hosts a variety of tutorials on how to use technology, such </w:t>
-            </w:r>
-            <w:proofErr w:type="gramStart"/>
-            <w:r>
-              <w:rPr>
-                <w:rFonts w:ascii="Roboto" w:eastAsia="Roboto" w:hAnsi="Roboto" w:cs="Roboto"/>
-                <w:i/>
-                <w:iCs/>
-                <w:color w:val="1D2125"/>
-                <w:sz w:val="24"/>
-                <w:szCs w:val="24"/>
-              </w:rPr>
-              <w:t>as;</w:t>
-            </w:r>
-            <w:proofErr w:type="gramEnd"/>
-            <w:r>
-              <w:rPr>
-                <w:rFonts w:ascii="Roboto" w:eastAsia="Roboto" w:hAnsi="Roboto" w:cs="Roboto"/>
-                <w:i/>
-                <w:iCs/>
-                <w:color w:val="1D2125"/>
-                <w:sz w:val="24"/>
-                <w:szCs w:val="24"/>
-              </w:rPr>
-              <w:t xml:space="preserve"> using different camera functions on your phone or using something like airdrop on an </w:t>
-            </w:r>
-            <w:proofErr w:type="spellStart"/>
-            <w:r>
-              <w:rPr>
-                <w:rFonts w:ascii="Roboto" w:eastAsia="Roboto" w:hAnsi="Roboto" w:cs="Roboto"/>
-                <w:i/>
-                <w:iCs/>
-                <w:color w:val="1D2125"/>
-                <w:sz w:val="24"/>
-                <w:szCs w:val="24"/>
-              </w:rPr>
-              <w:t>IPhone</w:t>
-            </w:r>
-            <w:proofErr w:type="spellEnd"/>
-            <w:r>
-              <w:rPr>
-                <w:rFonts w:ascii="Roboto" w:eastAsia="Roboto" w:hAnsi="Roboto" w:cs="Roboto"/>
-                <w:i/>
-                <w:iCs/>
-                <w:color w:val="1D2125"/>
-                <w:sz w:val="24"/>
-                <w:szCs w:val="24"/>
-              </w:rPr>
-              <w:t>. The site is geared towards people in the 50-60 age range</w:t>
+              <w:t>Create a survey I can use to understand the needs and concerns someone might have for a website that hosts a variety of tutorials on how to use technology, such as; using different camera functions on your phone or using something like airdrop on an IPhone. The site is geared towards people in the 50-60 age range</w:t>
             </w:r>
           </w:p>
         </w:tc>
@@ -3002,55 +2942,7 @@
                 <w:sz w:val="24"/>
                 <w:szCs w:val="24"/>
               </w:rPr>
-              <w:t xml:space="preserve">Create a survey I can use to understand the needs and concerns someone might have for a website that hosts a variety of tutorials on how to use technology, such </w:t>
-            </w:r>
-            <w:proofErr w:type="gramStart"/>
-            <w:r>
-              <w:rPr>
-                <w:rFonts w:ascii="Roboto" w:eastAsia="Roboto" w:hAnsi="Roboto" w:cs="Roboto"/>
-                <w:i/>
-                <w:iCs/>
-                <w:color w:val="1D2125"/>
-                <w:sz w:val="24"/>
-                <w:szCs w:val="24"/>
-              </w:rPr>
-              <w:t>as;</w:t>
-            </w:r>
-            <w:proofErr w:type="gramEnd"/>
-            <w:r>
-              <w:rPr>
-                <w:rFonts w:ascii="Roboto" w:eastAsia="Roboto" w:hAnsi="Roboto" w:cs="Roboto"/>
-                <w:i/>
-                <w:iCs/>
-                <w:color w:val="1D2125"/>
-                <w:sz w:val="24"/>
-                <w:szCs w:val="24"/>
-              </w:rPr>
-              <w:t xml:space="preserve"> using different camera functions on your phone or using something like airdrop on an </w:t>
-            </w:r>
-            <w:proofErr w:type="spellStart"/>
-            <w:r>
-              <w:rPr>
-                <w:rFonts w:ascii="Roboto" w:eastAsia="Roboto" w:hAnsi="Roboto" w:cs="Roboto"/>
-                <w:i/>
-                <w:iCs/>
-                <w:color w:val="1D2125"/>
-                <w:sz w:val="24"/>
-                <w:szCs w:val="24"/>
-              </w:rPr>
-              <w:t>IPhone</w:t>
-            </w:r>
-            <w:proofErr w:type="spellEnd"/>
-            <w:r>
-              <w:rPr>
-                <w:rFonts w:ascii="Roboto" w:eastAsia="Roboto" w:hAnsi="Roboto" w:cs="Roboto"/>
-                <w:i/>
-                <w:iCs/>
-                <w:color w:val="1D2125"/>
-                <w:sz w:val="24"/>
-                <w:szCs w:val="24"/>
-              </w:rPr>
-              <w:t>. The site is geared towards people in the 50-60 age range</w:t>
+              <w:t>Create a survey I can use to understand the needs and concerns someone might have for a website that hosts a variety of tutorials on how to use technology, such as; using different camera functions on your phone or using something like airdrop on an IPhone. The site is geared towards people in the 50-60 age range</w:t>
             </w:r>
           </w:p>
         </w:tc>
@@ -3424,31 +3316,7 @@
                 <w:sz w:val="24"/>
                 <w:szCs w:val="24"/>
               </w:rPr>
-              <w:t xml:space="preserve">Sharing files via </w:t>
-            </w:r>
-            <w:proofErr w:type="spellStart"/>
-            <w:r>
-              <w:rPr>
-                <w:rFonts w:ascii="Roboto" w:eastAsia="Roboto" w:hAnsi="Roboto" w:cs="Roboto"/>
-                <w:i/>
-                <w:iCs/>
-                <w:color w:val="1D2125"/>
-                <w:sz w:val="24"/>
-                <w:szCs w:val="24"/>
-              </w:rPr>
-              <w:t>AirDrop</w:t>
-            </w:r>
-            <w:proofErr w:type="spellEnd"/>
-            <w:r>
-              <w:rPr>
-                <w:rFonts w:ascii="Roboto" w:eastAsia="Roboto" w:hAnsi="Roboto" w:cs="Roboto"/>
-                <w:i/>
-                <w:iCs/>
-                <w:color w:val="1D2125"/>
-                <w:sz w:val="24"/>
-                <w:szCs w:val="24"/>
-              </w:rPr>
-              <w:t xml:space="preserve"> on iPhones</w:t>
+              <w:t>Sharing files via AirDrop on iPhones</w:t>
             </w:r>
           </w:p>
         </w:tc>
@@ -3498,31 +3366,17 @@
                 <w:lang w:val="en-US"/>
               </w:rPr>
             </w:pPr>
-            <w:proofErr w:type="gramStart"/>
-            <w:r>
-              <w:rPr>
-                <w:rFonts w:ascii="Roboto" w:eastAsia="Roboto" w:hAnsi="Roboto" w:cs="Roboto"/>
-                <w:i/>
-                <w:iCs/>
-                <w:color w:val="1D2125"/>
-                <w:sz w:val="24"/>
-                <w:szCs w:val="24"/>
-                <w:lang w:val="en-US"/>
-              </w:rPr>
-              <w:t>you</w:t>
-            </w:r>
-            <w:proofErr w:type="gramEnd"/>
-            <w:r>
-              <w:rPr>
-                <w:rFonts w:ascii="Roboto" w:eastAsia="Roboto" w:hAnsi="Roboto" w:cs="Roboto"/>
-                <w:i/>
-                <w:iCs/>
-                <w:color w:val="1D2125"/>
-                <w:sz w:val="24"/>
-                <w:szCs w:val="24"/>
-                <w:lang w:val="en-US"/>
-              </w:rPr>
-              <w:t xml:space="preserve"> face when using technology?</w:t>
+            <w:r>
+              <w:rPr>
+                <w:rFonts w:ascii="Roboto" w:eastAsia="Roboto" w:hAnsi="Roboto" w:cs="Roboto"/>
+                <w:i/>
+                <w:iCs/>
+                <w:color w:val="1D2125"/>
+                <w:sz w:val="24"/>
+                <w:szCs w:val="24"/>
+                <w:lang w:val="en-US"/>
+              </w:rPr>
+              <w:t>you face when using technology?</w:t>
             </w:r>
           </w:p>
         </w:tc>
@@ -3585,31 +3439,7 @@
                 <w:sz w:val="24"/>
                 <w:szCs w:val="24"/>
               </w:rPr>
-              <w:t xml:space="preserve">What challenges do you face when sharing files via </w:t>
-            </w:r>
-            <w:proofErr w:type="spellStart"/>
-            <w:r>
-              <w:rPr>
-                <w:rFonts w:ascii="Roboto" w:eastAsia="Roboto" w:hAnsi="Roboto" w:cs="Roboto"/>
-                <w:i/>
-                <w:iCs/>
-                <w:color w:val="1D2125"/>
-                <w:sz w:val="24"/>
-                <w:szCs w:val="24"/>
-              </w:rPr>
-              <w:t>AirDrop</w:t>
-            </w:r>
-            <w:proofErr w:type="spellEnd"/>
-            <w:r>
-              <w:rPr>
-                <w:rFonts w:ascii="Roboto" w:eastAsia="Roboto" w:hAnsi="Roboto" w:cs="Roboto"/>
-                <w:i/>
-                <w:iCs/>
-                <w:color w:val="1D2125"/>
-                <w:sz w:val="24"/>
-                <w:szCs w:val="24"/>
-              </w:rPr>
-              <w:t xml:space="preserve"> on iPhones?</w:t>
+              <w:t>What challenges do you face when sharing files via AirDrop on iPhones?</w:t>
             </w:r>
           </w:p>
         </w:tc>
@@ -3638,31 +3468,7 @@
                 <w:sz w:val="24"/>
                 <w:szCs w:val="24"/>
               </w:rPr>
-              <w:t xml:space="preserve">I often have trouble connecting with other devices, and sometimes </w:t>
-            </w:r>
-            <w:proofErr w:type="spellStart"/>
-            <w:r>
-              <w:rPr>
-                <w:rFonts w:ascii="Roboto" w:eastAsia="Roboto" w:hAnsi="Roboto" w:cs="Roboto"/>
-                <w:i/>
-                <w:iCs/>
-                <w:color w:val="1D2125"/>
-                <w:sz w:val="24"/>
-                <w:szCs w:val="24"/>
-              </w:rPr>
-              <w:t>AirDrop</w:t>
-            </w:r>
-            <w:proofErr w:type="spellEnd"/>
-            <w:r>
-              <w:rPr>
-                <w:rFonts w:ascii="Roboto" w:eastAsia="Roboto" w:hAnsi="Roboto" w:cs="Roboto"/>
-                <w:i/>
-                <w:iCs/>
-                <w:color w:val="1D2125"/>
-                <w:sz w:val="24"/>
-                <w:szCs w:val="24"/>
-              </w:rPr>
-              <w:t xml:space="preserve"> doesn't show up on my phone</w:t>
+              <w:t>I often have trouble connecting with other devices, and sometimes AirDrop doesn't show up on my phone</w:t>
             </w:r>
           </w:p>
         </w:tc>
@@ -3723,21 +3529,8 @@
                 <w:sz w:val="24"/>
                 <w:szCs w:val="24"/>
               </w:rPr>
-              <w:t xml:space="preserve">Connecting to </w:t>
-            </w:r>
-            <w:proofErr w:type="spellStart"/>
-            <w:r>
-              <w:rPr>
-                <w:rFonts w:ascii="Roboto" w:eastAsia="Roboto" w:hAnsi="Roboto" w:cs="Roboto"/>
-                <w:i/>
-                <w:iCs/>
-                <w:color w:val="1D2125"/>
-                <w:sz w:val="24"/>
-                <w:szCs w:val="24"/>
-              </w:rPr>
-              <w:t>wifi</w:t>
-            </w:r>
-            <w:proofErr w:type="spellEnd"/>
+              <w:t>Connecting to wifi</w:t>
+            </w:r>
           </w:p>
         </w:tc>
       </w:tr>
@@ -3808,31 +3601,7 @@
                 <w:sz w:val="24"/>
                 <w:szCs w:val="24"/>
               </w:rPr>
-              <w:t xml:space="preserve">Linda,58y, needs clear, step-by-step tutorials on everyday technology tasks </w:t>
-            </w:r>
-            <w:proofErr w:type="gramStart"/>
-            <w:r>
-              <w:rPr>
-                <w:rFonts w:ascii="Roboto" w:eastAsia="Roboto" w:hAnsi="Roboto" w:cs="Roboto"/>
-                <w:i/>
-                <w:iCs/>
-                <w:color w:val="1D2125"/>
-                <w:sz w:val="24"/>
-                <w:szCs w:val="24"/>
-              </w:rPr>
-              <w:t>in order to</w:t>
-            </w:r>
-            <w:proofErr w:type="gramEnd"/>
-            <w:r>
-              <w:rPr>
-                <w:rFonts w:ascii="Roboto" w:eastAsia="Roboto" w:hAnsi="Roboto" w:cs="Roboto"/>
-                <w:i/>
-                <w:iCs/>
-                <w:color w:val="1D2125"/>
-                <w:sz w:val="24"/>
-                <w:szCs w:val="24"/>
-              </w:rPr>
-              <w:t xml:space="preserve"> feel more confident using her devices.</w:t>
+              <w:t>Linda,58y, needs clear, step-by-step tutorials on everyday technology tasks in order to feel more confident using her devices.</w:t>
             </w:r>
           </w:p>
         </w:tc>
@@ -3867,31 +3636,7 @@
                 <w:sz w:val="24"/>
                 <w:szCs w:val="24"/>
               </w:rPr>
-              <w:t xml:space="preserve">Susan 55y, needs a simple, guided tutorial on email setup </w:t>
-            </w:r>
-            <w:proofErr w:type="gramStart"/>
-            <w:r>
-              <w:rPr>
-                <w:rFonts w:ascii="Roboto" w:eastAsia="Roboto" w:hAnsi="Roboto" w:cs="Roboto"/>
-                <w:i/>
-                <w:iCs/>
-                <w:color w:val="1D2125"/>
-                <w:sz w:val="24"/>
-                <w:szCs w:val="24"/>
-              </w:rPr>
-              <w:t>in order to</w:t>
-            </w:r>
-            <w:proofErr w:type="gramEnd"/>
-            <w:r>
-              <w:rPr>
-                <w:rFonts w:ascii="Roboto" w:eastAsia="Roboto" w:hAnsi="Roboto" w:cs="Roboto"/>
-                <w:i/>
-                <w:iCs/>
-                <w:color w:val="1D2125"/>
-                <w:sz w:val="24"/>
-                <w:szCs w:val="24"/>
-              </w:rPr>
-              <w:t xml:space="preserve"> access and manage her emails without confusion.</w:t>
+              <w:t>Susan 55y, needs a simple, guided tutorial on email setup in order to access and manage her emails without confusion.</w:t>
             </w:r>
           </w:p>
         </w:tc>
@@ -3926,79 +3671,7 @@
                 <w:sz w:val="24"/>
                 <w:szCs w:val="24"/>
               </w:rPr>
-              <w:t xml:space="preserve">Karen </w:t>
-            </w:r>
-            <w:proofErr w:type="gramStart"/>
-            <w:r>
-              <w:rPr>
-                <w:rFonts w:ascii="Roboto" w:eastAsia="Roboto" w:hAnsi="Roboto" w:cs="Roboto"/>
-                <w:i/>
-                <w:iCs/>
-                <w:color w:val="1D2125"/>
-                <w:sz w:val="24"/>
-                <w:szCs w:val="24"/>
-              </w:rPr>
-              <w:t>61,</w:t>
-            </w:r>
-            <w:proofErr w:type="gramEnd"/>
-            <w:r>
-              <w:rPr>
-                <w:rFonts w:ascii="Roboto" w:eastAsia="Roboto" w:hAnsi="Roboto" w:cs="Roboto"/>
-                <w:i/>
-                <w:iCs/>
-                <w:color w:val="1D2125"/>
-                <w:sz w:val="24"/>
-                <w:szCs w:val="24"/>
-              </w:rPr>
-              <w:t xml:space="preserve"> needs a solution that ensures stable and reliable </w:t>
-            </w:r>
-            <w:proofErr w:type="spellStart"/>
-            <w:r>
-              <w:rPr>
-                <w:rFonts w:ascii="Roboto" w:eastAsia="Roboto" w:hAnsi="Roboto" w:cs="Roboto"/>
-                <w:i/>
-                <w:iCs/>
-                <w:color w:val="1D2125"/>
-                <w:sz w:val="24"/>
-                <w:szCs w:val="24"/>
-              </w:rPr>
-              <w:t>AirDrop</w:t>
-            </w:r>
-            <w:proofErr w:type="spellEnd"/>
-            <w:r>
-              <w:rPr>
-                <w:rFonts w:ascii="Roboto" w:eastAsia="Roboto" w:hAnsi="Roboto" w:cs="Roboto"/>
-                <w:i/>
-                <w:iCs/>
-                <w:color w:val="1D2125"/>
-                <w:sz w:val="24"/>
-                <w:szCs w:val="24"/>
-              </w:rPr>
-              <w:t xml:space="preserve"> connections </w:t>
-            </w:r>
-            <w:proofErr w:type="gramStart"/>
-            <w:r>
-              <w:rPr>
-                <w:rFonts w:ascii="Roboto" w:eastAsia="Roboto" w:hAnsi="Roboto" w:cs="Roboto"/>
-                <w:i/>
-                <w:iCs/>
-                <w:color w:val="1D2125"/>
-                <w:sz w:val="24"/>
-                <w:szCs w:val="24"/>
-              </w:rPr>
-              <w:t>in order to</w:t>
-            </w:r>
-            <w:proofErr w:type="gramEnd"/>
-            <w:r>
-              <w:rPr>
-                <w:rFonts w:ascii="Roboto" w:eastAsia="Roboto" w:hAnsi="Roboto" w:cs="Roboto"/>
-                <w:i/>
-                <w:iCs/>
-                <w:color w:val="1D2125"/>
-                <w:sz w:val="24"/>
-                <w:szCs w:val="24"/>
-              </w:rPr>
-              <w:t xml:space="preserve"> successfully send and receive files without technical issues.</w:t>
+              <w:t>Karen 61, needs a solution that ensures stable and reliable AirDrop connections in order to successfully send and receive files without technical issues.</w:t>
             </w:r>
           </w:p>
         </w:tc>
@@ -4033,31 +3706,7 @@
                 <w:sz w:val="24"/>
                 <w:szCs w:val="24"/>
               </w:rPr>
-              <w:t>Robert 52</w:t>
-            </w:r>
-            <w:proofErr w:type="gramStart"/>
-            <w:r>
-              <w:rPr>
-                <w:rFonts w:ascii="Roboto" w:eastAsia="Roboto" w:hAnsi="Roboto" w:cs="Roboto"/>
-                <w:i/>
-                <w:iCs/>
-                <w:color w:val="1D2125"/>
-                <w:sz w:val="24"/>
-                <w:szCs w:val="24"/>
-              </w:rPr>
-              <w:t>y,needs</w:t>
-            </w:r>
-            <w:proofErr w:type="gramEnd"/>
-            <w:r>
-              <w:rPr>
-                <w:rFonts w:ascii="Roboto" w:eastAsia="Roboto" w:hAnsi="Roboto" w:cs="Roboto"/>
-                <w:i/>
-                <w:iCs/>
-                <w:color w:val="1D2125"/>
-                <w:sz w:val="24"/>
-                <w:szCs w:val="24"/>
-              </w:rPr>
-              <w:t xml:space="preserve"> a straightforward guide to help him connect to Wi-Fi networks in order to access the internet without complications</w:t>
+              <w:t>Robert 52y,needs a straightforward guide to help him connect to Wi-Fi networks in order to access the internet without complications</w:t>
             </w:r>
           </w:p>
         </w:tc>
@@ -4083,53 +3732,16 @@
                 <w:lang w:val="en-US"/>
               </w:rPr>
             </w:pPr>
-            <w:proofErr w:type="gramStart"/>
-            <w:r>
-              <w:rPr>
-                <w:rFonts w:ascii="Roboto" w:eastAsia="Roboto" w:hAnsi="Roboto" w:cs="Roboto"/>
-                <w:i/>
-                <w:iCs/>
-                <w:color w:val="1D2125"/>
-                <w:sz w:val="24"/>
-                <w:szCs w:val="24"/>
-              </w:rPr>
-              <w:t>Michael</w:t>
-            </w:r>
-            <w:proofErr w:type="gramEnd"/>
-            <w:r>
-              <w:rPr>
-                <w:rFonts w:ascii="Roboto" w:eastAsia="Roboto" w:hAnsi="Roboto" w:cs="Roboto"/>
-                <w:i/>
-                <w:iCs/>
-                <w:color w:val="1D2125"/>
-                <w:sz w:val="24"/>
-                <w:szCs w:val="24"/>
-              </w:rPr>
-              <w:t xml:space="preserve"> 59</w:t>
-            </w:r>
-            <w:proofErr w:type="gramStart"/>
-            <w:r>
-              <w:rPr>
-                <w:rFonts w:ascii="Roboto" w:eastAsia="Roboto" w:hAnsi="Roboto" w:cs="Roboto"/>
-                <w:i/>
-                <w:iCs/>
-                <w:color w:val="1D2125"/>
-                <w:sz w:val="24"/>
-                <w:szCs w:val="24"/>
-              </w:rPr>
-              <w:t>y,needs</w:t>
-            </w:r>
-            <w:proofErr w:type="gramEnd"/>
-            <w:r>
-              <w:rPr>
-                <w:rFonts w:ascii="Roboto" w:eastAsia="Roboto" w:hAnsi="Roboto" w:cs="Roboto"/>
-                <w:i/>
-                <w:iCs/>
-                <w:color w:val="1D2125"/>
-                <w:sz w:val="24"/>
-                <w:szCs w:val="24"/>
-              </w:rPr>
-              <w:t xml:space="preserve"> engaging, visual learning resources like video tutorials in order to better underst</w:t>
+            <w:r>
+              <w:rPr>
+                <w:rFonts w:ascii="Roboto" w:eastAsia="Roboto" w:hAnsi="Roboto" w:cs="Roboto"/>
+                <w:i/>
+                <w:iCs/>
+                <w:color w:val="1D2125"/>
+                <w:sz w:val="24"/>
+                <w:szCs w:val="24"/>
+              </w:rPr>
+              <w:t>Michael 59y,needs engaging, visual learning resources like video tutorials in order to better underst</w:t>
             </w:r>
             <w:r>
               <w:rPr>
@@ -4594,43 +4206,7 @@
                 <w:iCs/>
                 <w:lang w:val="en-US"/>
               </w:rPr>
-              <w:t xml:space="preserve">Our surveys and interview questions represent what kinds of things our users </w:t>
-            </w:r>
-            <w:proofErr w:type="gramStart"/>
-            <w:r>
-              <w:rPr>
-                <w:i/>
-                <w:iCs/>
-                <w:lang w:val="en-US"/>
-              </w:rPr>
-              <w:t>would look</w:t>
-            </w:r>
-            <w:proofErr w:type="gramEnd"/>
-            <w:r>
-              <w:rPr>
-                <w:i/>
-                <w:iCs/>
-                <w:lang w:val="en-US"/>
-              </w:rPr>
-              <w:t xml:space="preserve"> for in this type of website. They would help us gain </w:t>
-            </w:r>
-            <w:proofErr w:type="gramStart"/>
-            <w:r>
-              <w:rPr>
-                <w:i/>
-                <w:iCs/>
-                <w:lang w:val="en-US"/>
-              </w:rPr>
-              <w:t>insight</w:t>
-            </w:r>
-            <w:proofErr w:type="gramEnd"/>
-            <w:r>
-              <w:rPr>
-                <w:i/>
-                <w:iCs/>
-                <w:lang w:val="en-US"/>
-              </w:rPr>
-              <w:t xml:space="preserve"> on what needs our users have and provide a better product.</w:t>
+              <w:t>Our surveys and interview questions represent what kinds of things our users would look for in this type of website. They would help us gain insight on what needs our users have and provide a better product.</w:t>
             </w:r>
           </w:p>
         </w:tc>
@@ -4778,13 +4354,8 @@
                 <w:numId w:val="14"/>
               </w:numPr>
             </w:pPr>
-            <w:proofErr w:type="gramStart"/>
-            <w:r>
-              <w:t>Enjoys</w:t>
-            </w:r>
-            <w:proofErr w:type="gramEnd"/>
-            <w:r>
-              <w:t xml:space="preserve"> cultivating plants and flowers, often sharing tips with friends and family.</w:t>
+            <w:r>
+              <w:t>Enjoys cultivating plants and flowers, often sharing tips with friends and family.</w:t>
             </w:r>
           </w:p>
           <w:p>
@@ -4893,13 +4464,8 @@
             </w:pPr>
             <w:r>
               <w:lastRenderedPageBreak/>
-              <w:t xml:space="preserve">Difficulty with </w:t>
-            </w:r>
-            <w:proofErr w:type="spellStart"/>
-            <w:r>
-              <w:t>AirDrop</w:t>
-            </w:r>
-            <w:proofErr w:type="spellEnd"/>
+              <w:t>Difficulty with AirDrop</w:t>
+            </w:r>
           </w:p>
           <w:p>
             <w:pPr>
@@ -4951,15 +4517,7 @@
               </w:numPr>
             </w:pPr>
             <w:r>
-              <w:t xml:space="preserve">Easy and readily access to the website from </w:t>
-            </w:r>
-            <w:proofErr w:type="spellStart"/>
-            <w:r>
-              <w:t>homescreen</w:t>
-            </w:r>
-            <w:proofErr w:type="spellEnd"/>
-            <w:r>
-              <w:t xml:space="preserve"> (bookmarking it)</w:t>
+              <w:t>Easy and readily access to the website from homescreen (bookmarking it)</w:t>
             </w:r>
           </w:p>
           <w:p/>
@@ -5177,31 +4735,17 @@
                 <w:lang w:val="en-US"/>
               </w:rPr>
             </w:pPr>
-            <w:proofErr w:type="gramStart"/>
-            <w:r>
-              <w:rPr>
-                <w:rFonts w:ascii="Roboto" w:eastAsia="Roboto" w:hAnsi="Roboto" w:cs="Roboto"/>
-                <w:i/>
-                <w:iCs/>
-                <w:color w:val="1D2125"/>
-                <w:sz w:val="24"/>
-                <w:szCs w:val="24"/>
-                <w:lang w:val="en-US"/>
-              </w:rPr>
-              <w:t>Reading ,Writing</w:t>
-            </w:r>
-            <w:proofErr w:type="gramEnd"/>
-            <w:r>
-              <w:rPr>
-                <w:rFonts w:ascii="Roboto" w:eastAsia="Roboto" w:hAnsi="Roboto" w:cs="Roboto"/>
-                <w:i/>
-                <w:iCs/>
-                <w:color w:val="1D2125"/>
-                <w:sz w:val="24"/>
-                <w:szCs w:val="24"/>
-                <w:lang w:val="en-US"/>
-              </w:rPr>
-              <w:t>, Traveling, Watching Movies/Shows</w:t>
+            <w:r>
+              <w:rPr>
+                <w:rFonts w:ascii="Roboto" w:eastAsia="Roboto" w:hAnsi="Roboto" w:cs="Roboto"/>
+                <w:i/>
+                <w:iCs/>
+                <w:color w:val="1D2125"/>
+                <w:sz w:val="24"/>
+                <w:szCs w:val="24"/>
+                <w:lang w:val="en-US"/>
+              </w:rPr>
+              <w:t>Reading ,Writing, Traveling, Watching Movies/Shows</w:t>
             </w:r>
           </w:p>
           <w:p>
@@ -5291,22 +4835,8 @@
                 <w:szCs w:val="24"/>
                 <w:lang w:val="en-US"/>
               </w:rPr>
-              <w:t>Scrolling through X(Twitter)/</w:t>
-            </w:r>
-            <w:proofErr w:type="spellStart"/>
-            <w:r>
-              <w:rPr>
-                <w:rFonts w:ascii="Roboto" w:eastAsia="Roboto" w:hAnsi="Roboto" w:cs="Roboto"/>
-                <w:i/>
-                <w:iCs/>
-                <w:color w:val="1D2125"/>
-                <w:sz w:val="24"/>
-                <w:szCs w:val="24"/>
-                <w:lang w:val="en-US"/>
-              </w:rPr>
-              <w:t>facebook</w:t>
-            </w:r>
-            <w:proofErr w:type="spellEnd"/>
+              <w:t>Scrolling through X(Twitter)/facebook</w:t>
+            </w:r>
           </w:p>
           <w:p>
             <w:pPr>
@@ -5680,9 +5210,8 @@
                 <w:szCs w:val="24"/>
                 <w:lang w:val="en-US"/>
               </w:rPr>
-              <w:t xml:space="preserve"> User </w:t>
-            </w:r>
-            <w:proofErr w:type="gramStart"/>
+              <w:t xml:space="preserve"> User Persona  </w:t>
+            </w:r>
             <w:r>
               <w:rPr>
                 <w:rFonts w:ascii="Roboto" w:eastAsia="Roboto" w:hAnsi="Roboto" w:cs="Roboto"/>
@@ -5693,32 +5222,7 @@
                 <w:szCs w:val="24"/>
                 <w:lang w:val="en-US"/>
               </w:rPr>
-              <w:t xml:space="preserve">Persona  </w:t>
-            </w:r>
-            <w:r>
-              <w:rPr>
-                <w:rFonts w:ascii="Roboto" w:eastAsia="Roboto" w:hAnsi="Roboto" w:cs="Roboto"/>
-                <w:b/>
-                <w:bCs/>
-                <w:color w:val="1D2125"/>
-                <w:sz w:val="24"/>
-                <w:szCs w:val="24"/>
-                <w:lang w:val="en-US"/>
-              </w:rPr>
-              <w:t>(</w:t>
-            </w:r>
-            <w:proofErr w:type="gramEnd"/>
-            <w:r>
-              <w:rPr>
-                <w:rFonts w:ascii="Roboto" w:eastAsia="Roboto" w:hAnsi="Roboto" w:cs="Roboto"/>
-                <w:b/>
-                <w:bCs/>
-                <w:color w:val="1D2125"/>
-                <w:sz w:val="24"/>
-                <w:szCs w:val="24"/>
-                <w:lang w:val="en-US"/>
-              </w:rPr>
-              <w:t>Nathan Ginn)</w:t>
+              <w:t>(Nathan Ginn)</w:t>
             </w:r>
           </w:p>
         </w:tc>
@@ -6668,31 +6172,17 @@
                 <w:lang w:val="en-US"/>
               </w:rPr>
             </w:pPr>
-            <w:proofErr w:type="gramStart"/>
-            <w:r>
-              <w:rPr>
-                <w:rFonts w:ascii="Roboto" w:eastAsia="Roboto" w:hAnsi="Roboto" w:cs="Roboto"/>
-                <w:i/>
-                <w:iCs/>
-                <w:color w:val="1D2125"/>
-                <w:sz w:val="24"/>
-                <w:szCs w:val="24"/>
-                <w:lang w:val="en-US"/>
-              </w:rPr>
-              <w:t>Reading ,Writing</w:t>
-            </w:r>
-            <w:proofErr w:type="gramEnd"/>
-            <w:r>
-              <w:rPr>
-                <w:rFonts w:ascii="Roboto" w:eastAsia="Roboto" w:hAnsi="Roboto" w:cs="Roboto"/>
-                <w:i/>
-                <w:iCs/>
-                <w:color w:val="1D2125"/>
-                <w:sz w:val="24"/>
-                <w:szCs w:val="24"/>
-                <w:lang w:val="en-US"/>
-              </w:rPr>
-              <w:t>, Traveling, Watching Movies/Shows</w:t>
+            <w:r>
+              <w:rPr>
+                <w:rFonts w:ascii="Roboto" w:eastAsia="Roboto" w:hAnsi="Roboto" w:cs="Roboto"/>
+                <w:i/>
+                <w:iCs/>
+                <w:color w:val="1D2125"/>
+                <w:sz w:val="24"/>
+                <w:szCs w:val="24"/>
+                <w:lang w:val="en-US"/>
+              </w:rPr>
+              <w:t>Reading ,Writing, Traveling, Watching Movies/Shows</w:t>
             </w:r>
           </w:p>
           <w:p>
@@ -6800,20 +6290,8 @@
                 <w:sz w:val="24"/>
                 <w:szCs w:val="24"/>
               </w:rPr>
-              <w:t xml:space="preserve">Difficulty with </w:t>
-            </w:r>
-            <w:proofErr w:type="spellStart"/>
-            <w:r>
-              <w:rPr>
-                <w:rFonts w:ascii="Roboto" w:hAnsi="Roboto"/>
-                <w:i/>
-                <w:iCs/>
-                <w:sz w:val="24"/>
-                <w:szCs w:val="24"/>
-              </w:rPr>
-              <w:t>AirDrop</w:t>
-            </w:r>
-            <w:proofErr w:type="spellEnd"/>
+              <w:t>Difficulty with AirDrop</w:t>
+            </w:r>
           </w:p>
           <w:p>
             <w:pPr>
@@ -7097,31 +6575,17 @@
                 <w:lang w:val="en-US"/>
               </w:rPr>
             </w:pPr>
-            <w:proofErr w:type="gramStart"/>
-            <w:r>
-              <w:rPr>
-                <w:rFonts w:ascii="Roboto" w:eastAsia="Roboto" w:hAnsi="Roboto" w:cs="Roboto"/>
-                <w:i/>
-                <w:iCs/>
-                <w:color w:val="1D2125"/>
-                <w:sz w:val="24"/>
-                <w:szCs w:val="24"/>
-                <w:lang w:val="en-US"/>
-              </w:rPr>
-              <w:t>Wants</w:t>
-            </w:r>
-            <w:proofErr w:type="gramEnd"/>
-            <w:r>
-              <w:rPr>
-                <w:rFonts w:ascii="Roboto" w:eastAsia="Roboto" w:hAnsi="Roboto" w:cs="Roboto"/>
-                <w:i/>
-                <w:iCs/>
-                <w:color w:val="1D2125"/>
-                <w:sz w:val="24"/>
-                <w:szCs w:val="24"/>
-                <w:lang w:val="en-US"/>
-              </w:rPr>
-              <w:t xml:space="preserve"> to know more about how to find books and create a library of books to read digitally</w:t>
+            <w:r>
+              <w:rPr>
+                <w:rFonts w:ascii="Roboto" w:eastAsia="Roboto" w:hAnsi="Roboto" w:cs="Roboto"/>
+                <w:i/>
+                <w:iCs/>
+                <w:color w:val="1D2125"/>
+                <w:sz w:val="24"/>
+                <w:szCs w:val="24"/>
+                <w:lang w:val="en-US"/>
+              </w:rPr>
+              <w:t>Wants to know more about how to find books and create a library of books to read digitally</w:t>
             </w:r>
           </w:p>
           <w:p>
@@ -7607,33 +7071,7 @@
                 <w:szCs w:val="24"/>
                 <w:lang w:val="en-US"/>
               </w:rPr>
-              <w:t xml:space="preserve">User attempting to alter the size of text on their </w:t>
-            </w:r>
-            <w:proofErr w:type="spellStart"/>
-            <w:r>
-              <w:rPr>
-                <w:rFonts w:ascii="Roboto" w:eastAsia="Roboto" w:hAnsi="Roboto" w:cs="Roboto"/>
-                <w:i/>
-                <w:iCs/>
-                <w:color w:val="1D2125"/>
-                <w:sz w:val="24"/>
-                <w:szCs w:val="24"/>
-                <w:lang w:val="en-US"/>
-              </w:rPr>
-              <w:t>iphone</w:t>
-            </w:r>
-            <w:proofErr w:type="spellEnd"/>
-            <w:r>
-              <w:rPr>
-                <w:rFonts w:ascii="Roboto" w:eastAsia="Roboto" w:hAnsi="Roboto" w:cs="Roboto"/>
-                <w:i/>
-                <w:iCs/>
-                <w:color w:val="1D2125"/>
-                <w:sz w:val="24"/>
-                <w:szCs w:val="24"/>
-                <w:lang w:val="en-US"/>
-              </w:rPr>
-              <w:t xml:space="preserve"> </w:t>
+              <w:t xml:space="preserve">User attempting to alter the size of text on their iphone </w:t>
             </w:r>
           </w:p>
         </w:tc>
@@ -7996,9 +7434,8 @@
                 <w:szCs w:val="24"/>
                 <w:lang w:val="en-US"/>
               </w:rPr>
-              <w:t xml:space="preserve"> User </w:t>
-            </w:r>
-            <w:proofErr w:type="gramStart"/>
+              <w:t xml:space="preserve"> User Flow  </w:t>
+            </w:r>
             <w:r>
               <w:rPr>
                 <w:rFonts w:ascii="Roboto" w:eastAsia="Roboto" w:hAnsi="Roboto" w:cs="Roboto"/>
@@ -8009,32 +7446,7 @@
                 <w:szCs w:val="24"/>
                 <w:lang w:val="en-US"/>
               </w:rPr>
-              <w:t xml:space="preserve">Flow  </w:t>
-            </w:r>
-            <w:r>
-              <w:rPr>
-                <w:rFonts w:ascii="Roboto" w:eastAsia="Roboto" w:hAnsi="Roboto" w:cs="Roboto"/>
-                <w:b/>
-                <w:bCs/>
-                <w:color w:val="1D2125"/>
-                <w:sz w:val="24"/>
-                <w:szCs w:val="24"/>
-                <w:lang w:val="en-US"/>
-              </w:rPr>
-              <w:t>-</w:t>
-            </w:r>
-            <w:proofErr w:type="gramEnd"/>
-            <w:r>
-              <w:rPr>
-                <w:rFonts w:ascii="Roboto" w:eastAsia="Roboto" w:hAnsi="Roboto" w:cs="Roboto"/>
-                <w:b/>
-                <w:bCs/>
-                <w:color w:val="1D2125"/>
-                <w:sz w:val="24"/>
-                <w:szCs w:val="24"/>
-                <w:lang w:val="en-US"/>
-              </w:rPr>
-              <w:t>BB</w:t>
+              <w:t>-BB</w:t>
             </w:r>
           </w:p>
         </w:tc>
@@ -8081,22 +7493,8 @@
                 <w:szCs w:val="24"/>
                 <w:lang w:val="en-US"/>
               </w:rPr>
-              <w:t xml:space="preserve">use tutorials for </w:t>
-            </w:r>
-            <w:proofErr w:type="spellStart"/>
-            <w:r>
-              <w:rPr>
-                <w:rFonts w:ascii="Roboto" w:eastAsia="Roboto" w:hAnsi="Roboto" w:cs="Roboto"/>
-                <w:i/>
-                <w:iCs/>
-                <w:color w:val="1D2125"/>
-                <w:sz w:val="24"/>
-                <w:szCs w:val="24"/>
-                <w:lang w:val="en-US"/>
-              </w:rPr>
-              <w:t>AirDrop</w:t>
-            </w:r>
-            <w:proofErr w:type="spellEnd"/>
+              <w:t>use tutorials for AirDrop</w:t>
+            </w:r>
             <w:r>
               <w:rPr>
                 <w:rFonts w:ascii="Roboto" w:eastAsia="Roboto" w:hAnsi="Roboto" w:cs="Roboto"/>

</xml_diff>